<commit_message>
feat: improve FormData handling in the frontend for file and text inputs
</commit_message>
<xml_diff>
--- a/backend/assets/template DCC.docx
+++ b/backend/assets/template DCC.docx
@@ -8,16 +8,16 @@
       </w:pPr>
       <w:r>
         <w:drawing>
-          <wp:anchor distT="0" distB="0" distL="114300" distR="114300" simplePos="0" relativeHeight="251659264" behindDoc="0" locked="0" layoutInCell="1" allowOverlap="1" wp14:anchorId="5F824660" wp14:editId="23D2A88B">
+          <wp:anchor distT="0" distB="0" distL="114300" distR="114300" simplePos="0" relativeHeight="251659264" behindDoc="0" locked="0" layoutInCell="1" allowOverlap="1" wp14:anchorId="5F824660" wp14:editId="7665C930">
             <wp:simplePos x="0" y="0"/>
             <wp:positionH relativeFrom="margin">
-              <wp:align>right</wp:align>
+              <wp:posOffset>4843780</wp:posOffset>
             </wp:positionH>
             <wp:positionV relativeFrom="paragraph">
-              <wp:posOffset>5715</wp:posOffset>
+              <wp:posOffset>6985</wp:posOffset>
             </wp:positionV>
-            <wp:extent cx="1207135" cy="511810"/>
-            <wp:effectExtent l="0" t="0" r="0" b="2540"/>
+            <wp:extent cx="1105535" cy="467995"/>
+            <wp:effectExtent l="0" t="0" r="0" b="8255"/>
             <wp:wrapSquare wrapText="bothSides"/>
             <wp:docPr id="1813507827" name="Picture 2" descr="Home - PT TSI Sertifikasi Internasional"/>
             <wp:cNvGraphicFramePr>
@@ -46,7 +46,7 @@
                   <pic:spPr bwMode="auto">
                     <a:xfrm>
                       <a:off x="0" y="0"/>
-                      <a:ext cx="1207135" cy="511810"/>
+                      <a:ext cx="1105535" cy="467995"/>
                     </a:xfrm>
                     <a:prstGeom prst="rect">
                       <a:avLst/>
@@ -75,9 +75,9 @@
       </w:r>
       <w:r>
         <w:drawing>
-          <wp:inline distT="0" distB="0" distL="0" distR="0" wp14:anchorId="6398A3E7" wp14:editId="2E78F045">
-            <wp:extent cx="2453640" cy="542031"/>
-            <wp:effectExtent l="0" t="0" r="3810" b="0"/>
+          <wp:inline distT="0" distB="0" distL="0" distR="0" wp14:anchorId="6398A3E7" wp14:editId="32FEB273">
+            <wp:extent cx="2345635" cy="518171"/>
+            <wp:effectExtent l="0" t="0" r="0" b="0"/>
             <wp:docPr id="1056792887" name="Picture 1" descr="A logo with blue and green letters&#10;&#10;AI-generated content may be incorrect."/>
             <wp:cNvGraphicFramePr>
               <a:graphicFrameLocks xmlns:a="http://schemas.openxmlformats.org/drawingml/2006/main" noChangeAspect="1"/>
@@ -107,7 +107,7 @@
                   <pic:spPr bwMode="auto">
                     <a:xfrm>
                       <a:off x="0" y="0"/>
-                      <a:ext cx="2469558" cy="545547"/>
+                      <a:ext cx="2368506" cy="523223"/>
                     </a:xfrm>
                     <a:prstGeom prst="rect">
                       <a:avLst/>
@@ -127,8 +127,9 @@
     <w:p>
       <w:pPr>
         <w:spacing w:after="0" w:line="240" w:lineRule="auto"/>
-        <w:ind w:left="8364" w:hanging="8364"/>
-        <w:rPr>
+        <w:ind w:left="8080" w:hanging="8080"/>
+        <w:rPr>
+          <w:rFonts w:ascii="Arial" w:hAnsi="Arial" w:cs="Arial"/>
           <w:b/>
           <w:bCs/>
           <w:color w:val="002060"/>
@@ -136,14 +137,18 @@
       </w:pPr>
       <w:r>
         <w:rPr>
+          <w:rFonts w:ascii="Arial" w:hAnsi="Arial" w:cs="Arial"/>
           <w:b/>
           <w:bCs/>
           <w:color w:val="002060"/>
+          <w:sz w:val="20"/>
+          <w:szCs w:val="20"/>
         </w:rPr>
         <w:t>Laboratorium Standar Nasional Satuan Ukuran</w:t>
       </w:r>
       <w:r>
         <w:rPr>
+          <w:rFonts w:ascii="Arial" w:hAnsi="Arial" w:cs="Arial"/>
           <w:b/>
           <w:bCs/>
           <w:color w:val="002060"/>
@@ -152,18 +157,20 @@
       </w:r>
       <w:r>
         <w:rPr>
+          <w:rFonts w:ascii="Arial" w:hAnsi="Arial" w:cs="Arial"/>
           <w:b/>
           <w:bCs/>
           <w:sz w:val="16"/>
           <w:szCs w:val="16"/>
         </w:rPr>
-        <w:t>{{ labCode }}</w:t>
-      </w:r>
-    </w:p>
-    <w:p>
-      <w:pPr>
-        <w:spacing w:after="0" w:line="240" w:lineRule="auto"/>
-        <w:rPr>
+        <w:t>LK-070-IDN</w:t>
+      </w:r>
+    </w:p>
+    <w:p>
+      <w:pPr>
+        <w:spacing w:after="0" w:line="240" w:lineRule="auto"/>
+        <w:rPr>
+          <w:rFonts w:ascii="Arial" w:hAnsi="Arial" w:cs="Arial"/>
           <w:b/>
           <w:bCs/>
           <w:i/>
@@ -173,13 +180,14 @@
       </w:pPr>
       <w:r>
         <w:rPr>
+          <w:rFonts w:ascii="Arial" w:hAnsi="Arial" w:cs="Arial"/>
           <w:b/>
           <w:bCs/>
           <w:i/>
           <w:iCs/>
           <w:color w:val="002060"/>
-          <w:sz w:val="20"/>
-          <w:szCs w:val="20"/>
+          <w:sz w:val="18"/>
+          <w:szCs w:val="18"/>
         </w:rPr>
         <w:t>Laboratory of National Measurement Standards</w:t>
       </w:r>
@@ -194,18 +202,20 @@
         <w:spacing w:after="0" w:line="240" w:lineRule="auto"/>
         <w:jc w:val="center"/>
         <w:rPr>
+          <w:rFonts w:ascii="Candara" w:hAnsi="Candara"/>
           <w:b/>
           <w:bCs/>
-          <w:sz w:val="36"/>
-          <w:szCs w:val="36"/>
-        </w:rPr>
-      </w:pPr>
-      <w:r>
-        <w:rPr>
+          <w:sz w:val="42"/>
+          <w:szCs w:val="42"/>
+        </w:rPr>
+      </w:pPr>
+      <w:r>
+        <w:rPr>
+          <w:rFonts w:ascii="Candara" w:hAnsi="Candara"/>
           <w:b/>
           <w:bCs/>
-          <w:sz w:val="36"/>
-          <w:szCs w:val="36"/>
+          <w:sz w:val="42"/>
+          <w:szCs w:val="42"/>
         </w:rPr>
         <w:t>Sertifikat Kalibrasi</w:t>
       </w:r>
@@ -215,16 +225,22 @@
         <w:spacing w:after="0" w:line="240" w:lineRule="auto"/>
         <w:jc w:val="center"/>
         <w:rPr>
+          <w:rFonts w:ascii="Candara" w:hAnsi="Candara"/>
           <w:b/>
           <w:bCs/>
-        </w:rPr>
-      </w:pPr>
-      <w:r>
-        <w:rPr>
+          <w:sz w:val="28"/>
+          <w:szCs w:val="28"/>
+        </w:rPr>
+      </w:pPr>
+      <w:r>
+        <w:rPr>
+          <w:rFonts w:ascii="Candara" w:hAnsi="Candara"/>
           <w:b/>
           <w:bCs/>
           <w:i/>
           <w:iCs/>
+          <w:sz w:val="28"/>
+          <w:szCs w:val="28"/>
         </w:rPr>
         <w:t>Calibration Certificate</w:t>
       </w:r>
@@ -240,44 +256,50 @@
       </w:pPr>
       <w:r>
         <w:rPr>
-          <w:sz w:val="18"/>
-          <w:szCs w:val="18"/>
-        </w:rPr>
-        <w:t>Certificate number: {{ certificate }}</w:t>
+          <w:rFonts w:ascii="Candara" w:hAnsi="Candara"/>
+        </w:rPr>
+        <w:t>Certificate number:</w:t>
+      </w:r>
+      <w:r>
+        <w:t xml:space="preserve"> {{ certificate }}</w:t>
       </w:r>
     </w:p>
     <w:p>
       <w:pPr>
         <w:spacing w:after="0" w:line="240" w:lineRule="auto"/>
         <w:jc w:val="center"/>
-        <w:rPr>
-          <w:sz w:val="18"/>
-          <w:szCs w:val="18"/>
-        </w:rPr>
-      </w:pPr>
-      <w:r>
-        <w:rPr>
-          <w:sz w:val="18"/>
-          <w:szCs w:val="18"/>
-        </w:rPr>
-        <w:t>Order number: {{ order }}</w:t>
-      </w:r>
-    </w:p>
-    <w:p>
-      <w:pPr>
-        <w:spacing w:after="0" w:line="240" w:lineRule="auto"/>
-      </w:pPr>
-    </w:p>
-    <w:p>
-      <w:pPr>
-        <w:spacing w:after="0" w:line="240" w:lineRule="auto"/>
-        <w:rPr>
+      </w:pPr>
+      <w:r>
+        <w:rPr>
+          <w:rFonts w:ascii="Candara" w:hAnsi="Candara"/>
+        </w:rPr>
+        <w:t>Order number:</w:t>
+      </w:r>
+      <w:r>
+        <w:t xml:space="preserve"> {{ order }}</w:t>
+      </w:r>
+    </w:p>
+    <w:p>
+      <w:pPr>
+        <w:spacing w:after="0" w:line="240" w:lineRule="auto"/>
+        <w:rPr>
+          <w:sz w:val="16"/>
+          <w:szCs w:val="16"/>
+        </w:rPr>
+      </w:pPr>
+    </w:p>
+    <w:p>
+      <w:pPr>
+        <w:spacing w:after="0" w:line="240" w:lineRule="auto"/>
+        <w:rPr>
+          <w:rFonts w:ascii="Candara" w:hAnsi="Candara"/>
           <w:b/>
           <w:bCs/>
         </w:rPr>
       </w:pPr>
       <w:r>
         <w:rPr>
+          <w:rFonts w:ascii="Candara" w:hAnsi="Candara"/>
           <w:b/>
           <w:bCs/>
         </w:rPr>
@@ -288,6 +310,7 @@
       <w:pPr>
         <w:spacing w:after="0" w:line="240" w:lineRule="auto"/>
         <w:rPr>
+          <w:rFonts w:ascii="Candara" w:hAnsi="Candara"/>
           <w:b/>
           <w:bCs/>
           <w:i/>
@@ -298,6 +321,7 @@
       </w:pPr>
       <w:r>
         <w:rPr>
+          <w:rFonts w:ascii="Candara" w:hAnsi="Candara"/>
           <w:b/>
           <w:bCs/>
           <w:i/>
@@ -312,32 +336,51 @@
       <w:pPr>
         <w:spacing w:after="0" w:line="240" w:lineRule="auto"/>
         <w:rPr>
-          <w:sz w:val="18"/>
-          <w:szCs w:val="18"/>
-        </w:rPr>
-      </w:pPr>
-    </w:p>
-    <w:p>
-      <w:pPr>
-        <w:spacing w:after="0" w:line="240" w:lineRule="auto"/>
-      </w:pPr>
-      <w:r>
+          <w:rFonts w:ascii="Candara" w:hAnsi="Candara"/>
+          <w:sz w:val="16"/>
+          <w:szCs w:val="16"/>
+        </w:rPr>
+      </w:pPr>
+    </w:p>
+    <w:p>
+      <w:pPr>
+        <w:tabs>
+          <w:tab w:val="left" w:pos="3402"/>
+        </w:tabs>
+        <w:spacing w:after="0" w:line="240" w:lineRule="auto"/>
+        <w:ind w:left="3119" w:hanging="3119"/>
+      </w:pPr>
+      <w:r>
+        <w:rPr>
+          <w:rFonts w:ascii="Candara" w:hAnsi="Candara"/>
+        </w:rPr>
         <w:t>Jenis alat atau objek</w:t>
       </w:r>
       <w:r>
         <w:rPr>
+          <w:rFonts w:ascii="Candara" w:hAnsi="Candara"/>
           <w:sz w:val="24"/>
           <w:szCs w:val="24"/>
         </w:rPr>
         <w:tab/>
       </w:r>
       <w:r>
+        <w:rPr>
+          <w:rFonts w:ascii="Candara" w:hAnsi="Candara"/>
+        </w:rPr>
+        <w:t>:</w:t>
+      </w:r>
+      <w:r>
+        <w:t xml:space="preserve"> </w:t>
+      </w:r>
+      <w:r>
         <w:tab/>
-        <w:t xml:space="preserve">: </w:t>
-      </w:r>
-      <w:r>
-        <w:rPr>
-          <w:rFonts w:ascii="Arial" w:hAnsi="Arial" w:cs="Arial"/>
+      </w:r>
+      <w:r>
+        <w:rPr>
+          <w:rFonts w:ascii="Arial" w:hAnsi="Arial" w:cs="Arial"/>
+          <w:sz w:val="18"/>
+          <w:szCs w:val="18"/>
         </w:rPr>
         <w:t>{{ jenis }}</w:t>
       </w:r>
@@ -346,14 +389,16 @@
       <w:pPr>
         <w:spacing w:after="0" w:line="240" w:lineRule="auto"/>
         <w:rPr>
-          <w:i/>
-          <w:iCs/>
-          <w:sz w:val="18"/>
-          <w:szCs w:val="18"/>
-        </w:rPr>
-      </w:pPr>
-      <w:r>
-        <w:rPr>
+          <w:rFonts w:ascii="Candara" w:hAnsi="Candara"/>
+          <w:i/>
+          <w:iCs/>
+          <w:sz w:val="18"/>
+          <w:szCs w:val="18"/>
+        </w:rPr>
+      </w:pPr>
+      <w:r>
+        <w:rPr>
+          <w:rFonts w:ascii="Candara" w:hAnsi="Candara"/>
           <w:i/>
           <w:iCs/>
           <w:sz w:val="18"/>
@@ -364,18 +409,41 @@
     </w:p>
     <w:p>
       <w:pPr>
-        <w:spacing w:after="0" w:line="240" w:lineRule="auto"/>
-      </w:pPr>
-      <w:r>
+        <w:tabs>
+          <w:tab w:val="left" w:pos="3402"/>
+        </w:tabs>
+        <w:spacing w:after="0" w:line="240" w:lineRule="auto"/>
+        <w:ind w:left="3119" w:hanging="3119"/>
+      </w:pPr>
+      <w:r>
+        <w:rPr>
+          <w:rFonts w:ascii="Candara" w:hAnsi="Candara"/>
+        </w:rPr>
         <w:t>Merek/pembuat dan tipe</w:t>
       </w:r>
       <w:r>
+        <w:rPr>
+          <w:rFonts w:ascii="Candara" w:hAnsi="Candara"/>
+        </w:rPr>
         <w:tab/>
-        <w:t xml:space="preserve">: </w:t>
-      </w:r>
-      <w:r>
-        <w:rPr>
-          <w:rFonts w:ascii="Arial" w:hAnsi="Arial" w:cs="Arial"/>
+      </w:r>
+      <w:r>
+        <w:rPr>
+          <w:rFonts w:ascii="Candara" w:hAnsi="Candara"/>
+        </w:rPr>
+        <w:t>:</w:t>
+      </w:r>
+      <w:r>
+        <w:t xml:space="preserve"> </w:t>
+      </w:r>
+      <w:r>
+        <w:tab/>
+      </w:r>
+      <w:r>
+        <w:rPr>
+          <w:rFonts w:ascii="Arial" w:hAnsi="Arial" w:cs="Arial"/>
+          <w:sz w:val="18"/>
+          <w:szCs w:val="18"/>
         </w:rPr>
         <w:t>{{ merek }} {{ tipe }}</w:t>
       </w:r>
@@ -384,14 +452,16 @@
       <w:pPr>
         <w:spacing w:after="0" w:line="240" w:lineRule="auto"/>
         <w:rPr>
-          <w:i/>
-          <w:iCs/>
-          <w:sz w:val="18"/>
-          <w:szCs w:val="18"/>
-        </w:rPr>
-      </w:pPr>
-      <w:r>
-        <w:rPr>
+          <w:rFonts w:ascii="Candara" w:hAnsi="Candara"/>
+          <w:i/>
+          <w:iCs/>
+          <w:sz w:val="18"/>
+          <w:szCs w:val="18"/>
+        </w:rPr>
+      </w:pPr>
+      <w:r>
+        <w:rPr>
+          <w:rFonts w:ascii="Candara" w:hAnsi="Candara"/>
           <w:i/>
           <w:iCs/>
           <w:sz w:val="18"/>
@@ -402,40 +472,198 @@
     </w:p>
     <w:p>
       <w:pPr>
-        <w:spacing w:after="0" w:line="240" w:lineRule="auto"/>
-      </w:pPr>
-      <w:r>
+        <w:tabs>
+          <w:tab w:val="left" w:pos="3416"/>
+        </w:tabs>
+        <w:spacing w:after="0" w:line="240" w:lineRule="auto"/>
+        <w:ind w:left="3119" w:hanging="3119"/>
+        <w:rPr>
+          <w:rFonts w:ascii="Arial" w:hAnsi="Arial" w:cs="Arial"/>
+          <w:sz w:val="18"/>
+          <w:szCs w:val="18"/>
+        </w:rPr>
+      </w:pPr>
+      <w:r>
+        <w:rPr>
+          <w:rFonts w:ascii="Candara" w:hAnsi="Candara"/>
+        </w:rPr>
+        <w:t>Identifikasi alat</w:t>
+      </w:r>
+      <w:r>
+        <w:rPr>
+          <w:rFonts w:ascii="Candara" w:hAnsi="Candara"/>
+        </w:rPr>
+        <w:tab/>
+        <w:t>:</w:t>
+      </w:r>
+      <w:r>
+        <w:rPr>
+          <w:rFonts w:ascii="Candara" w:hAnsi="Candara"/>
+        </w:rPr>
+        <w:tab/>
+      </w:r>
+      <w:r>
+        <w:rPr>
+          <w:rFonts w:ascii="Arial" w:hAnsi="Arial" w:cs="Arial"/>
+          <w:sz w:val="18"/>
+          <w:szCs w:val="18"/>
+        </w:rPr>
+        <w:t xml:space="preserve">{{ </w:t>
+      </w:r>
+      <w:r>
+        <w:rPr>
+          <w:rFonts w:ascii="Arial" w:hAnsi="Arial" w:cs="Arial"/>
+          <w:sz w:val="18"/>
+          <w:szCs w:val="18"/>
+        </w:rPr>
+        <w:t>item</w:t>
+      </w:r>
+      <w:r>
+        <w:rPr>
+          <w:rFonts w:ascii="Arial" w:hAnsi="Arial" w:cs="Arial"/>
+          <w:sz w:val="18"/>
+          <w:szCs w:val="18"/>
+        </w:rPr>
+        <w:t>_i</w:t>
+      </w:r>
+      <w:r>
+        <w:rPr>
+          <w:rFonts w:ascii="Arial" w:hAnsi="Arial" w:cs="Arial"/>
+          <w:sz w:val="18"/>
+          <w:szCs w:val="18"/>
+        </w:rPr>
+        <w:t>ssuer</w:t>
+      </w:r>
+      <w:r>
+        <w:rPr>
+          <w:rFonts w:ascii="Arial" w:hAnsi="Arial" w:cs="Arial"/>
+          <w:sz w:val="18"/>
+          <w:szCs w:val="18"/>
+        </w:rPr>
+        <w:t xml:space="preserve"> </w:t>
+      </w:r>
+      <w:r>
+        <w:rPr>
+          <w:rFonts w:ascii="Arial" w:hAnsi="Arial" w:cs="Arial"/>
+          <w:sz w:val="18"/>
+          <w:szCs w:val="18"/>
+        </w:rPr>
+        <w:t>}}</w:t>
+      </w:r>
+    </w:p>
+    <w:p>
+      <w:pPr>
+        <w:spacing w:after="0" w:line="240" w:lineRule="auto"/>
+        <w:rPr>
+          <w:rFonts w:ascii="Candara" w:hAnsi="Candara"/>
+          <w:i/>
+          <w:iCs/>
+          <w:sz w:val="18"/>
+          <w:szCs w:val="18"/>
+        </w:rPr>
+      </w:pPr>
+      <w:r>
+        <w:rPr>
+          <w:rFonts w:ascii="Candara" w:hAnsi="Candara"/>
+          <w:i/>
+          <w:iCs/>
+          <w:sz w:val="18"/>
+          <w:szCs w:val="18"/>
+        </w:rPr>
+        <w:t>Instrument identification</w:t>
+      </w:r>
+    </w:p>
+    <w:p>
+      <w:pPr>
+        <w:tabs>
+          <w:tab w:val="left" w:pos="3416"/>
+        </w:tabs>
+        <w:spacing w:after="0" w:line="240" w:lineRule="auto"/>
+        <w:ind w:left="3119" w:hanging="2552"/>
+      </w:pPr>
+      <w:r>
+        <w:rPr>
+          <w:rFonts w:ascii="Candara" w:hAnsi="Candara"/>
+        </w:rPr>
         <w:t>Nomor seri</w:t>
       </w:r>
       <w:r>
+        <w:rPr>
+          <w:rFonts w:ascii="Candara" w:hAnsi="Candara"/>
+        </w:rPr>
         <w:tab/>
+        <w:t>:</w:t>
+      </w:r>
+      <w:r>
+        <w:t xml:space="preserve"> </w:t>
       </w:r>
       <w:r>
         <w:tab/>
       </w:r>
       <w:r>
-        <w:tab/>
-        <w:t xml:space="preserve">: </w:t>
-      </w:r>
-      <w:r>
-        <w:rPr>
-          <w:rFonts w:ascii="Arial" w:hAnsi="Arial" w:cs="Arial"/>
-        </w:rPr>
-        <w:t>{{ seri }}</w:t>
-      </w:r>
-    </w:p>
-    <w:p>
-      <w:pPr>
-        <w:spacing w:after="0" w:line="240" w:lineRule="auto"/>
-        <w:rPr>
-          <w:i/>
-          <w:iCs/>
-          <w:sz w:val="18"/>
-          <w:szCs w:val="18"/>
-        </w:rPr>
-      </w:pPr>
-      <w:r>
-        <w:rPr>
+        <w:rPr>
+          <w:rFonts w:ascii="Arial" w:hAnsi="Arial" w:cs="Arial"/>
+          <w:sz w:val="18"/>
+          <w:szCs w:val="18"/>
+        </w:rPr>
+        <w:t xml:space="preserve">{{ </w:t>
+      </w:r>
+      <w:r>
+        <w:rPr>
+          <w:rFonts w:ascii="Arial" w:hAnsi="Arial" w:cs="Arial"/>
+          <w:sz w:val="18"/>
+          <w:szCs w:val="18"/>
+        </w:rPr>
+        <w:t>seri</w:t>
+      </w:r>
+      <w:r>
+        <w:rPr>
+          <w:rFonts w:ascii="Arial" w:hAnsi="Arial" w:cs="Arial"/>
+          <w:sz w:val="18"/>
+          <w:szCs w:val="18"/>
+        </w:rPr>
+        <w:t>_i</w:t>
+      </w:r>
+      <w:r>
+        <w:rPr>
+          <w:rFonts w:ascii="Arial" w:hAnsi="Arial" w:cs="Arial"/>
+          <w:sz w:val="18"/>
+          <w:szCs w:val="18"/>
+        </w:rPr>
+        <w:t>tem</w:t>
+      </w:r>
+      <w:r>
+        <w:rPr>
+          <w:rFonts w:ascii="Arial" w:hAnsi="Arial" w:cs="Arial"/>
+          <w:sz w:val="18"/>
+          <w:szCs w:val="18"/>
+        </w:rPr>
+        <w:t xml:space="preserve"> </w:t>
+      </w:r>
+      <w:r>
+        <w:rPr>
+          <w:rFonts w:ascii="Arial" w:hAnsi="Arial" w:cs="Arial"/>
+          <w:sz w:val="18"/>
+          <w:szCs w:val="18"/>
+        </w:rPr>
+        <w:t>}}</w:t>
+      </w:r>
+    </w:p>
+    <w:p>
+      <w:pPr>
+        <w:spacing w:after="0" w:line="240" w:lineRule="auto"/>
+        <w:ind w:left="567"/>
+        <w:rPr>
+          <w:rFonts w:ascii="Candara" w:hAnsi="Candara"/>
+          <w:i/>
+          <w:iCs/>
+          <w:sz w:val="18"/>
+          <w:szCs w:val="18"/>
+        </w:rPr>
+      </w:pPr>
+      <w:r>
+        <w:rPr>
+          <w:rFonts w:ascii="Candara" w:hAnsi="Candara"/>
           <w:i/>
           <w:iCs/>
           <w:sz w:val="18"/>
@@ -446,42 +674,92 @@
     </w:p>
     <w:p>
       <w:pPr>
-        <w:spacing w:after="0" w:line="240" w:lineRule="auto"/>
-      </w:pPr>
-      <w:r>
+        <w:tabs>
+          <w:tab w:val="left" w:pos="3402"/>
+        </w:tabs>
+        <w:spacing w:after="0" w:line="240" w:lineRule="auto"/>
+        <w:ind w:left="3119" w:hanging="2552"/>
+      </w:pPr>
+      <w:r>
+        <w:rPr>
+          <w:rFonts w:ascii="Candara" w:hAnsi="Candara"/>
+        </w:rPr>
         <w:t>Identifikasi lain</w:t>
       </w:r>
       <w:r>
         <w:rPr>
+          <w:rFonts w:ascii="Candara" w:hAnsi="Candara"/>
           <w:sz w:val="24"/>
           <w:szCs w:val="24"/>
         </w:rPr>
         <w:tab/>
       </w:r>
       <w:r>
+        <w:rPr>
+          <w:rFonts w:ascii="Candara" w:hAnsi="Candara"/>
+        </w:rPr>
+        <w:t xml:space="preserve">: </w:t>
+      </w:r>
+      <w:r>
+        <w:rPr>
+          <w:rFonts w:ascii="Candara" w:hAnsi="Candara"/>
+        </w:rPr>
         <w:tab/>
       </w:r>
       <w:r>
-        <w:tab/>
-        <w:t xml:space="preserve">: </w:t>
-      </w:r>
-      <w:r>
-        <w:rPr>
-          <w:rFonts w:ascii="Arial" w:hAnsi="Arial" w:cs="Arial"/>
-        </w:rPr>
-        <w:t>{{ issuer }} {{ value }}</w:t>
-      </w:r>
-    </w:p>
-    <w:p>
-      <w:pPr>
-        <w:spacing w:after="0" w:line="240" w:lineRule="auto"/>
-        <w:rPr>
-          <w:i/>
-          <w:iCs/>
-        </w:rPr>
-      </w:pPr>
-      <w:r>
-        <w:rPr>
+        <w:rPr>
+          <w:rFonts w:ascii="Arial" w:hAnsi="Arial" w:cs="Arial"/>
+          <w:sz w:val="18"/>
+          <w:szCs w:val="18"/>
+        </w:rPr>
+        <w:t xml:space="preserve">{{ </w:t>
+      </w:r>
+      <w:r>
+        <w:rPr>
+          <w:rFonts w:ascii="Arial" w:hAnsi="Arial" w:cs="Arial"/>
+          <w:sz w:val="18"/>
+          <w:szCs w:val="18"/>
+        </w:rPr>
+        <w:t>id</w:t>
+      </w:r>
+      <w:r>
+        <w:rPr>
+          <w:rFonts w:ascii="Arial" w:hAnsi="Arial" w:cs="Arial"/>
+          <w:sz w:val="18"/>
+          <w:szCs w:val="18"/>
+        </w:rPr>
+        <w:t>_l</w:t>
+      </w:r>
+      <w:r>
+        <w:rPr>
+          <w:rFonts w:ascii="Arial" w:hAnsi="Arial" w:cs="Arial"/>
+          <w:sz w:val="18"/>
+          <w:szCs w:val="18"/>
+        </w:rPr>
+        <w:t>ain</w:t>
+      </w:r>
+      <w:r>
+        <w:rPr>
+          <w:rFonts w:ascii="Arial" w:hAnsi="Arial" w:cs="Arial"/>
+          <w:sz w:val="18"/>
+          <w:szCs w:val="18"/>
+        </w:rPr>
+        <w:t xml:space="preserve"> }} </w:t>
+      </w:r>
+    </w:p>
+    <w:p>
+      <w:pPr>
+        <w:spacing w:after="0" w:line="240" w:lineRule="auto"/>
+        <w:ind w:left="567"/>
+        <w:rPr>
+          <w:rFonts w:ascii="Candara" w:hAnsi="Candara"/>
+          <w:i/>
+          <w:iCs/>
+        </w:rPr>
+      </w:pPr>
+      <w:r>
+        <w:rPr>
+          <w:rFonts w:ascii="Candara" w:hAnsi="Candara"/>
           <w:i/>
           <w:iCs/>
           <w:sz w:val="18"/>
@@ -493,18 +771,23 @@
     <w:p>
       <w:pPr>
         <w:spacing w:after="0" w:line="240" w:lineRule="auto"/>
-      </w:pPr>
-    </w:p>
-    <w:p>
-      <w:pPr>
-        <w:spacing w:after="0" w:line="240" w:lineRule="auto"/>
-        <w:rPr>
+        <w:rPr>
+          <w:rFonts w:ascii="Candara" w:hAnsi="Candara"/>
+        </w:rPr>
+      </w:pPr>
+    </w:p>
+    <w:p>
+      <w:pPr>
+        <w:spacing w:after="0" w:line="240" w:lineRule="auto"/>
+        <w:rPr>
+          <w:rFonts w:ascii="Candara" w:hAnsi="Candara"/>
           <w:b/>
           <w:bCs/>
         </w:rPr>
       </w:pPr>
       <w:r>
         <w:rPr>
+          <w:rFonts w:ascii="Candara" w:hAnsi="Candara"/>
           <w:b/>
           <w:bCs/>
         </w:rPr>
@@ -515,6 +798,7 @@
       <w:pPr>
         <w:spacing w:after="0" w:line="240" w:lineRule="auto"/>
         <w:rPr>
+          <w:rFonts w:ascii="Candara" w:hAnsi="Candara"/>
           <w:b/>
           <w:bCs/>
           <w:i/>
@@ -525,6 +809,7 @@
       </w:pPr>
       <w:r>
         <w:rPr>
+          <w:rFonts w:ascii="Candara" w:hAnsi="Candara"/>
           <w:b/>
           <w:bCs/>
           <w:i/>
@@ -538,144 +823,370 @@
     <w:p>
       <w:pPr>
         <w:spacing w:after="0" w:line="240" w:lineRule="auto"/>
-      </w:pPr>
-    </w:p>
-    <w:p>
-      <w:pPr>
-        <w:spacing w:after="0" w:line="240" w:lineRule="auto"/>
-      </w:pPr>
-      <w:r>
+        <w:rPr>
+          <w:rFonts w:ascii="Candara" w:hAnsi="Candara"/>
+          <w:sz w:val="16"/>
+          <w:szCs w:val="16"/>
+        </w:rPr>
+      </w:pPr>
+    </w:p>
+    <w:p>
+      <w:pPr>
+        <w:tabs>
+          <w:tab w:val="left" w:pos="3402"/>
+        </w:tabs>
+        <w:spacing w:after="0" w:line="240" w:lineRule="auto"/>
+        <w:ind w:left="3119" w:hanging="3119"/>
+      </w:pPr>
+      <w:r>
+        <w:rPr>
+          <w:rFonts w:ascii="Candara" w:hAnsi="Candara"/>
+        </w:rPr>
         <w:t xml:space="preserve">Nama </w:t>
       </w:r>
       <w:r>
+        <w:rPr>
+          <w:rFonts w:ascii="Candara" w:hAnsi="Candara"/>
+        </w:rPr>
         <w:tab/>
       </w:r>
       <w:r>
+        <w:rPr>
+          <w:rFonts w:ascii="Candara" w:hAnsi="Candara"/>
+        </w:rPr>
+        <w:t>:</w:t>
+      </w:r>
+      <w:r>
+        <w:t xml:space="preserve"> </w:t>
+      </w:r>
+      <w:r>
         <w:tab/>
       </w:r>
       <w:r>
+        <w:rPr>
+          <w:rFonts w:ascii="Arial" w:hAnsi="Arial" w:cs="Arial"/>
+          <w:sz w:val="18"/>
+          <w:szCs w:val="18"/>
+        </w:rPr>
+        <w:t>{{ nama</w:t>
+      </w:r>
+      <w:r>
+        <w:rPr>
+          <w:rFonts w:ascii="Arial" w:hAnsi="Arial" w:cs="Arial"/>
+          <w:sz w:val="18"/>
+          <w:szCs w:val="18"/>
+        </w:rPr>
+        <w:t>_c</w:t>
+      </w:r>
+      <w:r>
+        <w:rPr>
+          <w:rFonts w:ascii="Arial" w:hAnsi="Arial" w:cs="Arial"/>
+          <w:sz w:val="18"/>
+          <w:szCs w:val="18"/>
+        </w:rPr>
+        <w:t>ust }}</w:t>
+      </w:r>
+    </w:p>
+    <w:p>
+      <w:pPr>
+        <w:spacing w:after="0" w:line="240" w:lineRule="auto"/>
+        <w:rPr>
+          <w:rFonts w:ascii="Candara" w:hAnsi="Candara"/>
+          <w:i/>
+          <w:iCs/>
+          <w:sz w:val="18"/>
+          <w:szCs w:val="18"/>
+        </w:rPr>
+      </w:pPr>
+      <w:r>
+        <w:rPr>
+          <w:rFonts w:ascii="Candara" w:hAnsi="Candara"/>
+          <w:i/>
+          <w:iCs/>
+          <w:sz w:val="18"/>
+          <w:szCs w:val="18"/>
+        </w:rPr>
+        <w:t xml:space="preserve">Designation </w:t>
+      </w:r>
+    </w:p>
+    <w:p>
+      <w:pPr>
+        <w:tabs>
+          <w:tab w:val="left" w:pos="3136"/>
+          <w:tab w:val="left" w:pos="3402"/>
+        </w:tabs>
+        <w:spacing w:after="0" w:line="240" w:lineRule="auto"/>
+      </w:pPr>
+      <w:r>
+        <w:rPr>
+          <w:rFonts w:ascii="Candara" w:hAnsi="Candara"/>
+        </w:rPr>
+        <w:t xml:space="preserve">Alamat </w:t>
+      </w:r>
+      <w:r>
+        <w:rPr>
+          <w:rFonts w:ascii="Candara" w:hAnsi="Candara"/>
+        </w:rPr>
         <w:tab/>
+        <w:t>:</w:t>
+      </w:r>
+      <w:r>
+        <w:t xml:space="preserve"> </w:t>
       </w:r>
       <w:r>
         <w:tab/>
-        <w:t xml:space="preserve">: </w:t>
-      </w:r>
-      <w:r>
-        <w:rPr>
-          <w:rFonts w:ascii="Arial" w:hAnsi="Arial" w:cs="Arial"/>
-        </w:rPr>
-        <w:t>{{ namaCust }}</w:t>
-      </w:r>
-    </w:p>
-    <w:p>
-      <w:pPr>
-        <w:spacing w:after="0" w:line="240" w:lineRule="auto"/>
-        <w:rPr>
-          <w:i/>
-          <w:iCs/>
-          <w:sz w:val="18"/>
-          <w:szCs w:val="18"/>
-        </w:rPr>
-      </w:pPr>
-      <w:r>
-        <w:rPr>
-          <w:i/>
-          <w:iCs/>
-          <w:sz w:val="18"/>
-          <w:szCs w:val="18"/>
-        </w:rPr>
-        <w:t xml:space="preserve">Designation </w:t>
-      </w:r>
-    </w:p>
-    <w:p>
-      <w:pPr>
-        <w:spacing w:after="0" w:line="240" w:lineRule="auto"/>
-      </w:pPr>
-      <w:r>
-        <w:t xml:space="preserve">Alamat </w:t>
-      </w:r>
-      <w:r>
+      </w:r>
+      <w:r>
+        <w:rPr>
+          <w:rFonts w:ascii="Arial" w:hAnsi="Arial" w:cs="Arial"/>
+          <w:sz w:val="18"/>
+          <w:szCs w:val="18"/>
+        </w:rPr>
+        <w:t>{{ jalan</w:t>
+      </w:r>
+      <w:r>
+        <w:rPr>
+          <w:rFonts w:ascii="Arial" w:hAnsi="Arial" w:cs="Arial"/>
+          <w:sz w:val="18"/>
+          <w:szCs w:val="18"/>
+        </w:rPr>
+        <w:t>_c</w:t>
+      </w:r>
+      <w:r>
+        <w:rPr>
+          <w:rFonts w:ascii="Arial" w:hAnsi="Arial" w:cs="Arial"/>
+          <w:sz w:val="18"/>
+          <w:szCs w:val="18"/>
+        </w:rPr>
+        <w:t>ust }} {{ no</w:t>
+      </w:r>
+      <w:r>
+        <w:rPr>
+          <w:rFonts w:ascii="Arial" w:hAnsi="Arial" w:cs="Arial"/>
+          <w:sz w:val="18"/>
+          <w:szCs w:val="18"/>
+        </w:rPr>
+        <w:t>_j</w:t>
+      </w:r>
+      <w:r>
+        <w:rPr>
+          <w:rFonts w:ascii="Arial" w:hAnsi="Arial" w:cs="Arial"/>
+          <w:sz w:val="18"/>
+          <w:szCs w:val="18"/>
+        </w:rPr>
+        <w:t>alan</w:t>
+      </w:r>
+      <w:r>
+        <w:rPr>
+          <w:rFonts w:ascii="Arial" w:hAnsi="Arial" w:cs="Arial"/>
+          <w:sz w:val="18"/>
+          <w:szCs w:val="18"/>
+        </w:rPr>
+        <w:t>_c</w:t>
+      </w:r>
+      <w:r>
+        <w:rPr>
+          <w:rFonts w:ascii="Arial" w:hAnsi="Arial" w:cs="Arial"/>
+          <w:sz w:val="18"/>
+          <w:szCs w:val="18"/>
+        </w:rPr>
+        <w:t>ust }}</w:t>
+      </w:r>
+      <w:r>
+        <w:rPr>
+          <w:rFonts w:ascii="Arial" w:hAnsi="Arial" w:cs="Arial"/>
+          <w:sz w:val="18"/>
+          <w:szCs w:val="18"/>
+        </w:rPr>
+        <w:t>,</w:t>
+      </w:r>
+      <w:r>
+        <w:rPr>
+          <w:rFonts w:ascii="Arial" w:hAnsi="Arial" w:cs="Arial"/>
+          <w:sz w:val="18"/>
+          <w:szCs w:val="18"/>
+        </w:rPr>
+        <w:t xml:space="preserve"> {{ kota</w:t>
+      </w:r>
+      <w:r>
+        <w:rPr>
+          <w:rFonts w:ascii="Arial" w:hAnsi="Arial" w:cs="Arial"/>
+          <w:sz w:val="18"/>
+          <w:szCs w:val="18"/>
+        </w:rPr>
+        <w:t>_c</w:t>
+      </w:r>
+      <w:r>
+        <w:rPr>
+          <w:rFonts w:ascii="Arial" w:hAnsi="Arial" w:cs="Arial"/>
+          <w:sz w:val="18"/>
+          <w:szCs w:val="18"/>
+        </w:rPr>
+        <w:t>ust }}</w:t>
+      </w:r>
+      <w:r>
+        <w:rPr>
+          <w:rFonts w:ascii="Arial" w:hAnsi="Arial" w:cs="Arial"/>
+          <w:sz w:val="18"/>
+          <w:szCs w:val="18"/>
+        </w:rPr>
+        <w:t>,</w:t>
+      </w:r>
+      <w:r>
+        <w:rPr>
+          <w:rFonts w:ascii="Arial" w:hAnsi="Arial" w:cs="Arial"/>
+          <w:sz w:val="18"/>
+          <w:szCs w:val="18"/>
+        </w:rPr>
+        <w:t xml:space="preserve"> </w:t>
+      </w:r>
+      <w:r>
+        <w:rPr>
+          <w:rFonts w:ascii="Arial" w:hAnsi="Arial" w:cs="Arial"/>
+          <w:sz w:val="18"/>
+          <w:szCs w:val="18"/>
+        </w:rPr>
+        <w:t>{{ state</w:t>
+      </w:r>
+      <w:r>
+        <w:rPr>
+          <w:rFonts w:ascii="Arial" w:hAnsi="Arial" w:cs="Arial"/>
+          <w:sz w:val="18"/>
+          <w:szCs w:val="18"/>
+        </w:rPr>
+        <w:t>_c</w:t>
+      </w:r>
+      <w:r>
+        <w:rPr>
+          <w:rFonts w:ascii="Arial" w:hAnsi="Arial" w:cs="Arial"/>
+          <w:sz w:val="18"/>
+          <w:szCs w:val="18"/>
+        </w:rPr>
+        <w:t xml:space="preserve">ust }} </w:t>
+      </w:r>
+    </w:p>
+    <w:p>
+      <w:pPr>
+        <w:spacing w:after="0" w:line="240" w:lineRule="auto"/>
+        <w:ind w:left="3402" w:hanging="3402"/>
+        <w:rPr>
+          <w:rFonts w:ascii="Candara" w:hAnsi="Candara"/>
+          <w:i/>
+          <w:iCs/>
+          <w:sz w:val="18"/>
+          <w:szCs w:val="18"/>
+        </w:rPr>
+      </w:pPr>
+      <w:r>
+        <w:rPr>
+          <w:rFonts w:ascii="Candara" w:hAnsi="Candara"/>
+          <w:i/>
+          <w:iCs/>
+          <w:sz w:val="18"/>
+          <w:szCs w:val="18"/>
+        </w:rPr>
+        <w:t xml:space="preserve">Address </w:t>
+      </w:r>
+      <w:r>
+        <w:rPr>
+          <w:rFonts w:ascii="Candara" w:hAnsi="Candara"/>
+          <w:i/>
+          <w:iCs/>
+          <w:sz w:val="18"/>
+          <w:szCs w:val="18"/>
+        </w:rPr>
         <w:tab/>
       </w:r>
       <w:r>
-        <w:tab/>
-      </w:r>
-      <w:r>
-        <w:tab/>
-        <w:t xml:space="preserve">: </w:t>
-      </w:r>
-      <w:r>
-        <w:rPr>
-          <w:rFonts w:ascii="Arial" w:hAnsi="Arial" w:cs="Arial"/>
-        </w:rPr>
-        <w:t>{{ jalanCust }} {{ noJalanCust }}</w:t>
-      </w:r>
-      <w:r>
-        <w:rPr>
-          <w:rFonts w:ascii="Arial" w:hAnsi="Arial" w:cs="Arial"/>
-        </w:rPr>
-        <w:t>,</w:t>
-      </w:r>
-      <w:r>
-        <w:rPr>
-          <w:rFonts w:ascii="Arial" w:hAnsi="Arial" w:cs="Arial"/>
-        </w:rPr>
-        <w:t xml:space="preserve"> {{ kotaCust }}</w:t>
-      </w:r>
-      <w:r>
-        <w:rPr>
-          <w:rFonts w:ascii="Arial" w:hAnsi="Arial" w:cs="Arial"/>
-        </w:rPr>
-        <w:t>,</w:t>
-      </w:r>
-      <w:r>
-        <w:rPr>
-          <w:rFonts w:ascii="Arial" w:hAnsi="Arial" w:cs="Arial"/>
-        </w:rPr>
-        <w:t xml:space="preserve"> </w:t>
-      </w:r>
-      <w:r>
-        <w:rPr>
-          <w:rFonts w:ascii="Arial" w:hAnsi="Arial" w:cs="Arial"/>
-        </w:rPr>
-        <w:t>{{ stateCust }} {{ kodePosCust }}, {{ kodeNegaraCust }}</w:t>
-      </w:r>
-    </w:p>
-    <w:p>
-      <w:pPr>
-        <w:spacing w:after="0" w:line="240" w:lineRule="auto"/>
-        <w:rPr>
-          <w:i/>
-          <w:iCs/>
-          <w:sz w:val="18"/>
-          <w:szCs w:val="18"/>
-        </w:rPr>
-      </w:pPr>
-      <w:r>
-        <w:rPr>
-          <w:i/>
-          <w:iCs/>
-          <w:sz w:val="18"/>
-          <w:szCs w:val="18"/>
-        </w:rPr>
-        <w:t xml:space="preserve">Address </w:t>
-      </w:r>
-    </w:p>
-    <w:p>
-      <w:pPr>
-        <w:spacing w:after="0" w:line="240" w:lineRule="auto"/>
-      </w:pPr>
-    </w:p>
-    <w:p>
-      <w:pPr>
-        <w:spacing w:after="0" w:line="240" w:lineRule="auto"/>
-        <w:rPr>
+        <w:rPr>
+          <w:rFonts w:ascii="Arial" w:hAnsi="Arial" w:cs="Arial"/>
+          <w:sz w:val="18"/>
+          <w:szCs w:val="18"/>
+        </w:rPr>
+        <w:t xml:space="preserve">{{ </w:t>
+      </w:r>
+      <w:r>
+        <w:rPr>
+          <w:rFonts w:ascii="Arial" w:hAnsi="Arial" w:cs="Arial"/>
+          <w:sz w:val="18"/>
+          <w:szCs w:val="18"/>
+        </w:rPr>
+        <w:t>p</w:t>
+      </w:r>
+      <w:r>
+        <w:rPr>
+          <w:rFonts w:ascii="Arial" w:hAnsi="Arial" w:cs="Arial"/>
+          <w:sz w:val="18"/>
+          <w:szCs w:val="18"/>
+        </w:rPr>
+        <w:t>os</w:t>
+      </w:r>
+      <w:r>
+        <w:rPr>
+          <w:rFonts w:ascii="Arial" w:hAnsi="Arial" w:cs="Arial"/>
+          <w:sz w:val="18"/>
+          <w:szCs w:val="18"/>
+        </w:rPr>
+        <w:t>_c</w:t>
+      </w:r>
+      <w:r>
+        <w:rPr>
+          <w:rFonts w:ascii="Arial" w:hAnsi="Arial" w:cs="Arial"/>
+          <w:sz w:val="18"/>
+          <w:szCs w:val="18"/>
+        </w:rPr>
+        <w:t xml:space="preserve">ust }}, {{ </w:t>
+      </w:r>
+      <w:r>
+        <w:rPr>
+          <w:rFonts w:ascii="Arial" w:hAnsi="Arial" w:cs="Arial"/>
+          <w:sz w:val="18"/>
+          <w:szCs w:val="18"/>
+        </w:rPr>
+        <w:t>n</w:t>
+      </w:r>
+      <w:r>
+        <w:rPr>
+          <w:rFonts w:ascii="Arial" w:hAnsi="Arial" w:cs="Arial"/>
+          <w:sz w:val="18"/>
+          <w:szCs w:val="18"/>
+        </w:rPr>
+        <w:t>egara</w:t>
+      </w:r>
+      <w:r>
+        <w:rPr>
+          <w:rFonts w:ascii="Arial" w:hAnsi="Arial" w:cs="Arial"/>
+          <w:sz w:val="18"/>
+          <w:szCs w:val="18"/>
+        </w:rPr>
+        <w:t>_c</w:t>
+      </w:r>
+      <w:r>
+        <w:rPr>
+          <w:rFonts w:ascii="Arial" w:hAnsi="Arial" w:cs="Arial"/>
+          <w:sz w:val="18"/>
+          <w:szCs w:val="18"/>
+        </w:rPr>
+        <w:t>ust }}</w:t>
+      </w:r>
+    </w:p>
+    <w:p>
+      <w:pPr>
+        <w:spacing w:after="0" w:line="240" w:lineRule="auto"/>
+      </w:pPr>
+    </w:p>
+    <w:p>
+      <w:pPr>
+        <w:spacing w:after="0" w:line="240" w:lineRule="auto"/>
+        <w:rPr>
+          <w:rFonts w:ascii="Candara" w:hAnsi="Candara"/>
           <w:b/>
           <w:bCs/>
         </w:rPr>
       </w:pPr>
       <w:r>
         <w:rPr>
+          <w:rFonts w:ascii="Candara" w:hAnsi="Candara"/>
           <w:b/>
           <w:bCs/>
         </w:rPr>
@@ -686,6 +1197,7 @@
       <w:pPr>
         <w:spacing w:after="0" w:line="240" w:lineRule="auto"/>
         <w:rPr>
+          <w:rFonts w:ascii="Candara" w:hAnsi="Candara"/>
           <w:b/>
           <w:bCs/>
           <w:i/>
@@ -696,6 +1208,7 @@
       </w:pPr>
       <w:r>
         <w:rPr>
+          <w:rFonts w:ascii="Candara" w:hAnsi="Candara"/>
           <w:b/>
           <w:bCs/>
           <w:i/>
@@ -709,33 +1222,76 @@
     <w:p>
       <w:pPr>
         <w:spacing w:after="0" w:line="240" w:lineRule="auto"/>
-      </w:pPr>
-    </w:p>
-    <w:p>
-      <w:pPr>
-        <w:spacing w:after="0" w:line="240" w:lineRule="auto"/>
-      </w:pPr>
-      <w:r>
+        <w:rPr>
+          <w:rFonts w:ascii="Candara" w:hAnsi="Candara"/>
+          <w:sz w:val="16"/>
+          <w:szCs w:val="16"/>
+        </w:rPr>
+      </w:pPr>
+    </w:p>
+    <w:p>
+      <w:pPr>
+        <w:tabs>
+          <w:tab w:val="left" w:pos="3402"/>
+        </w:tabs>
+        <w:spacing w:after="0" w:line="240" w:lineRule="auto"/>
+        <w:ind w:left="3119" w:hanging="3119"/>
+      </w:pPr>
+      <w:r>
+        <w:rPr>
+          <w:rFonts w:ascii="Candara" w:hAnsi="Candara"/>
+        </w:rPr>
         <w:t>Pejabat yang mengesahkan</w:t>
       </w:r>
       <w:r>
+        <w:rPr>
+          <w:rFonts w:ascii="Candara" w:hAnsi="Candara"/>
+        </w:rPr>
         <w:tab/>
-        <w:t xml:space="preserve">: </w:t>
-      </w:r>
-      <w:r>
-        <w:rPr>
-          <w:rFonts w:ascii="Arial" w:hAnsi="Arial" w:cs="Arial"/>
-        </w:rPr>
-        <w:t>{{ pejabat }}</w:t>
+        <w:t>:</w:t>
+      </w:r>
+      <w:r>
+        <w:rPr>
+          <w:rFonts w:ascii="Candara" w:hAnsi="Candara"/>
+        </w:rPr>
+        <w:tab/>
+      </w:r>
+      <w:r>
+        <w:rPr>
+          <w:rFonts w:ascii="Arial" w:hAnsi="Arial" w:cs="Arial"/>
+          <w:sz w:val="18"/>
+          <w:szCs w:val="18"/>
+        </w:rPr>
+        <w:t xml:space="preserve">{{ </w:t>
+      </w:r>
+      <w:r>
+        <w:rPr>
+          <w:rFonts w:ascii="Arial" w:hAnsi="Arial" w:cs="Arial"/>
+          <w:sz w:val="18"/>
+          <w:szCs w:val="18"/>
+        </w:rPr>
+        <w:t>peran</w:t>
+      </w:r>
+      <w:r>
+        <w:rPr>
+          <w:rFonts w:ascii="Arial" w:hAnsi="Arial" w:cs="Arial"/>
+          <w:sz w:val="18"/>
+          <w:szCs w:val="18"/>
+        </w:rPr>
+        <w:t xml:space="preserve"> }}</w:t>
       </w:r>
     </w:p>
     <w:p>
       <w:pPr>
         <w:spacing w:after="0" w:line="240" w:lineRule="auto"/>
         <w:ind w:left="2977" w:hanging="2977"/>
-      </w:pPr>
-      <w:r>
-        <w:rPr>
+        <w:rPr>
+          <w:rFonts w:ascii="Candara" w:hAnsi="Candara"/>
+        </w:rPr>
+      </w:pPr>
+      <w:r>
+        <w:rPr>
+          <w:rFonts w:ascii="Candara" w:hAnsi="Candara"/>
           <w:i/>
           <w:iCs/>
           <w:sz w:val="18"/>
@@ -744,133 +1300,225 @@
         <w:t>Authorizing officer</w:t>
       </w:r>
       <w:r>
+        <w:rPr>
+          <w:rFonts w:ascii="Candara" w:hAnsi="Candara"/>
+        </w:rPr>
         <w:tab/>
       </w:r>
     </w:p>
     <w:p>
       <w:pPr>
-        <w:spacing w:after="0" w:line="240" w:lineRule="auto"/>
-      </w:pPr>
-      <w:r>
+        <w:tabs>
+          <w:tab w:val="left" w:pos="3402"/>
+        </w:tabs>
+        <w:spacing w:after="0" w:line="240" w:lineRule="auto"/>
+        <w:ind w:left="3119" w:hanging="3119"/>
+      </w:pPr>
+      <w:r>
+        <w:rPr>
+          <w:rFonts w:ascii="Candara" w:hAnsi="Candara"/>
+        </w:rPr>
         <w:t>Nama</w:t>
       </w:r>
       <w:r>
+        <w:rPr>
+          <w:rFonts w:ascii="Candara" w:hAnsi="Candara"/>
+        </w:rPr>
         <w:tab/>
+        <w:t>:</w:t>
+      </w:r>
+      <w:r>
+        <w:t xml:space="preserve"> </w:t>
       </w:r>
       <w:r>
         <w:tab/>
       </w:r>
       <w:r>
+        <w:rPr>
+          <w:rFonts w:ascii="Arial" w:hAnsi="Arial" w:cs="Arial"/>
+          <w:sz w:val="18"/>
+          <w:szCs w:val="18"/>
+        </w:rPr>
+        <w:t>{{ nama</w:t>
+      </w:r>
+      <w:r>
+        <w:rPr>
+          <w:rFonts w:ascii="Arial" w:hAnsi="Arial" w:cs="Arial"/>
+          <w:sz w:val="18"/>
+          <w:szCs w:val="18"/>
+        </w:rPr>
+        <w:t>_resp</w:t>
+      </w:r>
+      <w:r>
+        <w:rPr>
+          <w:rFonts w:ascii="Arial" w:hAnsi="Arial" w:cs="Arial"/>
+          <w:sz w:val="18"/>
+          <w:szCs w:val="18"/>
+        </w:rPr>
+        <w:t xml:space="preserve"> }}</w:t>
+      </w:r>
+    </w:p>
+    <w:p>
+      <w:pPr>
+        <w:spacing w:after="0" w:line="240" w:lineRule="auto"/>
+        <w:ind w:left="3402" w:hanging="3402"/>
+      </w:pPr>
+      <w:r>
+        <w:rPr>
+          <w:rFonts w:ascii="Candara" w:hAnsi="Candara"/>
+          <w:i/>
+          <w:iCs/>
+          <w:sz w:val="18"/>
+          <w:szCs w:val="18"/>
+        </w:rPr>
+        <w:t>Name</w:t>
+      </w:r>
+      <w:r>
+        <w:rPr>
+          <w:i/>
+          <w:iCs/>
+        </w:rPr>
         <w:tab/>
       </w:r>
       <w:r>
+        <w:rPr>
+          <w:rFonts w:ascii="Arial" w:hAnsi="Arial" w:cs="Arial"/>
+          <w:sz w:val="18"/>
+          <w:szCs w:val="18"/>
+        </w:rPr>
+        <w:t xml:space="preserve">NIP {{ </w:t>
+      </w:r>
+      <w:r>
+        <w:rPr>
+          <w:rFonts w:ascii="Arial" w:hAnsi="Arial" w:cs="Arial"/>
+          <w:sz w:val="18"/>
+          <w:szCs w:val="18"/>
+        </w:rPr>
+        <w:t>nip</w:t>
+      </w:r>
+      <w:r>
+        <w:rPr>
+          <w:rFonts w:ascii="Arial" w:hAnsi="Arial" w:cs="Arial"/>
+          <w:sz w:val="18"/>
+          <w:szCs w:val="18"/>
+        </w:rPr>
+        <w:t xml:space="preserve"> }}</w:t>
+      </w:r>
+    </w:p>
+    <w:p>
+      <w:pPr>
+        <w:tabs>
+          <w:tab w:val="left" w:pos="3402"/>
+        </w:tabs>
+        <w:spacing w:after="0" w:line="240" w:lineRule="auto"/>
+        <w:ind w:left="3119" w:hanging="3119"/>
+      </w:pPr>
+      <w:r>
+        <w:rPr>
+          <w:rFonts w:ascii="Candara" w:hAnsi="Candara"/>
+        </w:rPr>
+        <w:t>Tanggal pengesahan</w:t>
+      </w:r>
+      <w:r>
+        <w:rPr>
+          <w:rFonts w:ascii="Candara" w:hAnsi="Candara"/>
+        </w:rPr>
         <w:tab/>
-        <w:t xml:space="preserve">: </w:t>
-      </w:r>
-      <w:r>
-        <w:rPr>
-          <w:rFonts w:ascii="Arial" w:hAnsi="Arial" w:cs="Arial"/>
-        </w:rPr>
-        <w:t>{{ namaPejabat }}</w:t>
-      </w:r>
-    </w:p>
-    <w:p>
-      <w:pPr>
-        <w:spacing w:after="0" w:line="240" w:lineRule="auto"/>
-        <w:ind w:left="2977" w:hanging="2977"/>
-      </w:pPr>
-      <w:r>
-        <w:rPr>
-          <w:i/>
-          <w:iCs/>
-          <w:sz w:val="18"/>
-          <w:szCs w:val="18"/>
-        </w:rPr>
-        <w:t>Name</w:t>
-      </w:r>
-      <w:r>
-        <w:rPr>
-          <w:i/>
-          <w:iCs/>
-        </w:rPr>
+        <w:t>:</w:t>
+      </w:r>
+      <w:r>
+        <w:t xml:space="preserve"> </w:t>
+      </w:r>
+      <w:r>
         <w:tab/>
       </w:r>
       <w:r>
         <w:rPr>
           <w:rFonts w:ascii="Arial" w:hAnsi="Arial" w:cs="Arial"/>
-        </w:rPr>
-        <w:t>NIP {{ NIP }}</w:t>
-      </w:r>
-    </w:p>
-    <w:p>
-      <w:pPr>
-        <w:spacing w:after="0" w:line="240" w:lineRule="auto"/>
-      </w:pPr>
-      <w:r>
-        <w:t>Tanggal pengesahan</w:t>
-      </w:r>
-      <w:r>
+          <w:sz w:val="18"/>
+          <w:szCs w:val="18"/>
+        </w:rPr>
+        <w:t>{{ tgl</w:t>
+      </w:r>
+      <w:r>
+        <w:rPr>
+          <w:rFonts w:ascii="Arial" w:hAnsi="Arial" w:cs="Arial"/>
+          <w:sz w:val="18"/>
+          <w:szCs w:val="18"/>
+        </w:rPr>
+        <w:t>_p</w:t>
+      </w:r>
+      <w:r>
+        <w:rPr>
+          <w:rFonts w:ascii="Arial" w:hAnsi="Arial" w:cs="Arial"/>
+          <w:sz w:val="18"/>
+          <w:szCs w:val="18"/>
+        </w:rPr>
+        <w:t>engesahan }}</w:t>
+      </w:r>
+    </w:p>
+    <w:p>
+      <w:pPr>
+        <w:spacing w:after="0" w:line="240" w:lineRule="auto"/>
+        <w:rPr>
+          <w:rFonts w:ascii="Candara" w:hAnsi="Candara"/>
+          <w:i/>
+          <w:iCs/>
+          <w:sz w:val="18"/>
+          <w:szCs w:val="18"/>
+        </w:rPr>
+      </w:pPr>
+      <w:r>
+        <w:rPr>
+          <w:rFonts w:ascii="Candara" w:hAnsi="Candara"/>
+          <w:i/>
+          <w:iCs/>
+          <w:sz w:val="18"/>
+          <w:szCs w:val="18"/>
+        </w:rPr>
+        <w:t>Date of issue (dd/mm/yyyy)</w:t>
+      </w:r>
+    </w:p>
+    <w:p>
+      <w:pPr>
+        <w:tabs>
+          <w:tab w:val="left" w:pos="4116"/>
+        </w:tabs>
+        <w:spacing w:after="0" w:line="240" w:lineRule="auto"/>
+        <w:ind w:left="3969" w:hanging="3969"/>
+      </w:pPr>
+      <w:r>
+        <w:rPr>
+          <w:rFonts w:ascii="Candara" w:hAnsi="Candara"/>
+        </w:rPr>
+        <w:t>Jumlah halaman (termasuk halaman ini)</w:t>
+      </w:r>
+      <w:r>
+        <w:rPr>
+          <w:rFonts w:ascii="Candara" w:hAnsi="Candara"/>
+        </w:rPr>
         <w:tab/>
+        <w:t>:</w:t>
+      </w:r>
+      <w:r>
+        <w:t xml:space="preserve"> </w:t>
       </w:r>
       <w:r>
         <w:tab/>
-        <w:t xml:space="preserve">: </w:t>
-      </w:r>
-      <w:r>
-        <w:rPr>
-          <w:rFonts w:ascii="Arial" w:hAnsi="Arial" w:cs="Arial"/>
-        </w:rPr>
-        <w:t>{{ tglPengesahan }}</w:t>
-      </w:r>
-    </w:p>
-    <w:p>
-      <w:pPr>
-        <w:spacing w:after="0" w:line="240" w:lineRule="auto"/>
-        <w:rPr>
-          <w:i/>
-          <w:iCs/>
-          <w:sz w:val="18"/>
-          <w:szCs w:val="18"/>
-        </w:rPr>
-      </w:pPr>
-      <w:r>
-        <w:rPr>
-          <w:i/>
-          <w:iCs/>
-          <w:sz w:val="18"/>
-          <w:szCs w:val="18"/>
-        </w:rPr>
-        <w:t>Date of issue (dd/mm/yyyy)</w:t>
-      </w:r>
-    </w:p>
-    <w:p>
-      <w:pPr>
-        <w:spacing w:after="0" w:line="240" w:lineRule="auto"/>
-      </w:pPr>
-      <w:r>
-        <w:t>Jumlah halaman (termasuk halaman ini)</w:t>
-      </w:r>
-      <w:r>
-        <w:tab/>
-        <w:t xml:space="preserve">: </w:t>
-      </w:r>
-      <w:r>
-        <w:rPr>
-          <w:rFonts w:ascii="Arial" w:hAnsi="Arial" w:cs="Arial"/>
-        </w:rPr>
-        <w:t>{{ halaman }}</w:t>
-      </w:r>
-    </w:p>
-    <w:p>
-      <w:pPr>
-        <w:spacing w:after="0" w:line="240" w:lineRule="auto"/>
-        <w:rPr>
-          <w:i/>
-          <w:iCs/>
-        </w:rPr>
-      </w:pPr>
-      <w:r>
-        <w:rPr>
+      </w:r>
+    </w:p>
+    <w:p>
+      <w:pPr>
+        <w:spacing w:after="0" w:line="240" w:lineRule="auto"/>
+        <w:rPr>
+          <w:rFonts w:ascii="Candara" w:hAnsi="Candara"/>
+          <w:i/>
+          <w:iCs/>
+        </w:rPr>
+      </w:pPr>
+      <w:r>
+        <w:rPr>
+          <w:rFonts w:ascii="Candara" w:hAnsi="Candara"/>
           <w:i/>
           <w:iCs/>
           <w:sz w:val="18"/>
@@ -885,12 +1533,14 @@
         <w:ind w:left="1560"/>
         <w:jc w:val="both"/>
         <w:rPr>
-          <w:sz w:val="18"/>
-          <w:szCs w:val="18"/>
-        </w:rPr>
-      </w:pPr>
-      <w:r>
-        <w:rPr>
+          <w:rFonts w:ascii="Candara" w:hAnsi="Candara"/>
+          <w:sz w:val="18"/>
+          <w:szCs w:val="18"/>
+        </w:rPr>
+      </w:pPr>
+      <w:r>
+        <w:rPr>
+          <w:rFonts w:ascii="Candara" w:hAnsi="Candara"/>
           <w:sz w:val="18"/>
           <w:szCs w:val="18"/>
         </w:rPr>
@@ -903,14 +1553,16 @@
         <w:ind w:left="1560"/>
         <w:jc w:val="both"/>
         <w:rPr>
-          <w:i/>
-          <w:iCs/>
-          <w:sz w:val="18"/>
-          <w:szCs w:val="18"/>
-        </w:rPr>
-      </w:pPr>
-      <w:r>
-        <w:rPr>
+          <w:rFonts w:ascii="Candara" w:hAnsi="Candara"/>
+          <w:i/>
+          <w:iCs/>
+          <w:sz w:val="18"/>
+          <w:szCs w:val="18"/>
+        </w:rPr>
+      </w:pPr>
+      <w:r>
+        <w:rPr>
+          <w:rFonts w:ascii="Candara" w:hAnsi="Candara"/>
           <w:i/>
           <w:iCs/>
           <w:sz w:val="18"/>
@@ -924,12 +1576,14 @@
         <w:spacing w:after="0" w:line="240" w:lineRule="auto"/>
         <w:jc w:val="both"/>
         <w:rPr>
-          <w:sz w:val="18"/>
-          <w:szCs w:val="18"/>
-        </w:rPr>
-      </w:pPr>
-      <w:r>
-        <w:rPr>
+          <w:rFonts w:ascii="Candara" w:hAnsi="Candara"/>
+          <w:sz w:val="18"/>
+          <w:szCs w:val="18"/>
+        </w:rPr>
+      </w:pPr>
+      <w:r>
+        <w:rPr>
+          <w:rFonts w:ascii="Candara" w:hAnsi="Candara"/>
           <w:sz w:val="18"/>
           <w:szCs w:val="18"/>
         </w:rPr>
@@ -941,12 +1595,14 @@
         <w:spacing w:after="0" w:line="240" w:lineRule="auto"/>
         <w:jc w:val="both"/>
         <w:rPr>
-          <w:i/>
-          <w:iCs/>
-        </w:rPr>
-      </w:pPr>
-      <w:r>
-        <w:rPr>
+          <w:rFonts w:ascii="Candara" w:hAnsi="Candara"/>
+          <w:i/>
+          <w:iCs/>
+        </w:rPr>
+      </w:pPr>
+      <w:r>
+        <w:rPr>
+          <w:rFonts w:ascii="Candara" w:hAnsi="Candara"/>
           <w:i/>
           <w:iCs/>
           <w:sz w:val="18"/>
@@ -958,42 +1614,46 @@
     <w:p>
       <w:pPr>
         <w:spacing w:after="0" w:line="240" w:lineRule="auto"/>
-      </w:pPr>
-    </w:p>
-    <w:p>
-      <w:pPr>
-        <w:spacing w:after="0" w:line="240" w:lineRule="auto"/>
-      </w:pPr>
-    </w:p>
-    <w:p>
-      <w:pPr>
-        <w:spacing w:after="0" w:line="240" w:lineRule="auto"/>
-      </w:pPr>
-    </w:p>
-    <w:p>
-      <w:pPr>
-        <w:spacing w:after="0" w:line="240" w:lineRule="auto"/>
-      </w:pPr>
-      <w:r>
-        <w:pict w14:anchorId="508E3889">
-          <v:rect id="_x0000_i1025" style="width:0;height:1.5pt" o:hralign="center" o:hrstd="t" o:hr="t" fillcolor="#a0a0a0" stroked="f"/>
-        </w:pict>
-      </w:r>
+        <w:rPr>
+          <w:rFonts w:ascii="Candara" w:hAnsi="Candara"/>
+        </w:rPr>
+      </w:pPr>
+    </w:p>
+    <w:p>
+      <w:pPr>
+        <w:spacing w:after="0" w:line="240" w:lineRule="auto"/>
+        <w:rPr>
+          <w:rFonts w:ascii="Candara" w:hAnsi="Candara"/>
+        </w:rPr>
+      </w:pPr>
+    </w:p>
+    <w:p>
+      <w:pPr>
+        <w:pBdr>
+          <w:bottom w:val="single" w:sz="4" w:space="1" w:color="auto"/>
+        </w:pBdr>
+        <w:spacing w:after="0" w:line="240" w:lineRule="auto"/>
+        <w:rPr>
+          <w:rFonts w:ascii="Candara" w:hAnsi="Candara"/>
+        </w:rPr>
+      </w:pPr>
     </w:p>
     <w:p>
       <w:pPr>
         <w:pStyle w:val="Footer"/>
         <w:jc w:val="center"/>
         <w:rPr>
-          <w:sz w:val="14"/>
-          <w:szCs w:val="14"/>
+          <w:rFonts w:ascii="Candara" w:hAnsi="Candara"/>
+          <w:sz w:val="16"/>
+          <w:szCs w:val="16"/>
           <w:lang w:val="en-US"/>
         </w:rPr>
       </w:pPr>
       <w:r>
         <w:rPr>
-          <w:sz w:val="14"/>
-          <w:szCs w:val="14"/>
+          <w:rFonts w:ascii="Candara" w:hAnsi="Candara"/>
+          <w:sz w:val="16"/>
+          <w:szCs w:val="16"/>
           <w:lang w:val="en-US"/>
         </w:rPr>
         <w:t>Laboratorium Standar Nasional Satuan Ukuran, Badan Standarisasi Nasional (SNSU-BSN)</w:t>
@@ -1004,19 +1664,21 @@
         <w:pStyle w:val="Footer"/>
         <w:jc w:val="center"/>
         <w:rPr>
-          <w:i/>
-          <w:iCs/>
-          <w:sz w:val="14"/>
-          <w:szCs w:val="14"/>
+          <w:rFonts w:ascii="Candara" w:hAnsi="Candara"/>
+          <w:i/>
+          <w:iCs/>
+          <w:sz w:val="16"/>
+          <w:szCs w:val="16"/>
           <w:lang w:val="en-US"/>
         </w:rPr>
       </w:pPr>
       <w:r>
         <w:rPr>
-          <w:i/>
-          <w:iCs/>
-          <w:sz w:val="14"/>
-          <w:szCs w:val="14"/>
+          <w:rFonts w:ascii="Candara" w:hAnsi="Candara"/>
+          <w:i/>
+          <w:iCs/>
+          <w:sz w:val="16"/>
+          <w:szCs w:val="16"/>
           <w:lang w:val="en-US"/>
         </w:rPr>
         <w:t>Laboratory of National Measurement Standards, Nasional Standardization Agency of Indonesia</w:t>
@@ -1027,15 +1689,17 @@
         <w:pStyle w:val="Footer"/>
         <w:jc w:val="center"/>
         <w:rPr>
-          <w:sz w:val="14"/>
-          <w:szCs w:val="14"/>
+          <w:rFonts w:ascii="Candara" w:hAnsi="Candara"/>
+          <w:sz w:val="16"/>
+          <w:szCs w:val="16"/>
           <w:lang w:val="en-US"/>
         </w:rPr>
       </w:pPr>
       <w:r>
         <w:rPr>
-          <w:sz w:val="14"/>
-          <w:szCs w:val="14"/>
+          <w:rFonts w:ascii="Candara" w:hAnsi="Candara"/>
+          <w:sz w:val="16"/>
+          <w:szCs w:val="16"/>
           <w:lang w:val="en-US"/>
         </w:rPr>
         <w:t>Kompleks Puspiptek, Gedung 420, Setu, Tangerang Selatan, Banten 15314, Indonesia</w:t>
@@ -1046,14 +1710,16 @@
         <w:pStyle w:val="Footer"/>
         <w:jc w:val="center"/>
         <w:rPr>
-          <w:sz w:val="14"/>
-          <w:szCs w:val="14"/>
-        </w:rPr>
-      </w:pPr>
-      <w:r>
-        <w:rPr>
-          <w:sz w:val="14"/>
-          <w:szCs w:val="14"/>
+          <w:rFonts w:ascii="Candara" w:hAnsi="Candara"/>
+          <w:sz w:val="16"/>
+          <w:szCs w:val="16"/>
+        </w:rPr>
+      </w:pPr>
+      <w:r>
+        <w:rPr>
+          <w:rFonts w:ascii="Candara" w:hAnsi="Candara"/>
+          <w:sz w:val="16"/>
+          <w:szCs w:val="16"/>
         </w:rPr>
         <w:t xml:space="preserve">Telephone +62-21-7560534, +62-21-7560571, Mobile +62-857-8085-7833, Web </w:t>
       </w:r>
@@ -1061,9 +1727,10 @@
         <w:r>
           <w:rPr>
             <w:rStyle w:val="Hyperlink"/>
+            <w:rFonts w:ascii="Candara" w:hAnsi="Candara"/>
             <w:color w:val="auto"/>
-            <w:sz w:val="14"/>
-            <w:szCs w:val="14"/>
+            <w:sz w:val="16"/>
+            <w:szCs w:val="16"/>
             <w:u w:val="none"/>
           </w:rPr>
           <w:t>www.bsn.go.id</w:t>
@@ -1071,8 +1738,9 @@
       </w:hyperlink>
       <w:r>
         <w:rPr>
-          <w:sz w:val="14"/>
-          <w:szCs w:val="14"/>
+          <w:rFonts w:ascii="Candara" w:hAnsi="Candara"/>
+          <w:sz w:val="16"/>
+          <w:szCs w:val="16"/>
         </w:rPr>
         <w:t>, Email nmi@bsn.go.id</w:t>
       </w:r>
@@ -1085,42 +1753,178 @@
     <w:p>
       <w:pPr>
         <w:spacing w:after="0" w:line="240" w:lineRule="auto"/>
-      </w:pPr>
-    </w:p>
-    <w:p>
-      <w:pPr>
-        <w:spacing w:after="0" w:line="240" w:lineRule="auto"/>
-      </w:pPr>
-    </w:p>
-    <w:p>
-      <w:pPr>
-        <w:spacing w:after="0" w:line="240" w:lineRule="auto"/>
-      </w:pPr>
-    </w:p>
-    <w:p>
-      <w:pPr>
-        <w:spacing w:after="0" w:line="240" w:lineRule="auto"/>
-      </w:pPr>
-    </w:p>
-    <w:p>
-      <w:pPr>
-        <w:spacing w:after="0" w:line="240" w:lineRule="auto"/>
-      </w:pPr>
-    </w:p>
-    <w:p>
-      <w:pPr>
-        <w:spacing w:after="0" w:line="240" w:lineRule="auto"/>
-      </w:pPr>
-    </w:p>
-    <w:p>
-      <w:pPr>
-        <w:spacing w:after="0" w:line="240" w:lineRule="auto"/>
-      </w:pPr>
-    </w:p>
-    <w:p>
-      <w:pPr>
-        <w:spacing w:after="0" w:line="240" w:lineRule="auto"/>
-        <w:ind w:left="284"/>
+        <w:ind w:left="5670"/>
+      </w:pPr>
+      <w:r>
+        <w:lastRenderedPageBreak/>
+        <w:drawing>
+          <wp:anchor distT="0" distB="0" distL="114300" distR="114300" simplePos="0" relativeHeight="251660288" behindDoc="0" locked="0" layoutInCell="1" allowOverlap="1" wp14:anchorId="0DA44E4C" wp14:editId="02D32CE9">
+            <wp:simplePos x="0" y="0"/>
+            <wp:positionH relativeFrom="margin">
+              <wp:align>left</wp:align>
+            </wp:positionH>
+            <wp:positionV relativeFrom="paragraph">
+              <wp:posOffset>635</wp:posOffset>
+            </wp:positionV>
+            <wp:extent cx="2120900" cy="467995"/>
+            <wp:effectExtent l="0" t="0" r="0" b="8255"/>
+            <wp:wrapSquare wrapText="bothSides"/>
+            <wp:docPr id="1545287594" name="Picture 1" descr="A logo with blue and green letters&#10;&#10;AI-generated content may be incorrect."/>
+            <wp:cNvGraphicFramePr>
+              <a:graphicFrameLocks xmlns:a="http://schemas.openxmlformats.org/drawingml/2006/main" noChangeAspect="1"/>
+            </wp:cNvGraphicFramePr>
+            <a:graphic xmlns:a="http://schemas.openxmlformats.org/drawingml/2006/main">
+              <a:graphicData uri="http://schemas.openxmlformats.org/drawingml/2006/picture">
+                <pic:pic xmlns:pic="http://schemas.openxmlformats.org/drawingml/2006/picture">
+                  <pic:nvPicPr>
+                    <pic:cNvPr id="963582094" name="Picture 1" descr="A logo with blue and green letters&#10;&#10;AI-generated content may be incorrect."/>
+                    <pic:cNvPicPr>
+                      <a:picLocks noChangeAspect="1" noChangeArrowheads="1"/>
+                    </pic:cNvPicPr>
+                  </pic:nvPicPr>
+                  <pic:blipFill>
+                    <a:blip r:embed="rId7">
+                      <a:extLst>
+                        <a:ext uri="{28A0092B-C50C-407E-A947-70E740481C1C}">
+                          <a14:useLocalDpi xmlns:a14="http://schemas.microsoft.com/office/drawing/2010/main" val="0"/>
+                        </a:ext>
+                      </a:extLst>
+                    </a:blip>
+                    <a:srcRect/>
+                    <a:stretch>
+                      <a:fillRect/>
+                    </a:stretch>
+                  </pic:blipFill>
+                  <pic:spPr bwMode="auto">
+                    <a:xfrm>
+                      <a:off x="0" y="0"/>
+                      <a:ext cx="2120900" cy="467995"/>
+                    </a:xfrm>
+                    <a:prstGeom prst="rect">
+                      <a:avLst/>
+                    </a:prstGeom>
+                    <a:noFill/>
+                    <a:ln>
+                      <a:noFill/>
+                    </a:ln>
+                  </pic:spPr>
+                </pic:pic>
+              </a:graphicData>
+            </a:graphic>
+            <wp14:sizeRelH relativeFrom="margin">
+              <wp14:pctWidth>0</wp14:pctWidth>
+            </wp14:sizeRelH>
+            <wp14:sizeRelV relativeFrom="margin">
+              <wp14:pctHeight>0</wp14:pctHeight>
+            </wp14:sizeRelV>
+          </wp:anchor>
+        </w:drawing>
+      </w:r>
+      <w:r>
+        <w:rPr>
+          <w:rFonts w:ascii="Candara" w:hAnsi="Candara"/>
+        </w:rPr>
+        <w:t xml:space="preserve">No. Sertifikat / </w:t>
+      </w:r>
+      <w:r>
+        <w:rPr>
+          <w:rFonts w:ascii="Candara" w:hAnsi="Candara"/>
+          <w:i/>
+          <w:iCs/>
+          <w:sz w:val="20"/>
+          <w:szCs w:val="20"/>
+        </w:rPr>
+        <w:t>Cert. Number</w:t>
+      </w:r>
+      <w:r>
+        <w:rPr>
+          <w:rFonts w:ascii="Candara" w:hAnsi="Candara"/>
+        </w:rPr>
+        <w:t>:</w:t>
+      </w:r>
+      <w:r>
+        <w:rPr>
+          <w:rFonts w:ascii="Candara" w:hAnsi="Candara"/>
+          <w:sz w:val="28"/>
+          <w:szCs w:val="28"/>
+        </w:rPr>
+        <w:t xml:space="preserve"> </w:t>
+      </w:r>
+      <w:r>
+        <w:rPr>
+          <w:sz w:val="20"/>
+          <w:szCs w:val="20"/>
+        </w:rPr>
+        <w:t>{{ certificate }}</w:t>
+      </w:r>
+    </w:p>
+    <w:p>
+      <w:pPr>
+        <w:spacing w:after="0" w:line="240" w:lineRule="auto"/>
+        <w:ind w:left="5670"/>
+      </w:pPr>
+      <w:r>
+        <w:rPr>
+          <w:rFonts w:ascii="Candara" w:hAnsi="Candara"/>
+        </w:rPr>
+        <w:t xml:space="preserve">No. Order / </w:t>
+      </w:r>
+      <w:r>
+        <w:rPr>
+          <w:rFonts w:ascii="Candara" w:hAnsi="Candara"/>
+          <w:i/>
+          <w:iCs/>
+          <w:sz w:val="20"/>
+          <w:szCs w:val="20"/>
+        </w:rPr>
+        <w:t>Order Number</w:t>
+      </w:r>
+      <w:r>
+        <w:rPr>
+          <w:rFonts w:ascii="Candara" w:hAnsi="Candara"/>
+        </w:rPr>
+        <w:t>:</w:t>
+      </w:r>
+      <w:r>
+        <w:rPr>
+          <w:rFonts w:ascii="Candara" w:hAnsi="Candara"/>
+          <w:sz w:val="28"/>
+          <w:szCs w:val="28"/>
+        </w:rPr>
+        <w:t xml:space="preserve"> </w:t>
+      </w:r>
+      <w:r>
+        <w:rPr>
+          <w:sz w:val="20"/>
+          <w:szCs w:val="20"/>
+        </w:rPr>
+        <w:t>{{ order }}</w:t>
+      </w:r>
+    </w:p>
+    <w:p>
+      <w:pPr>
+        <w:spacing w:after="0" w:line="240" w:lineRule="auto"/>
+      </w:pPr>
+    </w:p>
+    <w:p>
+      <w:pPr>
+        <w:spacing w:after="0" w:line="240" w:lineRule="auto"/>
+      </w:pPr>
+    </w:p>
+    <w:p>
+      <w:pPr>
+        <w:spacing w:after="0" w:line="240" w:lineRule="auto"/>
+      </w:pPr>
+    </w:p>
+    <w:p>
+      <w:pPr>
+        <w:spacing w:after="0" w:line="240" w:lineRule="auto"/>
+      </w:pPr>
+    </w:p>
+    <w:p>
+      <w:pPr>
+        <w:spacing w:after="0" w:line="276" w:lineRule="auto"/>
+        <w:ind w:left="4820" w:hanging="4111"/>
         <w:rPr>
           <w:rFonts w:ascii="Times New Roman" w:hAnsi="Times New Roman" w:cs="Times New Roman"/>
         </w:rPr>
@@ -1136,6 +1940,8 @@
           <w:rFonts w:ascii="Times New Roman" w:hAnsi="Times New Roman" w:cs="Times New Roman"/>
           <w:i/>
           <w:iCs/>
+          <w:sz w:val="20"/>
+          <w:szCs w:val="20"/>
         </w:rPr>
         <w:t>Instrument Name</w:t>
       </w:r>
@@ -1144,88 +1950,200 @@
           <w:rFonts w:ascii="Times New Roman" w:hAnsi="Times New Roman" w:cs="Times New Roman"/>
         </w:rPr>
         <w:tab/>
+        <w:t xml:space="preserve">: </w:t>
+      </w:r>
+      <w:r>
+        <w:rPr>
+          <w:rFonts w:ascii="Times New Roman" w:hAnsi="Times New Roman" w:cs="Times New Roman"/>
+        </w:rPr>
+        <w:t xml:space="preserve">{{ </w:t>
+      </w:r>
+      <w:r>
+        <w:rPr>
+          <w:rFonts w:ascii="Times New Roman" w:hAnsi="Times New Roman" w:cs="Times New Roman"/>
+        </w:rPr>
+        <w:t xml:space="preserve">jenis </w:t>
+      </w:r>
+      <w:r>
+        <w:rPr>
+          <w:rFonts w:ascii="Times New Roman" w:hAnsi="Times New Roman" w:cs="Times New Roman"/>
+        </w:rPr>
+        <w:t>}}</w:t>
+      </w:r>
+    </w:p>
+    <w:p>
+      <w:pPr>
+        <w:spacing w:after="0" w:line="276" w:lineRule="auto"/>
+        <w:ind w:left="4820" w:hanging="4111"/>
+        <w:rPr>
+          <w:rFonts w:ascii="Times New Roman" w:hAnsi="Times New Roman" w:cs="Times New Roman"/>
+        </w:rPr>
+      </w:pPr>
+      <w:r>
+        <w:rPr>
+          <w:rFonts w:ascii="Times New Roman" w:hAnsi="Times New Roman" w:cs="Times New Roman"/>
+        </w:rPr>
+        <w:t>Pembuat/</w:t>
+      </w:r>
+      <w:r>
+        <w:rPr>
+          <w:rFonts w:ascii="Times New Roman" w:hAnsi="Times New Roman" w:cs="Times New Roman"/>
+          <w:i/>
+          <w:iCs/>
+          <w:sz w:val="20"/>
+          <w:szCs w:val="20"/>
+        </w:rPr>
+        <w:t>Manufacturer</w:t>
       </w:r>
       <w:r>
         <w:rPr>
           <w:rFonts w:ascii="Times New Roman" w:hAnsi="Times New Roman" w:cs="Times New Roman"/>
         </w:rPr>
         <w:tab/>
-        <w:t>: {{ nama</w:t>
-      </w:r>
-      <w:r>
-        <w:rPr>
-          <w:rFonts w:ascii="Times New Roman" w:hAnsi="Times New Roman" w:cs="Times New Roman"/>
-        </w:rPr>
-        <w:t>A</w:t>
-      </w:r>
-      <w:r>
-        <w:rPr>
-          <w:rFonts w:ascii="Times New Roman" w:hAnsi="Times New Roman" w:cs="Times New Roman"/>
-        </w:rPr>
-        <w:t>lat }}</w:t>
-      </w:r>
-    </w:p>
-    <w:p>
-      <w:pPr>
-        <w:spacing w:after="0" w:line="240" w:lineRule="auto"/>
-        <w:ind w:left="284"/>
-        <w:rPr>
-          <w:rFonts w:ascii="Times New Roman" w:hAnsi="Times New Roman" w:cs="Times New Roman"/>
-        </w:rPr>
-      </w:pPr>
-      <w:r>
-        <w:rPr>
-          <w:rFonts w:ascii="Times New Roman" w:hAnsi="Times New Roman" w:cs="Times New Roman"/>
-        </w:rPr>
-        <w:t>Pembuat/</w:t>
-      </w:r>
-      <w:r>
-        <w:rPr>
-          <w:rFonts w:ascii="Times New Roman" w:hAnsi="Times New Roman" w:cs="Times New Roman"/>
-          <w:i/>
-          <w:iCs/>
-        </w:rPr>
-        <w:t>Manufacturer</w:t>
+        <w:t xml:space="preserve">: {{ </w:t>
+      </w:r>
+      <w:r>
+        <w:rPr>
+          <w:rFonts w:ascii="Times New Roman" w:hAnsi="Times New Roman" w:cs="Times New Roman"/>
+        </w:rPr>
+        <w:t xml:space="preserve">merek </w:t>
+      </w:r>
+      <w:r>
+        <w:rPr>
+          <w:rFonts w:ascii="Times New Roman" w:hAnsi="Times New Roman" w:cs="Times New Roman"/>
+        </w:rPr>
+        <w:t>}}</w:t>
+      </w:r>
+    </w:p>
+    <w:p>
+      <w:pPr>
+        <w:spacing w:after="0" w:line="276" w:lineRule="auto"/>
+        <w:ind w:left="4820" w:hanging="4111"/>
+        <w:rPr>
+          <w:rFonts w:ascii="Times New Roman" w:hAnsi="Times New Roman" w:cs="Times New Roman"/>
+        </w:rPr>
+      </w:pPr>
+      <w:r>
+        <w:rPr>
+          <w:rFonts w:ascii="Times New Roman" w:hAnsi="Times New Roman" w:cs="Times New Roman"/>
+        </w:rPr>
+        <w:t>Model/</w:t>
+      </w:r>
+      <w:r>
+        <w:rPr>
+          <w:rFonts w:ascii="Times New Roman" w:hAnsi="Times New Roman" w:cs="Times New Roman"/>
+          <w:i/>
+          <w:iCs/>
+          <w:sz w:val="20"/>
+          <w:szCs w:val="20"/>
+        </w:rPr>
+        <w:t>Model</w:t>
       </w:r>
       <w:r>
         <w:rPr>
           <w:rFonts w:ascii="Times New Roman" w:hAnsi="Times New Roman" w:cs="Times New Roman"/>
         </w:rPr>
         <w:tab/>
+        <w:t xml:space="preserve">: {{ </w:t>
+      </w:r>
+      <w:r>
+        <w:rPr>
+          <w:rFonts w:ascii="Times New Roman" w:hAnsi="Times New Roman" w:cs="Times New Roman"/>
+        </w:rPr>
+        <w:t xml:space="preserve">tipe </w:t>
+      </w:r>
+      <w:r>
+        <w:rPr>
+          <w:rFonts w:ascii="Times New Roman" w:hAnsi="Times New Roman" w:cs="Times New Roman"/>
+        </w:rPr>
+        <w:t>}}</w:t>
+      </w:r>
+    </w:p>
+    <w:p>
+      <w:pPr>
+        <w:spacing w:after="0" w:line="276" w:lineRule="auto"/>
+        <w:ind w:left="4820" w:hanging="4111"/>
+        <w:rPr>
+          <w:rFonts w:ascii="Times New Roman" w:hAnsi="Times New Roman" w:cs="Times New Roman"/>
+        </w:rPr>
+      </w:pPr>
+      <w:r>
+        <w:rPr>
+          <w:rFonts w:ascii="Times New Roman" w:hAnsi="Times New Roman" w:cs="Times New Roman"/>
+        </w:rPr>
+        <w:t>No. Seri/</w:t>
+      </w:r>
+      <w:r>
+        <w:rPr>
+          <w:rFonts w:ascii="Times New Roman" w:hAnsi="Times New Roman" w:cs="Times New Roman"/>
+          <w:i/>
+          <w:iCs/>
+          <w:sz w:val="20"/>
+          <w:szCs w:val="20"/>
+        </w:rPr>
+        <w:t>Serial Number</w:t>
       </w:r>
       <w:r>
         <w:rPr>
           <w:rFonts w:ascii="Times New Roman" w:hAnsi="Times New Roman" w:cs="Times New Roman"/>
         </w:rPr>
         <w:tab/>
-        <w:t>: {{ pembuat }}</w:t>
-      </w:r>
-    </w:p>
-    <w:p>
-      <w:pPr>
-        <w:spacing w:after="0" w:line="240" w:lineRule="auto"/>
-        <w:ind w:left="284"/>
-        <w:rPr>
-          <w:rFonts w:ascii="Times New Roman" w:hAnsi="Times New Roman" w:cs="Times New Roman"/>
-        </w:rPr>
-      </w:pPr>
-      <w:r>
-        <w:rPr>
-          <w:rFonts w:ascii="Times New Roman" w:hAnsi="Times New Roman" w:cs="Times New Roman"/>
-        </w:rPr>
-        <w:t>Model/</w:t>
-      </w:r>
-      <w:r>
-        <w:rPr>
-          <w:rFonts w:ascii="Times New Roman" w:hAnsi="Times New Roman" w:cs="Times New Roman"/>
-          <w:i/>
-          <w:iCs/>
-        </w:rPr>
-        <w:t>Model</w:t>
-      </w:r>
-      <w:r>
-        <w:rPr>
-          <w:rFonts w:ascii="Times New Roman" w:hAnsi="Times New Roman" w:cs="Times New Roman"/>
+        <w:t xml:space="preserve">: {{ </w:t>
+      </w:r>
+      <w:r>
+        <w:rPr>
+          <w:rFonts w:ascii="Times New Roman" w:hAnsi="Times New Roman" w:cs="Times New Roman"/>
+        </w:rPr>
+        <w:t>seri</w:t>
+      </w:r>
+      <w:r>
+        <w:rPr>
+          <w:rFonts w:ascii="Times New Roman" w:hAnsi="Times New Roman" w:cs="Times New Roman"/>
+        </w:rPr>
+        <w:t>_i</w:t>
+      </w:r>
+      <w:r>
+        <w:rPr>
+          <w:rFonts w:ascii="Times New Roman" w:hAnsi="Times New Roman" w:cs="Times New Roman"/>
+        </w:rPr>
+        <w:t xml:space="preserve">tem </w:t>
+      </w:r>
+      <w:r>
+        <w:rPr>
+          <w:rFonts w:ascii="Times New Roman" w:hAnsi="Times New Roman" w:cs="Times New Roman"/>
+        </w:rPr>
+        <w:t>}}</w:t>
+      </w:r>
+    </w:p>
+    <w:p>
+      <w:pPr>
+        <w:spacing w:after="0" w:line="276" w:lineRule="auto"/>
+        <w:ind w:left="4820" w:hanging="4111"/>
+        <w:rPr>
+          <w:rFonts w:ascii="Times New Roman" w:hAnsi="Times New Roman" w:cs="Times New Roman"/>
+        </w:rPr>
+      </w:pPr>
+      <w:r>
+        <w:rPr>
+          <w:rFonts w:ascii="Times New Roman" w:hAnsi="Times New Roman" w:cs="Times New Roman"/>
+        </w:rPr>
+        <w:t>Tanggal Kalibrasi/</w:t>
+      </w:r>
+      <w:r>
+        <w:rPr>
+          <w:rFonts w:ascii="Times New Roman" w:hAnsi="Times New Roman" w:cs="Times New Roman"/>
+          <w:i/>
+          <w:iCs/>
+          <w:sz w:val="20"/>
+          <w:szCs w:val="20"/>
+        </w:rPr>
+        <w:t>Calibration Date</w:t>
+      </w:r>
+      <w:r>
+        <w:rPr>
+          <w:rFonts w:ascii="Times New Roman" w:hAnsi="Times New Roman" w:cs="Times New Roman"/>
+          <w:i/>
+          <w:iCs/>
         </w:rPr>
         <w:tab/>
       </w:r>
@@ -1233,93 +2151,25 @@
         <w:rPr>
           <w:rFonts w:ascii="Times New Roman" w:hAnsi="Times New Roman" w:cs="Times New Roman"/>
         </w:rPr>
-        <w:tab/>
-      </w:r>
-      <w:r>
-        <w:rPr>
-          <w:rFonts w:ascii="Times New Roman" w:hAnsi="Times New Roman" w:cs="Times New Roman"/>
-        </w:rPr>
-        <w:tab/>
-        <w:t>: {{ model }}</w:t>
-      </w:r>
-    </w:p>
-    <w:p>
-      <w:pPr>
-        <w:spacing w:after="0" w:line="240" w:lineRule="auto"/>
-        <w:ind w:left="284"/>
-        <w:rPr>
-          <w:rFonts w:ascii="Times New Roman" w:hAnsi="Times New Roman" w:cs="Times New Roman"/>
-        </w:rPr>
-      </w:pPr>
-      <w:r>
-        <w:rPr>
-          <w:rFonts w:ascii="Times New Roman" w:hAnsi="Times New Roman" w:cs="Times New Roman"/>
-        </w:rPr>
-        <w:t>No. Seri/</w:t>
-      </w:r>
-      <w:r>
-        <w:rPr>
-          <w:rFonts w:ascii="Times New Roman" w:hAnsi="Times New Roman" w:cs="Times New Roman"/>
-          <w:i/>
-          <w:iCs/>
-        </w:rPr>
-        <w:t>Serial Number</w:t>
-      </w:r>
-      <w:r>
-        <w:rPr>
-          <w:rFonts w:ascii="Times New Roman" w:hAnsi="Times New Roman" w:cs="Times New Roman"/>
-        </w:rPr>
-        <w:tab/>
-      </w:r>
-      <w:r>
-        <w:rPr>
-          <w:rFonts w:ascii="Times New Roman" w:hAnsi="Times New Roman" w:cs="Times New Roman"/>
-        </w:rPr>
-        <w:tab/>
-        <w:t>: {{ noSeri }}</w:t>
-      </w:r>
-    </w:p>
-    <w:p>
-      <w:pPr>
-        <w:spacing w:after="0" w:line="240" w:lineRule="auto"/>
-        <w:ind w:left="284"/>
-        <w:rPr>
-          <w:rFonts w:ascii="Times New Roman" w:hAnsi="Times New Roman" w:cs="Times New Roman"/>
-        </w:rPr>
-      </w:pPr>
-      <w:r>
-        <w:rPr>
-          <w:rFonts w:ascii="Times New Roman" w:hAnsi="Times New Roman" w:cs="Times New Roman"/>
-        </w:rPr>
-        <w:t>Tanggal Kalibrasi/</w:t>
-      </w:r>
-      <w:r>
-        <w:rPr>
-          <w:rFonts w:ascii="Times New Roman" w:hAnsi="Times New Roman" w:cs="Times New Roman"/>
-          <w:i/>
-          <w:iCs/>
-        </w:rPr>
-        <w:t>Calibration Date</w:t>
-      </w:r>
-      <w:r>
-        <w:rPr>
-          <w:rFonts w:ascii="Times New Roman" w:hAnsi="Times New Roman" w:cs="Times New Roman"/>
-          <w:i/>
-          <w:iCs/>
-        </w:rPr>
-        <w:tab/>
-      </w:r>
-      <w:r>
-        <w:rPr>
-          <w:rFonts w:ascii="Times New Roman" w:hAnsi="Times New Roman" w:cs="Times New Roman"/>
-        </w:rPr>
         <w:t xml:space="preserve">: {{ </w:t>
       </w:r>
       <w:r>
         <w:rPr>
           <w:rFonts w:ascii="Times New Roman" w:hAnsi="Times New Roman" w:cs="Times New Roman"/>
         </w:rPr>
-        <w:t>tglMulai</w:t>
+        <w:t>tgl</w:t>
+      </w:r>
+      <w:r>
+        <w:rPr>
+          <w:rFonts w:ascii="Times New Roman" w:hAnsi="Times New Roman" w:cs="Times New Roman"/>
+        </w:rPr>
+        <w:t>_m</w:t>
+      </w:r>
+      <w:r>
+        <w:rPr>
+          <w:rFonts w:ascii="Times New Roman" w:hAnsi="Times New Roman" w:cs="Times New Roman"/>
+        </w:rPr>
+        <w:t>ulai</w:t>
       </w:r>
       <w:r>
         <w:rPr>
@@ -1331,7 +2181,19 @@
         <w:rPr>
           <w:rFonts w:ascii="Times New Roman" w:hAnsi="Times New Roman" w:cs="Times New Roman"/>
         </w:rPr>
-        <w:t>tglAkhir</w:t>
+        <w:t>tgl</w:t>
+      </w:r>
+      <w:r>
+        <w:rPr>
+          <w:rFonts w:ascii="Times New Roman" w:hAnsi="Times New Roman" w:cs="Times New Roman"/>
+        </w:rPr>
+        <w:t>_a</w:t>
+      </w:r>
+      <w:r>
+        <w:rPr>
+          <w:rFonts w:ascii="Times New Roman" w:hAnsi="Times New Roman" w:cs="Times New Roman"/>
+        </w:rPr>
+        <w:t>khir</w:t>
       </w:r>
       <w:r>
         <w:rPr>
@@ -1342,8 +2204,8 @@
     </w:p>
     <w:p>
       <w:pPr>
-        <w:spacing w:after="0" w:line="240" w:lineRule="auto"/>
-        <w:ind w:left="284"/>
+        <w:spacing w:after="0" w:line="276" w:lineRule="auto"/>
+        <w:ind w:left="4820" w:hanging="4111"/>
         <w:rPr>
           <w:rFonts w:ascii="Times New Roman" w:hAnsi="Times New Roman" w:cs="Times New Roman"/>
         </w:rPr>
@@ -1359,6 +2221,8 @@
           <w:rFonts w:ascii="Times New Roman" w:hAnsi="Times New Roman" w:cs="Times New Roman"/>
           <w:i/>
           <w:iCs/>
+          <w:sz w:val="20"/>
+          <w:szCs w:val="20"/>
         </w:rPr>
         <w:t>Calibration Place</w:t>
       </w:r>
@@ -1370,9 +2234,721 @@
         <w:t>: {{ tempat }}</w:t>
       </w:r>
     </w:p>
+    <w:p>
+      <w:pPr>
+        <w:spacing w:after="0" w:line="276" w:lineRule="auto"/>
+        <w:ind w:left="4820" w:hanging="4111"/>
+        <w:rPr>
+          <w:rFonts w:ascii="Times New Roman" w:hAnsi="Times New Roman" w:cs="Times New Roman"/>
+        </w:rPr>
+      </w:pPr>
+    </w:p>
+    <w:p>
+      <w:pPr>
+        <w:spacing w:after="0" w:line="276" w:lineRule="auto"/>
+        <w:ind w:left="4820" w:hanging="4111"/>
+        <w:rPr>
+          <w:rFonts w:ascii="Times New Roman" w:hAnsi="Times New Roman" w:cs="Times New Roman"/>
+        </w:rPr>
+      </w:pPr>
+    </w:p>
+    <w:p>
+      <w:pPr>
+        <w:spacing w:after="0" w:line="276" w:lineRule="auto"/>
+        <w:ind w:left="4820" w:hanging="4678"/>
+        <w:jc w:val="center"/>
+        <w:rPr>
+          <w:rFonts w:ascii="Times New Roman" w:hAnsi="Times New Roman" w:cs="Times New Roman"/>
+          <w:b/>
+          <w:bCs/>
+          <w:i/>
+          <w:iCs/>
+          <w:sz w:val="20"/>
+          <w:szCs w:val="20"/>
+          <w:u w:val="single"/>
+        </w:rPr>
+      </w:pPr>
+      <w:r>
+        <w:rPr>
+          <w:rFonts w:ascii="Times New Roman" w:hAnsi="Times New Roman" w:cs="Times New Roman"/>
+          <w:b/>
+          <w:bCs/>
+          <w:u w:val="single"/>
+        </w:rPr>
+        <w:t>Hasil Kalibrasi/</w:t>
+      </w:r>
+      <w:r>
+        <w:rPr>
+          <w:rFonts w:ascii="Times New Roman" w:hAnsi="Times New Roman" w:cs="Times New Roman"/>
+          <w:b/>
+          <w:bCs/>
+          <w:i/>
+          <w:iCs/>
+          <w:sz w:val="20"/>
+          <w:szCs w:val="20"/>
+          <w:u w:val="single"/>
+        </w:rPr>
+        <w:t>Calibration Result</w:t>
+      </w:r>
+    </w:p>
+    <w:p>
+      <w:pPr>
+        <w:spacing w:after="0" w:line="276" w:lineRule="auto"/>
+        <w:ind w:left="4820" w:hanging="4111"/>
+        <w:rPr>
+          <w:rFonts w:ascii="Times New Roman" w:hAnsi="Times New Roman" w:cs="Times New Roman"/>
+        </w:rPr>
+      </w:pPr>
+    </w:p>
+    <w:p>
+      <w:pPr>
+        <w:spacing w:after="0" w:line="276" w:lineRule="auto"/>
+        <w:ind w:left="4820" w:hanging="4111"/>
+        <w:rPr>
+          <w:rFonts w:ascii="Times New Roman" w:hAnsi="Times New Roman" w:cs="Times New Roman"/>
+          <w:b/>
+          <w:bCs/>
+          <w:i/>
+          <w:iCs/>
+          <w:sz w:val="20"/>
+          <w:szCs w:val="20"/>
+        </w:rPr>
+      </w:pPr>
+      <w:r>
+        <w:rPr>
+          <w:rFonts w:ascii="Times New Roman" w:hAnsi="Times New Roman" w:cs="Times New Roman"/>
+          <w:b/>
+          <w:bCs/>
+        </w:rPr>
+        <w:t>Kondisi Ruangan/</w:t>
+      </w:r>
+      <w:r>
+        <w:rPr>
+          <w:rFonts w:ascii="Times New Roman" w:hAnsi="Times New Roman" w:cs="Times New Roman"/>
+          <w:b/>
+          <w:bCs/>
+          <w:i/>
+          <w:iCs/>
+          <w:sz w:val="20"/>
+          <w:szCs w:val="20"/>
+        </w:rPr>
+        <w:t>Environmental Condition</w:t>
+      </w:r>
+    </w:p>
+    <w:p>
+      <w:pPr>
+        <w:spacing w:after="0" w:line="276" w:lineRule="auto"/>
+        <w:ind w:left="4820" w:hanging="4111"/>
+        <w:rPr>
+          <w:rFonts w:ascii="Times New Roman" w:hAnsi="Times New Roman" w:cs="Times New Roman"/>
+          <w:sz w:val="20"/>
+          <w:szCs w:val="20"/>
+        </w:rPr>
+      </w:pPr>
+      <w:r>
+        <w:rPr>
+          <w:rFonts w:ascii="Times New Roman" w:hAnsi="Times New Roman" w:cs="Times New Roman"/>
+        </w:rPr>
+        <w:t>Suhu/</w:t>
+      </w:r>
+      <w:r>
+        <w:rPr>
+          <w:rFonts w:ascii="Times New Roman" w:hAnsi="Times New Roman" w:cs="Times New Roman"/>
+          <w:i/>
+          <w:iCs/>
+          <w:sz w:val="20"/>
+          <w:szCs w:val="20"/>
+        </w:rPr>
+        <w:t>Temperature</w:t>
+      </w:r>
+      <w:r>
+        <w:rPr>
+          <w:rFonts w:ascii="Times New Roman" w:hAnsi="Times New Roman" w:cs="Times New Roman"/>
+          <w:sz w:val="18"/>
+          <w:szCs w:val="18"/>
+        </w:rPr>
+        <w:t xml:space="preserve"> </w:t>
+      </w:r>
+      <w:r>
+        <w:rPr>
+          <w:rFonts w:ascii="Times New Roman" w:hAnsi="Times New Roman" w:cs="Times New Roman"/>
+          <w:sz w:val="20"/>
+          <w:szCs w:val="20"/>
+        </w:rPr>
+        <w:tab/>
+      </w:r>
+      <w:r>
+        <w:rPr>
+          <w:rFonts w:ascii="Times New Roman" w:hAnsi="Times New Roman" w:cs="Times New Roman"/>
+        </w:rPr>
+        <w:t xml:space="preserve">: </w:t>
+      </w:r>
+      <w:r>
+        <w:rPr>
+          <w:rFonts w:ascii="Times New Roman" w:hAnsi="Times New Roman" w:cs="Times New Roman"/>
+        </w:rPr>
+        <w:t>({{ suhu }} ± {{ rentang</w:t>
+      </w:r>
+      <w:r>
+        <w:rPr>
+          <w:rFonts w:ascii="Times New Roman" w:hAnsi="Times New Roman" w:cs="Times New Roman"/>
+        </w:rPr>
+        <w:t>_s</w:t>
+      </w:r>
+      <w:r>
+        <w:rPr>
+          <w:rFonts w:ascii="Times New Roman" w:hAnsi="Times New Roman" w:cs="Times New Roman"/>
+        </w:rPr>
+        <w:t>uhu</w:t>
+      </w:r>
+      <w:r>
+        <w:rPr>
+          <w:rFonts w:ascii="Times New Roman" w:hAnsi="Times New Roman" w:cs="Times New Roman"/>
+        </w:rPr>
+        <w:t xml:space="preserve"> }}) ºC</w:t>
+      </w:r>
+    </w:p>
+    <w:p>
+      <w:pPr>
+        <w:spacing w:after="0" w:line="276" w:lineRule="auto"/>
+        <w:ind w:left="4820" w:hanging="4111"/>
+        <w:rPr>
+          <w:rFonts w:ascii="Times New Roman" w:hAnsi="Times New Roman" w:cs="Times New Roman"/>
+        </w:rPr>
+      </w:pPr>
+      <w:r>
+        <w:rPr>
+          <w:rFonts w:ascii="Times New Roman" w:hAnsi="Times New Roman" w:cs="Times New Roman"/>
+        </w:rPr>
+        <w:t>Kelembapan</w:t>
+      </w:r>
+      <w:r>
+        <w:rPr>
+          <w:rFonts w:ascii="Times New Roman" w:hAnsi="Times New Roman" w:cs="Times New Roman"/>
+        </w:rPr>
+        <w:t xml:space="preserve"> Relatif/</w:t>
+      </w:r>
+      <w:r>
+        <w:rPr>
+          <w:rFonts w:ascii="Times New Roman" w:hAnsi="Times New Roman" w:cs="Times New Roman"/>
+          <w:i/>
+          <w:iCs/>
+          <w:sz w:val="20"/>
+          <w:szCs w:val="20"/>
+        </w:rPr>
+        <w:t>Relative Humidity</w:t>
+      </w:r>
+      <w:r>
+        <w:rPr>
+          <w:rFonts w:ascii="Times New Roman" w:hAnsi="Times New Roman" w:cs="Times New Roman"/>
+          <w:sz w:val="16"/>
+          <w:szCs w:val="16"/>
+        </w:rPr>
+        <w:tab/>
+      </w:r>
+      <w:r>
+        <w:rPr>
+          <w:rFonts w:ascii="Times New Roman" w:hAnsi="Times New Roman" w:cs="Times New Roman"/>
+        </w:rPr>
+        <w:t xml:space="preserve">: ({{ lembap }} </w:t>
+      </w:r>
+      <w:r>
+        <w:rPr>
+          <w:rFonts w:ascii="Times New Roman" w:hAnsi="Times New Roman" w:cs="Times New Roman"/>
+        </w:rPr>
+        <w:t>±</w:t>
+      </w:r>
+      <w:r>
+        <w:rPr>
+          <w:rFonts w:ascii="Times New Roman" w:hAnsi="Times New Roman" w:cs="Times New Roman"/>
+        </w:rPr>
+        <w:t xml:space="preserve"> {{ rentang</w:t>
+      </w:r>
+      <w:r>
+        <w:rPr>
+          <w:rFonts w:ascii="Times New Roman" w:hAnsi="Times New Roman" w:cs="Times New Roman"/>
+        </w:rPr>
+        <w:t>_l</w:t>
+      </w:r>
+      <w:r>
+        <w:rPr>
+          <w:rFonts w:ascii="Times New Roman" w:hAnsi="Times New Roman" w:cs="Times New Roman"/>
+        </w:rPr>
+        <w:t>embap }}) %RH</w:t>
+      </w:r>
+    </w:p>
+    <w:p>
+      <w:pPr>
+        <w:spacing w:after="0" w:line="276" w:lineRule="auto"/>
+        <w:ind w:left="4820" w:hanging="4111"/>
+        <w:rPr>
+          <w:rFonts w:ascii="Times New Roman" w:hAnsi="Times New Roman" w:cs="Times New Roman"/>
+        </w:rPr>
+      </w:pPr>
+    </w:p>
+    <w:p>
+      <w:pPr>
+        <w:spacing w:after="0" w:line="276" w:lineRule="auto"/>
+        <w:ind w:left="4820" w:hanging="4111"/>
+        <w:rPr>
+          <w:rFonts w:ascii="Times New Roman" w:hAnsi="Times New Roman" w:cs="Times New Roman"/>
+        </w:rPr>
+      </w:pPr>
+      <w:r>
+        <w:rPr>
+          <w:rFonts w:ascii="Times New Roman" w:hAnsi="Times New Roman" w:cs="Times New Roman"/>
+        </w:rPr>
+        <w:t>{{ tabel }}</w:t>
+      </w:r>
+    </w:p>
+    <w:p>
+      <w:pPr>
+        <w:spacing w:after="0" w:line="276" w:lineRule="auto"/>
+        <w:ind w:left="4820" w:hanging="4111"/>
+        <w:rPr>
+          <w:rFonts w:ascii="Times New Roman" w:hAnsi="Times New Roman" w:cs="Times New Roman"/>
+        </w:rPr>
+      </w:pPr>
+    </w:p>
+    <w:p>
+      <w:pPr>
+        <w:spacing w:after="0" w:line="276" w:lineRule="auto"/>
+        <w:ind w:left="4820" w:hanging="4111"/>
+        <w:rPr>
+          <w:rFonts w:ascii="Times New Roman" w:hAnsi="Times New Roman" w:cs="Times New Roman"/>
+          <w:b/>
+          <w:bCs/>
+          <w:i/>
+          <w:iCs/>
+          <w:sz w:val="20"/>
+          <w:szCs w:val="20"/>
+        </w:rPr>
+      </w:pPr>
+      <w:r>
+        <w:rPr>
+          <w:rFonts w:ascii="Times New Roman" w:hAnsi="Times New Roman" w:cs="Times New Roman"/>
+          <w:b/>
+          <w:bCs/>
+        </w:rPr>
+        <w:t>Catatan/</w:t>
+      </w:r>
+      <w:r>
+        <w:rPr>
+          <w:rFonts w:ascii="Times New Roman" w:hAnsi="Times New Roman" w:cs="Times New Roman"/>
+          <w:b/>
+          <w:bCs/>
+          <w:i/>
+          <w:iCs/>
+          <w:sz w:val="20"/>
+          <w:szCs w:val="20"/>
+        </w:rPr>
+        <w:t>Notes</w:t>
+      </w:r>
+    </w:p>
+    <w:p>
+      <w:pPr>
+        <w:spacing w:after="0" w:line="276" w:lineRule="auto"/>
+        <w:ind w:left="4820" w:hanging="4111"/>
+        <w:rPr>
+          <w:rFonts w:ascii="Times New Roman" w:hAnsi="Times New Roman" w:cs="Times New Roman"/>
+        </w:rPr>
+      </w:pPr>
+      <w:r>
+        <w:rPr>
+          <w:rFonts w:ascii="Times New Roman" w:hAnsi="Times New Roman" w:cs="Times New Roman"/>
+        </w:rPr>
+        <w:t>{{ statements }}</w:t>
+      </w:r>
+    </w:p>
+    <w:p>
+      <w:pPr>
+        <w:spacing w:after="0" w:line="276" w:lineRule="auto"/>
+        <w:rPr>
+          <w:rFonts w:ascii="Times New Roman" w:hAnsi="Times New Roman" w:cs="Times New Roman"/>
+          <w:sz w:val="20"/>
+          <w:szCs w:val="20"/>
+        </w:rPr>
+      </w:pPr>
+      <w:r>
+        <w:rPr>
+          <w:rFonts w:ascii="Times New Roman" w:hAnsi="Times New Roman" w:cs="Times New Roman"/>
+          <w:sz w:val="20"/>
+          <w:szCs w:val="20"/>
+        </w:rPr>
+        <w:tab/>
+      </w:r>
+    </w:p>
+    <w:p>
+      <w:pPr>
+        <w:spacing w:after="0" w:line="276" w:lineRule="auto"/>
+        <w:ind w:left="3402" w:hanging="2693"/>
+        <w:rPr>
+          <w:rFonts w:ascii="Times New Roman" w:hAnsi="Times New Roman" w:cs="Times New Roman"/>
+          <w:sz w:val="20"/>
+          <w:szCs w:val="20"/>
+        </w:rPr>
+      </w:pPr>
+      <w:r>
+        <w:rPr>
+          <w:rFonts w:ascii="Times New Roman" w:hAnsi="Times New Roman" w:cs="Times New Roman"/>
+          <w:sz w:val="20"/>
+          <w:szCs w:val="20"/>
+        </w:rPr>
+        <w:t>Dik</w:t>
+      </w:r>
+      <w:r>
+        <w:rPr>
+          <w:rFonts w:ascii="Times New Roman" w:hAnsi="Times New Roman" w:cs="Times New Roman"/>
+          <w:sz w:val="20"/>
+          <w:szCs w:val="20"/>
+        </w:rPr>
+        <w:t>alibrasi</w:t>
+      </w:r>
+      <w:r>
+        <w:rPr>
+          <w:rFonts w:ascii="Times New Roman" w:hAnsi="Times New Roman" w:cs="Times New Roman"/>
+          <w:sz w:val="20"/>
+          <w:szCs w:val="20"/>
+        </w:rPr>
+        <w:t xml:space="preserve"> oleh</w:t>
+      </w:r>
+      <w:r>
+        <w:rPr>
+          <w:rFonts w:ascii="Times New Roman" w:hAnsi="Times New Roman" w:cs="Times New Roman"/>
+          <w:sz w:val="20"/>
+          <w:szCs w:val="20"/>
+        </w:rPr>
+        <w:t>/</w:t>
+      </w:r>
+      <w:r>
+        <w:rPr>
+          <w:rFonts w:ascii="Times New Roman" w:hAnsi="Times New Roman" w:cs="Times New Roman"/>
+          <w:i/>
+          <w:iCs/>
+          <w:sz w:val="18"/>
+          <w:szCs w:val="18"/>
+        </w:rPr>
+        <w:t>Calibrat</w:t>
+      </w:r>
+      <w:r>
+        <w:rPr>
+          <w:rFonts w:ascii="Times New Roman" w:hAnsi="Times New Roman" w:cs="Times New Roman"/>
+          <w:i/>
+          <w:iCs/>
+          <w:sz w:val="18"/>
+          <w:szCs w:val="18"/>
+        </w:rPr>
+        <w:t>ed by</w:t>
+      </w:r>
+      <w:r>
+        <w:rPr>
+          <w:rFonts w:ascii="Times New Roman" w:hAnsi="Times New Roman" w:cs="Times New Roman"/>
+          <w:i/>
+          <w:iCs/>
+          <w:sz w:val="18"/>
+          <w:szCs w:val="18"/>
+        </w:rPr>
+        <w:tab/>
+      </w:r>
+      <w:r>
+        <w:rPr>
+          <w:rFonts w:ascii="Times New Roman" w:hAnsi="Times New Roman" w:cs="Times New Roman"/>
+          <w:sz w:val="20"/>
+          <w:szCs w:val="20"/>
+        </w:rPr>
+        <w:t>: {{ pelaksana }}</w:t>
+      </w:r>
+    </w:p>
+    <w:p>
+      <w:pPr>
+        <w:spacing w:after="0" w:line="276" w:lineRule="auto"/>
+        <w:ind w:left="3544"/>
+        <w:rPr>
+          <w:rFonts w:ascii="Times New Roman" w:hAnsi="Times New Roman" w:cs="Times New Roman"/>
+          <w:sz w:val="20"/>
+          <w:szCs w:val="20"/>
+        </w:rPr>
+      </w:pPr>
+      <w:r>
+        <w:rPr>
+          <w:rFonts w:ascii="Times New Roman" w:hAnsi="Times New Roman" w:cs="Times New Roman"/>
+          <w:sz w:val="20"/>
+          <w:szCs w:val="20"/>
+        </w:rPr>
+        <w:t>(Pelaksana/</w:t>
+      </w:r>
+      <w:r>
+        <w:rPr>
+          <w:rFonts w:ascii="Times New Roman" w:hAnsi="Times New Roman" w:cs="Times New Roman"/>
+          <w:i/>
+          <w:iCs/>
+          <w:sz w:val="18"/>
+          <w:szCs w:val="18"/>
+        </w:rPr>
+        <w:t>Technician</w:t>
+      </w:r>
+      <w:r>
+        <w:rPr>
+          <w:rFonts w:ascii="Times New Roman" w:hAnsi="Times New Roman" w:cs="Times New Roman"/>
+          <w:sz w:val="20"/>
+          <w:szCs w:val="20"/>
+        </w:rPr>
+        <w:t>)</w:t>
+      </w:r>
+    </w:p>
+    <w:p>
+      <w:pPr>
+        <w:spacing w:after="0" w:line="276" w:lineRule="auto"/>
+        <w:ind w:left="3402" w:hanging="2693"/>
+        <w:rPr>
+          <w:rFonts w:ascii="Times New Roman" w:hAnsi="Times New Roman" w:cs="Times New Roman"/>
+          <w:sz w:val="20"/>
+          <w:szCs w:val="20"/>
+        </w:rPr>
+      </w:pPr>
+      <w:r>
+        <w:rPr>
+          <w:rFonts w:ascii="Times New Roman" w:hAnsi="Times New Roman" w:cs="Times New Roman"/>
+          <w:sz w:val="20"/>
+          <w:szCs w:val="20"/>
+        </w:rPr>
+        <w:t>Diperiksa oleh</w:t>
+      </w:r>
+      <w:r>
+        <w:rPr>
+          <w:rFonts w:ascii="Times New Roman" w:hAnsi="Times New Roman" w:cs="Times New Roman"/>
+          <w:sz w:val="20"/>
+          <w:szCs w:val="20"/>
+        </w:rPr>
+        <w:t>/</w:t>
+      </w:r>
+      <w:r>
+        <w:rPr>
+          <w:rFonts w:ascii="Times New Roman" w:hAnsi="Times New Roman" w:cs="Times New Roman"/>
+          <w:i/>
+          <w:iCs/>
+          <w:sz w:val="18"/>
+          <w:szCs w:val="18"/>
+        </w:rPr>
+        <w:t>Checked by</w:t>
+      </w:r>
+      <w:r>
+        <w:rPr>
+          <w:rFonts w:ascii="Times New Roman" w:hAnsi="Times New Roman" w:cs="Times New Roman"/>
+          <w:sz w:val="18"/>
+          <w:szCs w:val="18"/>
+        </w:rPr>
+        <w:tab/>
+      </w:r>
+      <w:r>
+        <w:rPr>
+          <w:rFonts w:ascii="Times New Roman" w:hAnsi="Times New Roman" w:cs="Times New Roman"/>
+          <w:sz w:val="20"/>
+          <w:szCs w:val="20"/>
+        </w:rPr>
+        <w:t>: {{ penyelia }}</w:t>
+      </w:r>
+    </w:p>
+    <w:p>
+      <w:pPr>
+        <w:spacing w:after="0" w:line="276" w:lineRule="auto"/>
+        <w:ind w:left="3544"/>
+        <w:rPr>
+          <w:rFonts w:ascii="Times New Roman" w:hAnsi="Times New Roman" w:cs="Times New Roman"/>
+          <w:sz w:val="20"/>
+          <w:szCs w:val="20"/>
+        </w:rPr>
+      </w:pPr>
+      <w:r>
+        <w:rPr>
+          <w:rFonts w:ascii="Times New Roman" w:hAnsi="Times New Roman" w:cs="Times New Roman"/>
+          <w:sz w:val="20"/>
+          <w:szCs w:val="20"/>
+        </w:rPr>
+        <w:t>(Penyelia/</w:t>
+      </w:r>
+      <w:r>
+        <w:rPr>
+          <w:rFonts w:ascii="Times New Roman" w:hAnsi="Times New Roman" w:cs="Times New Roman"/>
+          <w:i/>
+          <w:iCs/>
+          <w:sz w:val="18"/>
+          <w:szCs w:val="18"/>
+        </w:rPr>
+        <w:t>Supervisor</w:t>
+      </w:r>
+      <w:r>
+        <w:rPr>
+          <w:rFonts w:ascii="Times New Roman" w:hAnsi="Times New Roman" w:cs="Times New Roman"/>
+          <w:sz w:val="20"/>
+          <w:szCs w:val="20"/>
+        </w:rPr>
+        <w:t>)</w:t>
+      </w:r>
+    </w:p>
+    <w:p>
+      <w:pPr>
+        <w:spacing w:after="0" w:line="276" w:lineRule="auto"/>
+        <w:ind w:left="3402"/>
+        <w:rPr>
+          <w:rFonts w:ascii="Times New Roman" w:hAnsi="Times New Roman" w:cs="Times New Roman"/>
+          <w:sz w:val="20"/>
+          <w:szCs w:val="20"/>
+        </w:rPr>
+      </w:pPr>
+      <w:r>
+        <w:rPr>
+          <w:rFonts w:ascii="Times New Roman" w:hAnsi="Times New Roman" w:cs="Times New Roman"/>
+          <w:sz w:val="20"/>
+          <w:szCs w:val="20"/>
+        </w:rPr>
+        <w:t xml:space="preserve">: {{ </w:t>
+      </w:r>
+      <w:r>
+        <w:rPr>
+          <w:rFonts w:ascii="Times New Roman" w:hAnsi="Times New Roman" w:cs="Times New Roman"/>
+          <w:sz w:val="20"/>
+          <w:szCs w:val="20"/>
+        </w:rPr>
+        <w:t>kepala</w:t>
+      </w:r>
+      <w:r>
+        <w:rPr>
+          <w:rFonts w:ascii="Times New Roman" w:hAnsi="Times New Roman" w:cs="Times New Roman"/>
+          <w:sz w:val="20"/>
+          <w:szCs w:val="20"/>
+        </w:rPr>
+        <w:t>_l</w:t>
+      </w:r>
+      <w:r>
+        <w:rPr>
+          <w:rFonts w:ascii="Times New Roman" w:hAnsi="Times New Roman" w:cs="Times New Roman"/>
+          <w:sz w:val="20"/>
+          <w:szCs w:val="20"/>
+        </w:rPr>
+        <w:t>ab }}</w:t>
+      </w:r>
+    </w:p>
+    <w:p>
+      <w:pPr>
+        <w:spacing w:after="0" w:line="276" w:lineRule="auto"/>
+        <w:ind w:left="3544"/>
+        <w:rPr>
+          <w:rFonts w:ascii="Times New Roman" w:hAnsi="Times New Roman" w:cs="Times New Roman"/>
+          <w:sz w:val="20"/>
+          <w:szCs w:val="20"/>
+        </w:rPr>
+      </w:pPr>
+      <w:r>
+        <w:rPr>
+          <w:rFonts w:ascii="Times New Roman" w:hAnsi="Times New Roman" w:cs="Times New Roman"/>
+          <w:sz w:val="20"/>
+          <w:szCs w:val="20"/>
+        </w:rPr>
+        <w:t>({{ jabatan</w:t>
+      </w:r>
+      <w:r>
+        <w:rPr>
+          <w:rFonts w:ascii="Times New Roman" w:hAnsi="Times New Roman" w:cs="Times New Roman"/>
+          <w:sz w:val="20"/>
+          <w:szCs w:val="20"/>
+        </w:rPr>
+        <w:t>_k</w:t>
+      </w:r>
+      <w:r>
+        <w:rPr>
+          <w:rFonts w:ascii="Times New Roman" w:hAnsi="Times New Roman" w:cs="Times New Roman"/>
+          <w:sz w:val="20"/>
+          <w:szCs w:val="20"/>
+        </w:rPr>
+        <w:t>epala</w:t>
+      </w:r>
+      <w:r>
+        <w:rPr>
+          <w:rFonts w:ascii="Times New Roman" w:hAnsi="Times New Roman" w:cs="Times New Roman"/>
+          <w:sz w:val="20"/>
+          <w:szCs w:val="20"/>
+        </w:rPr>
+        <w:t>_l</w:t>
+      </w:r>
+      <w:r>
+        <w:rPr>
+          <w:rFonts w:ascii="Times New Roman" w:hAnsi="Times New Roman" w:cs="Times New Roman"/>
+          <w:sz w:val="20"/>
+          <w:szCs w:val="20"/>
+        </w:rPr>
+        <w:t>ab }})</w:t>
+      </w:r>
+    </w:p>
+    <w:p>
+      <w:pPr>
+        <w:pBdr>
+          <w:bottom w:val="single" w:sz="12" w:space="1" w:color="auto"/>
+        </w:pBdr>
+        <w:spacing w:after="0" w:line="276" w:lineRule="auto"/>
+        <w:ind w:left="4820" w:hanging="4111"/>
+        <w:rPr>
+          <w:rFonts w:ascii="Times New Roman" w:hAnsi="Times New Roman" w:cs="Times New Roman"/>
+          <w:b/>
+          <w:bCs/>
+          <w:sz w:val="20"/>
+          <w:szCs w:val="20"/>
+        </w:rPr>
+      </w:pPr>
+    </w:p>
+    <w:p>
+      <w:pPr>
+        <w:spacing w:after="0" w:line="276" w:lineRule="auto"/>
+        <w:ind w:left="4820" w:hanging="4111"/>
+        <w:jc w:val="center"/>
+        <w:rPr>
+          <w:rFonts w:ascii="Times New Roman" w:hAnsi="Times New Roman" w:cs="Times New Roman"/>
+          <w:b/>
+          <w:bCs/>
+        </w:rPr>
+      </w:pPr>
+      <w:r>
+        <w:rPr>
+          <w:rFonts w:ascii="Times New Roman" w:hAnsi="Times New Roman" w:cs="Times New Roman"/>
+          <w:b/>
+          <w:bCs/>
+        </w:rPr>
+        <w:t>==== Akhir dari Sertifikat/</w:t>
+      </w:r>
+      <w:r>
+        <w:rPr>
+          <w:rFonts w:ascii="Times New Roman" w:hAnsi="Times New Roman" w:cs="Times New Roman"/>
+          <w:b/>
+          <w:bCs/>
+          <w:i/>
+          <w:iCs/>
+          <w:sz w:val="20"/>
+          <w:szCs w:val="20"/>
+        </w:rPr>
+        <w:t>End of Certificate</w:t>
+      </w:r>
+      <w:r>
+        <w:rPr>
+          <w:rFonts w:ascii="Times New Roman" w:hAnsi="Times New Roman" w:cs="Times New Roman"/>
+          <w:b/>
+          <w:bCs/>
+          <w:sz w:val="20"/>
+          <w:szCs w:val="20"/>
+        </w:rPr>
+        <w:t xml:space="preserve"> </w:t>
+      </w:r>
+      <w:r>
+        <w:rPr>
+          <w:rFonts w:ascii="Times New Roman" w:hAnsi="Times New Roman" w:cs="Times New Roman"/>
+          <w:b/>
+          <w:bCs/>
+        </w:rPr>
+        <w:t>====</w:t>
+      </w:r>
+    </w:p>
     <w:sectPr>
       <w:pgSz w:w="12240" w:h="15840"/>
-      <w:pgMar w:top="709" w:right="1247" w:bottom="142" w:left="1247" w:header="720" w:footer="720" w:gutter="0"/>
+      <w:pgMar w:top="709" w:right="1418" w:bottom="142" w:left="1418" w:header="720" w:footer="720" w:gutter="0"/>
       <w:cols w:space="720"/>
       <w:docGrid w:linePitch="360"/>
     </w:sectPr>
@@ -1829,6 +3405,7 @@
   <w:style w:type="paragraph" w:default="1" w:styleId="Normal">
     <w:name w:val="Normal"/>
     <w:qFormat/>
+    <w:rsid w:val="002D5684"/>
     <w:rPr>
       <w:noProof/>
     </w:rPr>

</xml_diff>

<commit_message>
feat: copy to word
</commit_message>
<xml_diff>
--- a/backend/assets/template DCC.docx
+++ b/backend/assets/template DCC.docx
@@ -8,16 +8,16 @@
       </w:pPr>
       <w:r>
         <w:drawing>
-          <wp:anchor distT="0" distB="0" distL="114300" distR="114300" simplePos="0" relativeHeight="251659264" behindDoc="0" locked="0" layoutInCell="1" allowOverlap="1" wp14:anchorId="5F824660" wp14:editId="23D2A88B">
+          <wp:anchor distT="0" distB="0" distL="114300" distR="114300" simplePos="0" relativeHeight="251659264" behindDoc="0" locked="0" layoutInCell="1" allowOverlap="1" wp14:anchorId="5F824660" wp14:editId="7665C930">
             <wp:simplePos x="0" y="0"/>
             <wp:positionH relativeFrom="margin">
-              <wp:align>right</wp:align>
+              <wp:posOffset>4843780</wp:posOffset>
             </wp:positionH>
             <wp:positionV relativeFrom="paragraph">
-              <wp:posOffset>5715</wp:posOffset>
+              <wp:posOffset>6985</wp:posOffset>
             </wp:positionV>
-            <wp:extent cx="1207135" cy="511810"/>
-            <wp:effectExtent l="0" t="0" r="0" b="2540"/>
+            <wp:extent cx="1105535" cy="467995"/>
+            <wp:effectExtent l="0" t="0" r="0" b="8255"/>
             <wp:wrapSquare wrapText="bothSides"/>
             <wp:docPr id="1813507827" name="Picture 2" descr="Home - PT TSI Sertifikasi Internasional"/>
             <wp:cNvGraphicFramePr>
@@ -46,7 +46,7 @@
                   <pic:spPr bwMode="auto">
                     <a:xfrm>
                       <a:off x="0" y="0"/>
-                      <a:ext cx="1207135" cy="511810"/>
+                      <a:ext cx="1105535" cy="467995"/>
                     </a:xfrm>
                     <a:prstGeom prst="rect">
                       <a:avLst/>
@@ -75,9 +75,9 @@
       </w:r>
       <w:r>
         <w:drawing>
-          <wp:inline distT="0" distB="0" distL="0" distR="0" wp14:anchorId="6398A3E7" wp14:editId="2E78F045">
-            <wp:extent cx="2453640" cy="542031"/>
-            <wp:effectExtent l="0" t="0" r="3810" b="0"/>
+          <wp:inline distT="0" distB="0" distL="0" distR="0" wp14:anchorId="6398A3E7" wp14:editId="32FEB273">
+            <wp:extent cx="2345635" cy="518171"/>
+            <wp:effectExtent l="0" t="0" r="0" b="0"/>
             <wp:docPr id="1056792887" name="Picture 1" descr="A logo with blue and green letters&#10;&#10;AI-generated content may be incorrect."/>
             <wp:cNvGraphicFramePr>
               <a:graphicFrameLocks xmlns:a="http://schemas.openxmlformats.org/drawingml/2006/main" noChangeAspect="1"/>
@@ -107,7 +107,7 @@
                   <pic:spPr bwMode="auto">
                     <a:xfrm>
                       <a:off x="0" y="0"/>
-                      <a:ext cx="2469558" cy="545547"/>
+                      <a:ext cx="2368506" cy="523223"/>
                     </a:xfrm>
                     <a:prstGeom prst="rect">
                       <a:avLst/>
@@ -127,8 +127,9 @@
     <w:p>
       <w:pPr>
         <w:spacing w:after="0" w:line="240" w:lineRule="auto"/>
-        <w:ind w:left="8364" w:hanging="8364"/>
-        <w:rPr>
+        <w:ind w:left="8080" w:hanging="8080"/>
+        <w:rPr>
+          <w:rFonts w:ascii="Arial" w:hAnsi="Arial" w:cs="Arial"/>
           <w:b/>
           <w:bCs/>
           <w:color w:val="002060"/>
@@ -136,14 +137,18 @@
       </w:pPr>
       <w:r>
         <w:rPr>
+          <w:rFonts w:ascii="Arial" w:hAnsi="Arial" w:cs="Arial"/>
           <w:b/>
           <w:bCs/>
           <w:color w:val="002060"/>
+          <w:sz w:val="20"/>
+          <w:szCs w:val="20"/>
         </w:rPr>
         <w:t>Laboratorium Standar Nasional Satuan Ukuran</w:t>
       </w:r>
       <w:r>
         <w:rPr>
+          <w:rFonts w:ascii="Arial" w:hAnsi="Arial" w:cs="Arial"/>
           <w:b/>
           <w:bCs/>
           <w:color w:val="002060"/>
@@ -152,18 +157,20 @@
       </w:r>
       <w:r>
         <w:rPr>
+          <w:rFonts w:ascii="Arial" w:hAnsi="Arial" w:cs="Arial"/>
           <w:b/>
           <w:bCs/>
           <w:sz w:val="16"/>
           <w:szCs w:val="16"/>
         </w:rPr>
-        <w:t>{{ labCode }}</w:t>
-      </w:r>
-    </w:p>
-    <w:p>
-      <w:pPr>
-        <w:spacing w:after="0" w:line="240" w:lineRule="auto"/>
-        <w:rPr>
+        <w:t>LK-070-IDN</w:t>
+      </w:r>
+    </w:p>
+    <w:p>
+      <w:pPr>
+        <w:spacing w:after="0" w:line="240" w:lineRule="auto"/>
+        <w:rPr>
+          <w:rFonts w:ascii="Arial" w:hAnsi="Arial" w:cs="Arial"/>
           <w:b/>
           <w:bCs/>
           <w:i/>
@@ -173,13 +180,14 @@
       </w:pPr>
       <w:r>
         <w:rPr>
+          <w:rFonts w:ascii="Arial" w:hAnsi="Arial" w:cs="Arial"/>
           <w:b/>
           <w:bCs/>
           <w:i/>
           <w:iCs/>
           <w:color w:val="002060"/>
-          <w:sz w:val="20"/>
-          <w:szCs w:val="20"/>
+          <w:sz w:val="18"/>
+          <w:szCs w:val="18"/>
         </w:rPr>
         <w:t>Laboratory of National Measurement Standards</w:t>
       </w:r>
@@ -194,18 +202,20 @@
         <w:spacing w:after="0" w:line="240" w:lineRule="auto"/>
         <w:jc w:val="center"/>
         <w:rPr>
+          <w:rFonts w:ascii="Candara" w:hAnsi="Candara"/>
           <w:b/>
           <w:bCs/>
-          <w:sz w:val="36"/>
-          <w:szCs w:val="36"/>
-        </w:rPr>
-      </w:pPr>
-      <w:r>
-        <w:rPr>
+          <w:sz w:val="42"/>
+          <w:szCs w:val="42"/>
+        </w:rPr>
+      </w:pPr>
+      <w:r>
+        <w:rPr>
+          <w:rFonts w:ascii="Candara" w:hAnsi="Candara"/>
           <w:b/>
           <w:bCs/>
-          <w:sz w:val="36"/>
-          <w:szCs w:val="36"/>
+          <w:sz w:val="42"/>
+          <w:szCs w:val="42"/>
         </w:rPr>
         <w:t>Sertifikat Kalibrasi</w:t>
       </w:r>
@@ -215,16 +225,22 @@
         <w:spacing w:after="0" w:line="240" w:lineRule="auto"/>
         <w:jc w:val="center"/>
         <w:rPr>
+          <w:rFonts w:ascii="Candara" w:hAnsi="Candara"/>
           <w:b/>
           <w:bCs/>
-        </w:rPr>
-      </w:pPr>
-      <w:r>
-        <w:rPr>
+          <w:sz w:val="28"/>
+          <w:szCs w:val="28"/>
+        </w:rPr>
+      </w:pPr>
+      <w:r>
+        <w:rPr>
+          <w:rFonts w:ascii="Candara" w:hAnsi="Candara"/>
           <w:b/>
           <w:bCs/>
           <w:i/>
           <w:iCs/>
+          <w:sz w:val="28"/>
+          <w:szCs w:val="28"/>
         </w:rPr>
         <w:t>Calibration Certificate</w:t>
       </w:r>
@@ -240,44 +256,50 @@
       </w:pPr>
       <w:r>
         <w:rPr>
-          <w:sz w:val="18"/>
-          <w:szCs w:val="18"/>
-        </w:rPr>
-        <w:t>Certificate number: {{ certificate }}</w:t>
+          <w:rFonts w:ascii="Candara" w:hAnsi="Candara"/>
+        </w:rPr>
+        <w:t>Certificate number:</w:t>
+      </w:r>
+      <w:r>
+        <w:t xml:space="preserve"> {{ certificate }}</w:t>
       </w:r>
     </w:p>
     <w:p>
       <w:pPr>
         <w:spacing w:after="0" w:line="240" w:lineRule="auto"/>
         <w:jc w:val="center"/>
-        <w:rPr>
-          <w:sz w:val="18"/>
-          <w:szCs w:val="18"/>
-        </w:rPr>
-      </w:pPr>
-      <w:r>
-        <w:rPr>
-          <w:sz w:val="18"/>
-          <w:szCs w:val="18"/>
-        </w:rPr>
-        <w:t>Order number: {{ order }}</w:t>
-      </w:r>
-    </w:p>
-    <w:p>
-      <w:pPr>
-        <w:spacing w:after="0" w:line="240" w:lineRule="auto"/>
-      </w:pPr>
-    </w:p>
-    <w:p>
-      <w:pPr>
-        <w:spacing w:after="0" w:line="240" w:lineRule="auto"/>
-        <w:rPr>
+      </w:pPr>
+      <w:r>
+        <w:rPr>
+          <w:rFonts w:ascii="Candara" w:hAnsi="Candara"/>
+        </w:rPr>
+        <w:t>Order number:</w:t>
+      </w:r>
+      <w:r>
+        <w:t xml:space="preserve"> {{ order }}</w:t>
+      </w:r>
+    </w:p>
+    <w:p>
+      <w:pPr>
+        <w:spacing w:after="0" w:line="240" w:lineRule="auto"/>
+        <w:rPr>
+          <w:sz w:val="16"/>
+          <w:szCs w:val="16"/>
+        </w:rPr>
+      </w:pPr>
+    </w:p>
+    <w:p>
+      <w:pPr>
+        <w:spacing w:after="0" w:line="240" w:lineRule="auto"/>
+        <w:rPr>
+          <w:rFonts w:ascii="Candara" w:hAnsi="Candara"/>
           <w:b/>
           <w:bCs/>
         </w:rPr>
       </w:pPr>
       <w:r>
         <w:rPr>
+          <w:rFonts w:ascii="Candara" w:hAnsi="Candara"/>
           <w:b/>
           <w:bCs/>
         </w:rPr>
@@ -288,6 +310,7 @@
       <w:pPr>
         <w:spacing w:after="0" w:line="240" w:lineRule="auto"/>
         <w:rPr>
+          <w:rFonts w:ascii="Candara" w:hAnsi="Candara"/>
           <w:b/>
           <w:bCs/>
           <w:i/>
@@ -298,6 +321,7 @@
       </w:pPr>
       <w:r>
         <w:rPr>
+          <w:rFonts w:ascii="Candara" w:hAnsi="Candara"/>
           <w:b/>
           <w:bCs/>
           <w:i/>
@@ -312,32 +336,51 @@
       <w:pPr>
         <w:spacing w:after="0" w:line="240" w:lineRule="auto"/>
         <w:rPr>
-          <w:sz w:val="18"/>
-          <w:szCs w:val="18"/>
-        </w:rPr>
-      </w:pPr>
-    </w:p>
-    <w:p>
-      <w:pPr>
-        <w:spacing w:after="0" w:line="240" w:lineRule="auto"/>
-      </w:pPr>
-      <w:r>
+          <w:rFonts w:ascii="Candara" w:hAnsi="Candara"/>
+          <w:sz w:val="16"/>
+          <w:szCs w:val="16"/>
+        </w:rPr>
+      </w:pPr>
+    </w:p>
+    <w:p>
+      <w:pPr>
+        <w:tabs>
+          <w:tab w:val="left" w:pos="3402"/>
+        </w:tabs>
+        <w:spacing w:after="0" w:line="240" w:lineRule="auto"/>
+        <w:ind w:left="3119" w:hanging="3119"/>
+      </w:pPr>
+      <w:r>
+        <w:rPr>
+          <w:rFonts w:ascii="Candara" w:hAnsi="Candara"/>
+        </w:rPr>
         <w:t>Jenis alat atau objek</w:t>
       </w:r>
       <w:r>
         <w:rPr>
+          <w:rFonts w:ascii="Candara" w:hAnsi="Candara"/>
           <w:sz w:val="24"/>
           <w:szCs w:val="24"/>
         </w:rPr>
         <w:tab/>
       </w:r>
       <w:r>
+        <w:rPr>
+          <w:rFonts w:ascii="Candara" w:hAnsi="Candara"/>
+        </w:rPr>
+        <w:t>:</w:t>
+      </w:r>
+      <w:r>
+        <w:t xml:space="preserve"> </w:t>
+      </w:r>
+      <w:r>
         <w:tab/>
-        <w:t xml:space="preserve">: </w:t>
-      </w:r>
-      <w:r>
-        <w:rPr>
-          <w:rFonts w:ascii="Arial" w:hAnsi="Arial" w:cs="Arial"/>
+      </w:r>
+      <w:r>
+        <w:rPr>
+          <w:rFonts w:ascii="Arial" w:hAnsi="Arial" w:cs="Arial"/>
+          <w:sz w:val="18"/>
+          <w:szCs w:val="18"/>
         </w:rPr>
         <w:t>{{ jenis }}</w:t>
       </w:r>
@@ -346,14 +389,16 @@
       <w:pPr>
         <w:spacing w:after="0" w:line="240" w:lineRule="auto"/>
         <w:rPr>
-          <w:i/>
-          <w:iCs/>
-          <w:sz w:val="18"/>
-          <w:szCs w:val="18"/>
-        </w:rPr>
-      </w:pPr>
-      <w:r>
-        <w:rPr>
+          <w:rFonts w:ascii="Candara" w:hAnsi="Candara"/>
+          <w:i/>
+          <w:iCs/>
+          <w:sz w:val="18"/>
+          <w:szCs w:val="18"/>
+        </w:rPr>
+      </w:pPr>
+      <w:r>
+        <w:rPr>
+          <w:rFonts w:ascii="Candara" w:hAnsi="Candara"/>
           <w:i/>
           <w:iCs/>
           <w:sz w:val="18"/>
@@ -364,18 +409,41 @@
     </w:p>
     <w:p>
       <w:pPr>
-        <w:spacing w:after="0" w:line="240" w:lineRule="auto"/>
-      </w:pPr>
-      <w:r>
+        <w:tabs>
+          <w:tab w:val="left" w:pos="3402"/>
+        </w:tabs>
+        <w:spacing w:after="0" w:line="240" w:lineRule="auto"/>
+        <w:ind w:left="3119" w:hanging="3119"/>
+      </w:pPr>
+      <w:r>
+        <w:rPr>
+          <w:rFonts w:ascii="Candara" w:hAnsi="Candara"/>
+        </w:rPr>
         <w:t>Merek/pembuat dan tipe</w:t>
       </w:r>
       <w:r>
+        <w:rPr>
+          <w:rFonts w:ascii="Candara" w:hAnsi="Candara"/>
+        </w:rPr>
         <w:tab/>
-        <w:t xml:space="preserve">: </w:t>
-      </w:r>
-      <w:r>
-        <w:rPr>
-          <w:rFonts w:ascii="Arial" w:hAnsi="Arial" w:cs="Arial"/>
+      </w:r>
+      <w:r>
+        <w:rPr>
+          <w:rFonts w:ascii="Candara" w:hAnsi="Candara"/>
+        </w:rPr>
+        <w:t>:</w:t>
+      </w:r>
+      <w:r>
+        <w:t xml:space="preserve"> </w:t>
+      </w:r>
+      <w:r>
+        <w:tab/>
+      </w:r>
+      <w:r>
+        <w:rPr>
+          <w:rFonts w:ascii="Arial" w:hAnsi="Arial" w:cs="Arial"/>
+          <w:sz w:val="18"/>
+          <w:szCs w:val="18"/>
         </w:rPr>
         <w:t>{{ merek }} {{ tipe }}</w:t>
       </w:r>
@@ -384,14 +452,16 @@
       <w:pPr>
         <w:spacing w:after="0" w:line="240" w:lineRule="auto"/>
         <w:rPr>
-          <w:i/>
-          <w:iCs/>
-          <w:sz w:val="18"/>
-          <w:szCs w:val="18"/>
-        </w:rPr>
-      </w:pPr>
-      <w:r>
-        <w:rPr>
+          <w:rFonts w:ascii="Candara" w:hAnsi="Candara"/>
+          <w:i/>
+          <w:iCs/>
+          <w:sz w:val="18"/>
+          <w:szCs w:val="18"/>
+        </w:rPr>
+      </w:pPr>
+      <w:r>
+        <w:rPr>
+          <w:rFonts w:ascii="Candara" w:hAnsi="Candara"/>
           <w:i/>
           <w:iCs/>
           <w:sz w:val="18"/>
@@ -402,40 +472,198 @@
     </w:p>
     <w:p>
       <w:pPr>
-        <w:spacing w:after="0" w:line="240" w:lineRule="auto"/>
-      </w:pPr>
-      <w:r>
+        <w:tabs>
+          <w:tab w:val="left" w:pos="3416"/>
+        </w:tabs>
+        <w:spacing w:after="0" w:line="240" w:lineRule="auto"/>
+        <w:ind w:left="3119" w:hanging="3119"/>
+        <w:rPr>
+          <w:rFonts w:ascii="Arial" w:hAnsi="Arial" w:cs="Arial"/>
+          <w:sz w:val="18"/>
+          <w:szCs w:val="18"/>
+        </w:rPr>
+      </w:pPr>
+      <w:r>
+        <w:rPr>
+          <w:rFonts w:ascii="Candara" w:hAnsi="Candara"/>
+        </w:rPr>
+        <w:t>Identifikasi alat</w:t>
+      </w:r>
+      <w:r>
+        <w:rPr>
+          <w:rFonts w:ascii="Candara" w:hAnsi="Candara"/>
+        </w:rPr>
+        <w:tab/>
+        <w:t>:</w:t>
+      </w:r>
+      <w:r>
+        <w:rPr>
+          <w:rFonts w:ascii="Candara" w:hAnsi="Candara"/>
+        </w:rPr>
+        <w:tab/>
+      </w:r>
+      <w:r>
+        <w:rPr>
+          <w:rFonts w:ascii="Arial" w:hAnsi="Arial" w:cs="Arial"/>
+          <w:sz w:val="18"/>
+          <w:szCs w:val="18"/>
+        </w:rPr>
+        <w:t xml:space="preserve">{{ </w:t>
+      </w:r>
+      <w:r>
+        <w:rPr>
+          <w:rFonts w:ascii="Arial" w:hAnsi="Arial" w:cs="Arial"/>
+          <w:sz w:val="18"/>
+          <w:szCs w:val="18"/>
+        </w:rPr>
+        <w:t>item</w:t>
+      </w:r>
+      <w:r>
+        <w:rPr>
+          <w:rFonts w:ascii="Arial" w:hAnsi="Arial" w:cs="Arial"/>
+          <w:sz w:val="18"/>
+          <w:szCs w:val="18"/>
+        </w:rPr>
+        <w:t>_i</w:t>
+      </w:r>
+      <w:r>
+        <w:rPr>
+          <w:rFonts w:ascii="Arial" w:hAnsi="Arial" w:cs="Arial"/>
+          <w:sz w:val="18"/>
+          <w:szCs w:val="18"/>
+        </w:rPr>
+        <w:t>ssuer</w:t>
+      </w:r>
+      <w:r>
+        <w:rPr>
+          <w:rFonts w:ascii="Arial" w:hAnsi="Arial" w:cs="Arial"/>
+          <w:sz w:val="18"/>
+          <w:szCs w:val="18"/>
+        </w:rPr>
+        <w:t xml:space="preserve"> </w:t>
+      </w:r>
+      <w:r>
+        <w:rPr>
+          <w:rFonts w:ascii="Arial" w:hAnsi="Arial" w:cs="Arial"/>
+          <w:sz w:val="18"/>
+          <w:szCs w:val="18"/>
+        </w:rPr>
+        <w:t>}}</w:t>
+      </w:r>
+    </w:p>
+    <w:p>
+      <w:pPr>
+        <w:spacing w:after="0" w:line="240" w:lineRule="auto"/>
+        <w:rPr>
+          <w:rFonts w:ascii="Candara" w:hAnsi="Candara"/>
+          <w:i/>
+          <w:iCs/>
+          <w:sz w:val="18"/>
+          <w:szCs w:val="18"/>
+        </w:rPr>
+      </w:pPr>
+      <w:r>
+        <w:rPr>
+          <w:rFonts w:ascii="Candara" w:hAnsi="Candara"/>
+          <w:i/>
+          <w:iCs/>
+          <w:sz w:val="18"/>
+          <w:szCs w:val="18"/>
+        </w:rPr>
+        <w:t>Instrument identification</w:t>
+      </w:r>
+    </w:p>
+    <w:p>
+      <w:pPr>
+        <w:tabs>
+          <w:tab w:val="left" w:pos="3416"/>
+        </w:tabs>
+        <w:spacing w:after="0" w:line="240" w:lineRule="auto"/>
+        <w:ind w:left="3119" w:hanging="2552"/>
+      </w:pPr>
+      <w:r>
+        <w:rPr>
+          <w:rFonts w:ascii="Candara" w:hAnsi="Candara"/>
+        </w:rPr>
         <w:t>Nomor seri</w:t>
       </w:r>
       <w:r>
+        <w:rPr>
+          <w:rFonts w:ascii="Candara" w:hAnsi="Candara"/>
+        </w:rPr>
         <w:tab/>
+        <w:t>:</w:t>
+      </w:r>
+      <w:r>
+        <w:t xml:space="preserve"> </w:t>
       </w:r>
       <w:r>
         <w:tab/>
       </w:r>
       <w:r>
-        <w:tab/>
-        <w:t xml:space="preserve">: </w:t>
-      </w:r>
-      <w:r>
-        <w:rPr>
-          <w:rFonts w:ascii="Arial" w:hAnsi="Arial" w:cs="Arial"/>
-        </w:rPr>
-        <w:t>{{ seri }}</w:t>
-      </w:r>
-    </w:p>
-    <w:p>
-      <w:pPr>
-        <w:spacing w:after="0" w:line="240" w:lineRule="auto"/>
-        <w:rPr>
-          <w:i/>
-          <w:iCs/>
-          <w:sz w:val="18"/>
-          <w:szCs w:val="18"/>
-        </w:rPr>
-      </w:pPr>
-      <w:r>
-        <w:rPr>
+        <w:rPr>
+          <w:rFonts w:ascii="Arial" w:hAnsi="Arial" w:cs="Arial"/>
+          <w:sz w:val="18"/>
+          <w:szCs w:val="18"/>
+        </w:rPr>
+        <w:t xml:space="preserve">{{ </w:t>
+      </w:r>
+      <w:r>
+        <w:rPr>
+          <w:rFonts w:ascii="Arial" w:hAnsi="Arial" w:cs="Arial"/>
+          <w:sz w:val="18"/>
+          <w:szCs w:val="18"/>
+        </w:rPr>
+        <w:t>seri</w:t>
+      </w:r>
+      <w:r>
+        <w:rPr>
+          <w:rFonts w:ascii="Arial" w:hAnsi="Arial" w:cs="Arial"/>
+          <w:sz w:val="18"/>
+          <w:szCs w:val="18"/>
+        </w:rPr>
+        <w:t>_i</w:t>
+      </w:r>
+      <w:r>
+        <w:rPr>
+          <w:rFonts w:ascii="Arial" w:hAnsi="Arial" w:cs="Arial"/>
+          <w:sz w:val="18"/>
+          <w:szCs w:val="18"/>
+        </w:rPr>
+        <w:t>tem</w:t>
+      </w:r>
+      <w:r>
+        <w:rPr>
+          <w:rFonts w:ascii="Arial" w:hAnsi="Arial" w:cs="Arial"/>
+          <w:sz w:val="18"/>
+          <w:szCs w:val="18"/>
+        </w:rPr>
+        <w:t xml:space="preserve"> </w:t>
+      </w:r>
+      <w:r>
+        <w:rPr>
+          <w:rFonts w:ascii="Arial" w:hAnsi="Arial" w:cs="Arial"/>
+          <w:sz w:val="18"/>
+          <w:szCs w:val="18"/>
+        </w:rPr>
+        <w:t>}}</w:t>
+      </w:r>
+    </w:p>
+    <w:p>
+      <w:pPr>
+        <w:spacing w:after="0" w:line="240" w:lineRule="auto"/>
+        <w:ind w:left="567"/>
+        <w:rPr>
+          <w:rFonts w:ascii="Candara" w:hAnsi="Candara"/>
+          <w:i/>
+          <w:iCs/>
+          <w:sz w:val="18"/>
+          <w:szCs w:val="18"/>
+        </w:rPr>
+      </w:pPr>
+      <w:r>
+        <w:rPr>
+          <w:rFonts w:ascii="Candara" w:hAnsi="Candara"/>
           <w:i/>
           <w:iCs/>
           <w:sz w:val="18"/>
@@ -446,42 +674,92 @@
     </w:p>
     <w:p>
       <w:pPr>
-        <w:spacing w:after="0" w:line="240" w:lineRule="auto"/>
-      </w:pPr>
-      <w:r>
+        <w:tabs>
+          <w:tab w:val="left" w:pos="3402"/>
+        </w:tabs>
+        <w:spacing w:after="0" w:line="240" w:lineRule="auto"/>
+        <w:ind w:left="3119" w:hanging="2552"/>
+      </w:pPr>
+      <w:r>
+        <w:rPr>
+          <w:rFonts w:ascii="Candara" w:hAnsi="Candara"/>
+        </w:rPr>
         <w:t>Identifikasi lain</w:t>
       </w:r>
       <w:r>
         <w:rPr>
+          <w:rFonts w:ascii="Candara" w:hAnsi="Candara"/>
           <w:sz w:val="24"/>
           <w:szCs w:val="24"/>
         </w:rPr>
         <w:tab/>
       </w:r>
       <w:r>
+        <w:rPr>
+          <w:rFonts w:ascii="Candara" w:hAnsi="Candara"/>
+        </w:rPr>
+        <w:t xml:space="preserve">: </w:t>
+      </w:r>
+      <w:r>
+        <w:rPr>
+          <w:rFonts w:ascii="Candara" w:hAnsi="Candara"/>
+        </w:rPr>
         <w:tab/>
       </w:r>
       <w:r>
-        <w:tab/>
-        <w:t xml:space="preserve">: </w:t>
-      </w:r>
-      <w:r>
-        <w:rPr>
-          <w:rFonts w:ascii="Arial" w:hAnsi="Arial" w:cs="Arial"/>
-        </w:rPr>
-        <w:t>{{ issuer }} {{ value }}</w:t>
-      </w:r>
-    </w:p>
-    <w:p>
-      <w:pPr>
-        <w:spacing w:after="0" w:line="240" w:lineRule="auto"/>
-        <w:rPr>
-          <w:i/>
-          <w:iCs/>
-        </w:rPr>
-      </w:pPr>
-      <w:r>
-        <w:rPr>
+        <w:rPr>
+          <w:rFonts w:ascii="Arial" w:hAnsi="Arial" w:cs="Arial"/>
+          <w:sz w:val="18"/>
+          <w:szCs w:val="18"/>
+        </w:rPr>
+        <w:t xml:space="preserve">{{ </w:t>
+      </w:r>
+      <w:r>
+        <w:rPr>
+          <w:rFonts w:ascii="Arial" w:hAnsi="Arial" w:cs="Arial"/>
+          <w:sz w:val="18"/>
+          <w:szCs w:val="18"/>
+        </w:rPr>
+        <w:t>id</w:t>
+      </w:r>
+      <w:r>
+        <w:rPr>
+          <w:rFonts w:ascii="Arial" w:hAnsi="Arial" w:cs="Arial"/>
+          <w:sz w:val="18"/>
+          <w:szCs w:val="18"/>
+        </w:rPr>
+        <w:t>_l</w:t>
+      </w:r>
+      <w:r>
+        <w:rPr>
+          <w:rFonts w:ascii="Arial" w:hAnsi="Arial" w:cs="Arial"/>
+          <w:sz w:val="18"/>
+          <w:szCs w:val="18"/>
+        </w:rPr>
+        <w:t>ain</w:t>
+      </w:r>
+      <w:r>
+        <w:rPr>
+          <w:rFonts w:ascii="Arial" w:hAnsi="Arial" w:cs="Arial"/>
+          <w:sz w:val="18"/>
+          <w:szCs w:val="18"/>
+        </w:rPr>
+        <w:t xml:space="preserve"> }} </w:t>
+      </w:r>
+    </w:p>
+    <w:p>
+      <w:pPr>
+        <w:spacing w:after="0" w:line="240" w:lineRule="auto"/>
+        <w:ind w:left="567"/>
+        <w:rPr>
+          <w:rFonts w:ascii="Candara" w:hAnsi="Candara"/>
+          <w:i/>
+          <w:iCs/>
+        </w:rPr>
+      </w:pPr>
+      <w:r>
+        <w:rPr>
+          <w:rFonts w:ascii="Candara" w:hAnsi="Candara"/>
           <w:i/>
           <w:iCs/>
           <w:sz w:val="18"/>
@@ -493,18 +771,23 @@
     <w:p>
       <w:pPr>
         <w:spacing w:after="0" w:line="240" w:lineRule="auto"/>
-      </w:pPr>
-    </w:p>
-    <w:p>
-      <w:pPr>
-        <w:spacing w:after="0" w:line="240" w:lineRule="auto"/>
-        <w:rPr>
+        <w:rPr>
+          <w:rFonts w:ascii="Candara" w:hAnsi="Candara"/>
+        </w:rPr>
+      </w:pPr>
+    </w:p>
+    <w:p>
+      <w:pPr>
+        <w:spacing w:after="0" w:line="240" w:lineRule="auto"/>
+        <w:rPr>
+          <w:rFonts w:ascii="Candara" w:hAnsi="Candara"/>
           <w:b/>
           <w:bCs/>
         </w:rPr>
       </w:pPr>
       <w:r>
         <w:rPr>
+          <w:rFonts w:ascii="Candara" w:hAnsi="Candara"/>
           <w:b/>
           <w:bCs/>
         </w:rPr>
@@ -515,6 +798,7 @@
       <w:pPr>
         <w:spacing w:after="0" w:line="240" w:lineRule="auto"/>
         <w:rPr>
+          <w:rFonts w:ascii="Candara" w:hAnsi="Candara"/>
           <w:b/>
           <w:bCs/>
           <w:i/>
@@ -525,6 +809,7 @@
       </w:pPr>
       <w:r>
         <w:rPr>
+          <w:rFonts w:ascii="Candara" w:hAnsi="Candara"/>
           <w:b/>
           <w:bCs/>
           <w:i/>
@@ -538,144 +823,370 @@
     <w:p>
       <w:pPr>
         <w:spacing w:after="0" w:line="240" w:lineRule="auto"/>
-      </w:pPr>
-    </w:p>
-    <w:p>
-      <w:pPr>
-        <w:spacing w:after="0" w:line="240" w:lineRule="auto"/>
-      </w:pPr>
-      <w:r>
+        <w:rPr>
+          <w:rFonts w:ascii="Candara" w:hAnsi="Candara"/>
+          <w:sz w:val="16"/>
+          <w:szCs w:val="16"/>
+        </w:rPr>
+      </w:pPr>
+    </w:p>
+    <w:p>
+      <w:pPr>
+        <w:tabs>
+          <w:tab w:val="left" w:pos="3402"/>
+        </w:tabs>
+        <w:spacing w:after="0" w:line="240" w:lineRule="auto"/>
+        <w:ind w:left="3119" w:hanging="3119"/>
+      </w:pPr>
+      <w:r>
+        <w:rPr>
+          <w:rFonts w:ascii="Candara" w:hAnsi="Candara"/>
+        </w:rPr>
         <w:t xml:space="preserve">Nama </w:t>
       </w:r>
       <w:r>
+        <w:rPr>
+          <w:rFonts w:ascii="Candara" w:hAnsi="Candara"/>
+        </w:rPr>
         <w:tab/>
       </w:r>
       <w:r>
+        <w:rPr>
+          <w:rFonts w:ascii="Candara" w:hAnsi="Candara"/>
+        </w:rPr>
+        <w:t>:</w:t>
+      </w:r>
+      <w:r>
+        <w:t xml:space="preserve"> </w:t>
+      </w:r>
+      <w:r>
         <w:tab/>
       </w:r>
       <w:r>
+        <w:rPr>
+          <w:rFonts w:ascii="Arial" w:hAnsi="Arial" w:cs="Arial"/>
+          <w:sz w:val="18"/>
+          <w:szCs w:val="18"/>
+        </w:rPr>
+        <w:t>{{ nama</w:t>
+      </w:r>
+      <w:r>
+        <w:rPr>
+          <w:rFonts w:ascii="Arial" w:hAnsi="Arial" w:cs="Arial"/>
+          <w:sz w:val="18"/>
+          <w:szCs w:val="18"/>
+        </w:rPr>
+        <w:t>_c</w:t>
+      </w:r>
+      <w:r>
+        <w:rPr>
+          <w:rFonts w:ascii="Arial" w:hAnsi="Arial" w:cs="Arial"/>
+          <w:sz w:val="18"/>
+          <w:szCs w:val="18"/>
+        </w:rPr>
+        <w:t>ust }}</w:t>
+      </w:r>
+    </w:p>
+    <w:p>
+      <w:pPr>
+        <w:spacing w:after="0" w:line="240" w:lineRule="auto"/>
+        <w:rPr>
+          <w:rFonts w:ascii="Candara" w:hAnsi="Candara"/>
+          <w:i/>
+          <w:iCs/>
+          <w:sz w:val="18"/>
+          <w:szCs w:val="18"/>
+        </w:rPr>
+      </w:pPr>
+      <w:r>
+        <w:rPr>
+          <w:rFonts w:ascii="Candara" w:hAnsi="Candara"/>
+          <w:i/>
+          <w:iCs/>
+          <w:sz w:val="18"/>
+          <w:szCs w:val="18"/>
+        </w:rPr>
+        <w:t xml:space="preserve">Designation </w:t>
+      </w:r>
+    </w:p>
+    <w:p>
+      <w:pPr>
+        <w:tabs>
+          <w:tab w:val="left" w:pos="3136"/>
+          <w:tab w:val="left" w:pos="3402"/>
+        </w:tabs>
+        <w:spacing w:after="0" w:line="240" w:lineRule="auto"/>
+      </w:pPr>
+      <w:r>
+        <w:rPr>
+          <w:rFonts w:ascii="Candara" w:hAnsi="Candara"/>
+        </w:rPr>
+        <w:t xml:space="preserve">Alamat </w:t>
+      </w:r>
+      <w:r>
+        <w:rPr>
+          <w:rFonts w:ascii="Candara" w:hAnsi="Candara"/>
+        </w:rPr>
         <w:tab/>
+        <w:t>:</w:t>
+      </w:r>
+      <w:r>
+        <w:t xml:space="preserve"> </w:t>
       </w:r>
       <w:r>
         <w:tab/>
-        <w:t xml:space="preserve">: </w:t>
-      </w:r>
-      <w:r>
-        <w:rPr>
-          <w:rFonts w:ascii="Arial" w:hAnsi="Arial" w:cs="Arial"/>
-        </w:rPr>
-        <w:t>{{ namaCust }}</w:t>
-      </w:r>
-    </w:p>
-    <w:p>
-      <w:pPr>
-        <w:spacing w:after="0" w:line="240" w:lineRule="auto"/>
-        <w:rPr>
-          <w:i/>
-          <w:iCs/>
-          <w:sz w:val="18"/>
-          <w:szCs w:val="18"/>
-        </w:rPr>
-      </w:pPr>
-      <w:r>
-        <w:rPr>
-          <w:i/>
-          <w:iCs/>
-          <w:sz w:val="18"/>
-          <w:szCs w:val="18"/>
-        </w:rPr>
-        <w:t xml:space="preserve">Designation </w:t>
-      </w:r>
-    </w:p>
-    <w:p>
-      <w:pPr>
-        <w:spacing w:after="0" w:line="240" w:lineRule="auto"/>
-      </w:pPr>
-      <w:r>
-        <w:t xml:space="preserve">Alamat </w:t>
-      </w:r>
-      <w:r>
+      </w:r>
+      <w:r>
+        <w:rPr>
+          <w:rFonts w:ascii="Arial" w:hAnsi="Arial" w:cs="Arial"/>
+          <w:sz w:val="18"/>
+          <w:szCs w:val="18"/>
+        </w:rPr>
+        <w:t>{{ jalan</w:t>
+      </w:r>
+      <w:r>
+        <w:rPr>
+          <w:rFonts w:ascii="Arial" w:hAnsi="Arial" w:cs="Arial"/>
+          <w:sz w:val="18"/>
+          <w:szCs w:val="18"/>
+        </w:rPr>
+        <w:t>_c</w:t>
+      </w:r>
+      <w:r>
+        <w:rPr>
+          <w:rFonts w:ascii="Arial" w:hAnsi="Arial" w:cs="Arial"/>
+          <w:sz w:val="18"/>
+          <w:szCs w:val="18"/>
+        </w:rPr>
+        <w:t>ust }} {{ no</w:t>
+      </w:r>
+      <w:r>
+        <w:rPr>
+          <w:rFonts w:ascii="Arial" w:hAnsi="Arial" w:cs="Arial"/>
+          <w:sz w:val="18"/>
+          <w:szCs w:val="18"/>
+        </w:rPr>
+        <w:t>_j</w:t>
+      </w:r>
+      <w:r>
+        <w:rPr>
+          <w:rFonts w:ascii="Arial" w:hAnsi="Arial" w:cs="Arial"/>
+          <w:sz w:val="18"/>
+          <w:szCs w:val="18"/>
+        </w:rPr>
+        <w:t>alan</w:t>
+      </w:r>
+      <w:r>
+        <w:rPr>
+          <w:rFonts w:ascii="Arial" w:hAnsi="Arial" w:cs="Arial"/>
+          <w:sz w:val="18"/>
+          <w:szCs w:val="18"/>
+        </w:rPr>
+        <w:t>_c</w:t>
+      </w:r>
+      <w:r>
+        <w:rPr>
+          <w:rFonts w:ascii="Arial" w:hAnsi="Arial" w:cs="Arial"/>
+          <w:sz w:val="18"/>
+          <w:szCs w:val="18"/>
+        </w:rPr>
+        <w:t>ust }}</w:t>
+      </w:r>
+      <w:r>
+        <w:rPr>
+          <w:rFonts w:ascii="Arial" w:hAnsi="Arial" w:cs="Arial"/>
+          <w:sz w:val="18"/>
+          <w:szCs w:val="18"/>
+        </w:rPr>
+        <w:t>,</w:t>
+      </w:r>
+      <w:r>
+        <w:rPr>
+          <w:rFonts w:ascii="Arial" w:hAnsi="Arial" w:cs="Arial"/>
+          <w:sz w:val="18"/>
+          <w:szCs w:val="18"/>
+        </w:rPr>
+        <w:t xml:space="preserve"> {{ kota</w:t>
+      </w:r>
+      <w:r>
+        <w:rPr>
+          <w:rFonts w:ascii="Arial" w:hAnsi="Arial" w:cs="Arial"/>
+          <w:sz w:val="18"/>
+          <w:szCs w:val="18"/>
+        </w:rPr>
+        <w:t>_c</w:t>
+      </w:r>
+      <w:r>
+        <w:rPr>
+          <w:rFonts w:ascii="Arial" w:hAnsi="Arial" w:cs="Arial"/>
+          <w:sz w:val="18"/>
+          <w:szCs w:val="18"/>
+        </w:rPr>
+        <w:t>ust }}</w:t>
+      </w:r>
+      <w:r>
+        <w:rPr>
+          <w:rFonts w:ascii="Arial" w:hAnsi="Arial" w:cs="Arial"/>
+          <w:sz w:val="18"/>
+          <w:szCs w:val="18"/>
+        </w:rPr>
+        <w:t>,</w:t>
+      </w:r>
+      <w:r>
+        <w:rPr>
+          <w:rFonts w:ascii="Arial" w:hAnsi="Arial" w:cs="Arial"/>
+          <w:sz w:val="18"/>
+          <w:szCs w:val="18"/>
+        </w:rPr>
+        <w:t xml:space="preserve"> </w:t>
+      </w:r>
+      <w:r>
+        <w:rPr>
+          <w:rFonts w:ascii="Arial" w:hAnsi="Arial" w:cs="Arial"/>
+          <w:sz w:val="18"/>
+          <w:szCs w:val="18"/>
+        </w:rPr>
+        <w:t>{{ state</w:t>
+      </w:r>
+      <w:r>
+        <w:rPr>
+          <w:rFonts w:ascii="Arial" w:hAnsi="Arial" w:cs="Arial"/>
+          <w:sz w:val="18"/>
+          <w:szCs w:val="18"/>
+        </w:rPr>
+        <w:t>_c</w:t>
+      </w:r>
+      <w:r>
+        <w:rPr>
+          <w:rFonts w:ascii="Arial" w:hAnsi="Arial" w:cs="Arial"/>
+          <w:sz w:val="18"/>
+          <w:szCs w:val="18"/>
+        </w:rPr>
+        <w:t xml:space="preserve">ust }} </w:t>
+      </w:r>
+    </w:p>
+    <w:p>
+      <w:pPr>
+        <w:spacing w:after="0" w:line="240" w:lineRule="auto"/>
+        <w:ind w:left="3402" w:hanging="3402"/>
+        <w:rPr>
+          <w:rFonts w:ascii="Candara" w:hAnsi="Candara"/>
+          <w:i/>
+          <w:iCs/>
+          <w:sz w:val="18"/>
+          <w:szCs w:val="18"/>
+        </w:rPr>
+      </w:pPr>
+      <w:r>
+        <w:rPr>
+          <w:rFonts w:ascii="Candara" w:hAnsi="Candara"/>
+          <w:i/>
+          <w:iCs/>
+          <w:sz w:val="18"/>
+          <w:szCs w:val="18"/>
+        </w:rPr>
+        <w:t xml:space="preserve">Address </w:t>
+      </w:r>
+      <w:r>
+        <w:rPr>
+          <w:rFonts w:ascii="Candara" w:hAnsi="Candara"/>
+          <w:i/>
+          <w:iCs/>
+          <w:sz w:val="18"/>
+          <w:szCs w:val="18"/>
+        </w:rPr>
         <w:tab/>
       </w:r>
       <w:r>
-        <w:tab/>
-      </w:r>
-      <w:r>
-        <w:tab/>
-        <w:t xml:space="preserve">: </w:t>
-      </w:r>
-      <w:r>
-        <w:rPr>
-          <w:rFonts w:ascii="Arial" w:hAnsi="Arial" w:cs="Arial"/>
-        </w:rPr>
-        <w:t>{{ jalanCust }} {{ noJalanCust }}</w:t>
-      </w:r>
-      <w:r>
-        <w:rPr>
-          <w:rFonts w:ascii="Arial" w:hAnsi="Arial" w:cs="Arial"/>
-        </w:rPr>
-        <w:t>,</w:t>
-      </w:r>
-      <w:r>
-        <w:rPr>
-          <w:rFonts w:ascii="Arial" w:hAnsi="Arial" w:cs="Arial"/>
-        </w:rPr>
-        <w:t xml:space="preserve"> {{ kotaCust }}</w:t>
-      </w:r>
-      <w:r>
-        <w:rPr>
-          <w:rFonts w:ascii="Arial" w:hAnsi="Arial" w:cs="Arial"/>
-        </w:rPr>
-        <w:t>,</w:t>
-      </w:r>
-      <w:r>
-        <w:rPr>
-          <w:rFonts w:ascii="Arial" w:hAnsi="Arial" w:cs="Arial"/>
-        </w:rPr>
-        <w:t xml:space="preserve"> </w:t>
-      </w:r>
-      <w:r>
-        <w:rPr>
-          <w:rFonts w:ascii="Arial" w:hAnsi="Arial" w:cs="Arial"/>
-        </w:rPr>
-        <w:t>{{ stateCust }} {{ kodePosCust }}, {{ kodeNegaraCust }}</w:t>
-      </w:r>
-    </w:p>
-    <w:p>
-      <w:pPr>
-        <w:spacing w:after="0" w:line="240" w:lineRule="auto"/>
-        <w:rPr>
-          <w:i/>
-          <w:iCs/>
-          <w:sz w:val="18"/>
-          <w:szCs w:val="18"/>
-        </w:rPr>
-      </w:pPr>
-      <w:r>
-        <w:rPr>
-          <w:i/>
-          <w:iCs/>
-          <w:sz w:val="18"/>
-          <w:szCs w:val="18"/>
-        </w:rPr>
-        <w:t xml:space="preserve">Address </w:t>
-      </w:r>
-    </w:p>
-    <w:p>
-      <w:pPr>
-        <w:spacing w:after="0" w:line="240" w:lineRule="auto"/>
-      </w:pPr>
-    </w:p>
-    <w:p>
-      <w:pPr>
-        <w:spacing w:after="0" w:line="240" w:lineRule="auto"/>
-        <w:rPr>
+        <w:rPr>
+          <w:rFonts w:ascii="Arial" w:hAnsi="Arial" w:cs="Arial"/>
+          <w:sz w:val="18"/>
+          <w:szCs w:val="18"/>
+        </w:rPr>
+        <w:t xml:space="preserve">{{ </w:t>
+      </w:r>
+      <w:r>
+        <w:rPr>
+          <w:rFonts w:ascii="Arial" w:hAnsi="Arial" w:cs="Arial"/>
+          <w:sz w:val="18"/>
+          <w:szCs w:val="18"/>
+        </w:rPr>
+        <w:t>p</w:t>
+      </w:r>
+      <w:r>
+        <w:rPr>
+          <w:rFonts w:ascii="Arial" w:hAnsi="Arial" w:cs="Arial"/>
+          <w:sz w:val="18"/>
+          <w:szCs w:val="18"/>
+        </w:rPr>
+        <w:t>os</w:t>
+      </w:r>
+      <w:r>
+        <w:rPr>
+          <w:rFonts w:ascii="Arial" w:hAnsi="Arial" w:cs="Arial"/>
+          <w:sz w:val="18"/>
+          <w:szCs w:val="18"/>
+        </w:rPr>
+        <w:t>_c</w:t>
+      </w:r>
+      <w:r>
+        <w:rPr>
+          <w:rFonts w:ascii="Arial" w:hAnsi="Arial" w:cs="Arial"/>
+          <w:sz w:val="18"/>
+          <w:szCs w:val="18"/>
+        </w:rPr>
+        <w:t xml:space="preserve">ust }}, {{ </w:t>
+      </w:r>
+      <w:r>
+        <w:rPr>
+          <w:rFonts w:ascii="Arial" w:hAnsi="Arial" w:cs="Arial"/>
+          <w:sz w:val="18"/>
+          <w:szCs w:val="18"/>
+        </w:rPr>
+        <w:t>n</w:t>
+      </w:r>
+      <w:r>
+        <w:rPr>
+          <w:rFonts w:ascii="Arial" w:hAnsi="Arial" w:cs="Arial"/>
+          <w:sz w:val="18"/>
+          <w:szCs w:val="18"/>
+        </w:rPr>
+        <w:t>egara</w:t>
+      </w:r>
+      <w:r>
+        <w:rPr>
+          <w:rFonts w:ascii="Arial" w:hAnsi="Arial" w:cs="Arial"/>
+          <w:sz w:val="18"/>
+          <w:szCs w:val="18"/>
+        </w:rPr>
+        <w:t>_c</w:t>
+      </w:r>
+      <w:r>
+        <w:rPr>
+          <w:rFonts w:ascii="Arial" w:hAnsi="Arial" w:cs="Arial"/>
+          <w:sz w:val="18"/>
+          <w:szCs w:val="18"/>
+        </w:rPr>
+        <w:t>ust }}</w:t>
+      </w:r>
+    </w:p>
+    <w:p>
+      <w:pPr>
+        <w:spacing w:after="0" w:line="240" w:lineRule="auto"/>
+      </w:pPr>
+    </w:p>
+    <w:p>
+      <w:pPr>
+        <w:spacing w:after="0" w:line="240" w:lineRule="auto"/>
+        <w:rPr>
+          <w:rFonts w:ascii="Candara" w:hAnsi="Candara"/>
           <w:b/>
           <w:bCs/>
         </w:rPr>
       </w:pPr>
       <w:r>
         <w:rPr>
+          <w:rFonts w:ascii="Candara" w:hAnsi="Candara"/>
           <w:b/>
           <w:bCs/>
         </w:rPr>
@@ -686,6 +1197,7 @@
       <w:pPr>
         <w:spacing w:after="0" w:line="240" w:lineRule="auto"/>
         <w:rPr>
+          <w:rFonts w:ascii="Candara" w:hAnsi="Candara"/>
           <w:b/>
           <w:bCs/>
           <w:i/>
@@ -696,6 +1208,7 @@
       </w:pPr>
       <w:r>
         <w:rPr>
+          <w:rFonts w:ascii="Candara" w:hAnsi="Candara"/>
           <w:b/>
           <w:bCs/>
           <w:i/>
@@ -709,33 +1222,76 @@
     <w:p>
       <w:pPr>
         <w:spacing w:after="0" w:line="240" w:lineRule="auto"/>
-      </w:pPr>
-    </w:p>
-    <w:p>
-      <w:pPr>
-        <w:spacing w:after="0" w:line="240" w:lineRule="auto"/>
-      </w:pPr>
-      <w:r>
+        <w:rPr>
+          <w:rFonts w:ascii="Candara" w:hAnsi="Candara"/>
+          <w:sz w:val="16"/>
+          <w:szCs w:val="16"/>
+        </w:rPr>
+      </w:pPr>
+    </w:p>
+    <w:p>
+      <w:pPr>
+        <w:tabs>
+          <w:tab w:val="left" w:pos="3402"/>
+        </w:tabs>
+        <w:spacing w:after="0" w:line="240" w:lineRule="auto"/>
+        <w:ind w:left="3119" w:hanging="3119"/>
+      </w:pPr>
+      <w:r>
+        <w:rPr>
+          <w:rFonts w:ascii="Candara" w:hAnsi="Candara"/>
+        </w:rPr>
         <w:t>Pejabat yang mengesahkan</w:t>
       </w:r>
       <w:r>
+        <w:rPr>
+          <w:rFonts w:ascii="Candara" w:hAnsi="Candara"/>
+        </w:rPr>
         <w:tab/>
-        <w:t xml:space="preserve">: </w:t>
-      </w:r>
-      <w:r>
-        <w:rPr>
-          <w:rFonts w:ascii="Arial" w:hAnsi="Arial" w:cs="Arial"/>
-        </w:rPr>
-        <w:t>{{ pejabat }}</w:t>
+        <w:t>:</w:t>
+      </w:r>
+      <w:r>
+        <w:rPr>
+          <w:rFonts w:ascii="Candara" w:hAnsi="Candara"/>
+        </w:rPr>
+        <w:tab/>
+      </w:r>
+      <w:r>
+        <w:rPr>
+          <w:rFonts w:ascii="Arial" w:hAnsi="Arial" w:cs="Arial"/>
+          <w:sz w:val="18"/>
+          <w:szCs w:val="18"/>
+        </w:rPr>
+        <w:t xml:space="preserve">{{ </w:t>
+      </w:r>
+      <w:r>
+        <w:rPr>
+          <w:rFonts w:ascii="Arial" w:hAnsi="Arial" w:cs="Arial"/>
+          <w:sz w:val="18"/>
+          <w:szCs w:val="18"/>
+        </w:rPr>
+        <w:t>peran</w:t>
+      </w:r>
+      <w:r>
+        <w:rPr>
+          <w:rFonts w:ascii="Arial" w:hAnsi="Arial" w:cs="Arial"/>
+          <w:sz w:val="18"/>
+          <w:szCs w:val="18"/>
+        </w:rPr>
+        <w:t xml:space="preserve"> }}</w:t>
       </w:r>
     </w:p>
     <w:p>
       <w:pPr>
         <w:spacing w:after="0" w:line="240" w:lineRule="auto"/>
         <w:ind w:left="2977" w:hanging="2977"/>
-      </w:pPr>
-      <w:r>
-        <w:rPr>
+        <w:rPr>
+          <w:rFonts w:ascii="Candara" w:hAnsi="Candara"/>
+        </w:rPr>
+      </w:pPr>
+      <w:r>
+        <w:rPr>
+          <w:rFonts w:ascii="Candara" w:hAnsi="Candara"/>
           <w:i/>
           <w:iCs/>
           <w:sz w:val="18"/>
@@ -744,133 +1300,225 @@
         <w:t>Authorizing officer</w:t>
       </w:r>
       <w:r>
+        <w:rPr>
+          <w:rFonts w:ascii="Candara" w:hAnsi="Candara"/>
+        </w:rPr>
         <w:tab/>
       </w:r>
     </w:p>
     <w:p>
       <w:pPr>
-        <w:spacing w:after="0" w:line="240" w:lineRule="auto"/>
-      </w:pPr>
-      <w:r>
+        <w:tabs>
+          <w:tab w:val="left" w:pos="3402"/>
+        </w:tabs>
+        <w:spacing w:after="0" w:line="240" w:lineRule="auto"/>
+        <w:ind w:left="3119" w:hanging="3119"/>
+      </w:pPr>
+      <w:r>
+        <w:rPr>
+          <w:rFonts w:ascii="Candara" w:hAnsi="Candara"/>
+        </w:rPr>
         <w:t>Nama</w:t>
       </w:r>
       <w:r>
+        <w:rPr>
+          <w:rFonts w:ascii="Candara" w:hAnsi="Candara"/>
+        </w:rPr>
         <w:tab/>
+        <w:t>:</w:t>
+      </w:r>
+      <w:r>
+        <w:t xml:space="preserve"> </w:t>
       </w:r>
       <w:r>
         <w:tab/>
       </w:r>
       <w:r>
+        <w:rPr>
+          <w:rFonts w:ascii="Arial" w:hAnsi="Arial" w:cs="Arial"/>
+          <w:sz w:val="18"/>
+          <w:szCs w:val="18"/>
+        </w:rPr>
+        <w:t>{{ nama</w:t>
+      </w:r>
+      <w:r>
+        <w:rPr>
+          <w:rFonts w:ascii="Arial" w:hAnsi="Arial" w:cs="Arial"/>
+          <w:sz w:val="18"/>
+          <w:szCs w:val="18"/>
+        </w:rPr>
+        <w:t>_resp</w:t>
+      </w:r>
+      <w:r>
+        <w:rPr>
+          <w:rFonts w:ascii="Arial" w:hAnsi="Arial" w:cs="Arial"/>
+          <w:sz w:val="18"/>
+          <w:szCs w:val="18"/>
+        </w:rPr>
+        <w:t xml:space="preserve"> }}</w:t>
+      </w:r>
+    </w:p>
+    <w:p>
+      <w:pPr>
+        <w:spacing w:after="0" w:line="240" w:lineRule="auto"/>
+        <w:ind w:left="3402" w:hanging="3402"/>
+      </w:pPr>
+      <w:r>
+        <w:rPr>
+          <w:rFonts w:ascii="Candara" w:hAnsi="Candara"/>
+          <w:i/>
+          <w:iCs/>
+          <w:sz w:val="18"/>
+          <w:szCs w:val="18"/>
+        </w:rPr>
+        <w:t>Name</w:t>
+      </w:r>
+      <w:r>
+        <w:rPr>
+          <w:i/>
+          <w:iCs/>
+        </w:rPr>
         <w:tab/>
       </w:r>
       <w:r>
+        <w:rPr>
+          <w:rFonts w:ascii="Arial" w:hAnsi="Arial" w:cs="Arial"/>
+          <w:sz w:val="18"/>
+          <w:szCs w:val="18"/>
+        </w:rPr>
+        <w:t xml:space="preserve">NIP {{ </w:t>
+      </w:r>
+      <w:r>
+        <w:rPr>
+          <w:rFonts w:ascii="Arial" w:hAnsi="Arial" w:cs="Arial"/>
+          <w:sz w:val="18"/>
+          <w:szCs w:val="18"/>
+        </w:rPr>
+        <w:t>nip</w:t>
+      </w:r>
+      <w:r>
+        <w:rPr>
+          <w:rFonts w:ascii="Arial" w:hAnsi="Arial" w:cs="Arial"/>
+          <w:sz w:val="18"/>
+          <w:szCs w:val="18"/>
+        </w:rPr>
+        <w:t xml:space="preserve"> }}</w:t>
+      </w:r>
+    </w:p>
+    <w:p>
+      <w:pPr>
+        <w:tabs>
+          <w:tab w:val="left" w:pos="3402"/>
+        </w:tabs>
+        <w:spacing w:after="0" w:line="240" w:lineRule="auto"/>
+        <w:ind w:left="3119" w:hanging="3119"/>
+      </w:pPr>
+      <w:r>
+        <w:rPr>
+          <w:rFonts w:ascii="Candara" w:hAnsi="Candara"/>
+        </w:rPr>
+        <w:t>Tanggal pengesahan</w:t>
+      </w:r>
+      <w:r>
+        <w:rPr>
+          <w:rFonts w:ascii="Candara" w:hAnsi="Candara"/>
+        </w:rPr>
         <w:tab/>
-        <w:t xml:space="preserve">: </w:t>
-      </w:r>
-      <w:r>
-        <w:rPr>
-          <w:rFonts w:ascii="Arial" w:hAnsi="Arial" w:cs="Arial"/>
-        </w:rPr>
-        <w:t>{{ namaPejabat }}</w:t>
-      </w:r>
-    </w:p>
-    <w:p>
-      <w:pPr>
-        <w:spacing w:after="0" w:line="240" w:lineRule="auto"/>
-        <w:ind w:left="2977" w:hanging="2977"/>
-      </w:pPr>
-      <w:r>
-        <w:rPr>
-          <w:i/>
-          <w:iCs/>
-          <w:sz w:val="18"/>
-          <w:szCs w:val="18"/>
-        </w:rPr>
-        <w:t>Name</w:t>
-      </w:r>
-      <w:r>
-        <w:rPr>
-          <w:i/>
-          <w:iCs/>
-        </w:rPr>
+        <w:t>:</w:t>
+      </w:r>
+      <w:r>
+        <w:t xml:space="preserve"> </w:t>
+      </w:r>
+      <w:r>
         <w:tab/>
       </w:r>
       <w:r>
         <w:rPr>
           <w:rFonts w:ascii="Arial" w:hAnsi="Arial" w:cs="Arial"/>
-        </w:rPr>
-        <w:t>NIP {{ NIP }}</w:t>
-      </w:r>
-    </w:p>
-    <w:p>
-      <w:pPr>
-        <w:spacing w:after="0" w:line="240" w:lineRule="auto"/>
-      </w:pPr>
-      <w:r>
-        <w:t>Tanggal pengesahan</w:t>
-      </w:r>
-      <w:r>
+          <w:sz w:val="18"/>
+          <w:szCs w:val="18"/>
+        </w:rPr>
+        <w:t>{{ tgl</w:t>
+      </w:r>
+      <w:r>
+        <w:rPr>
+          <w:rFonts w:ascii="Arial" w:hAnsi="Arial" w:cs="Arial"/>
+          <w:sz w:val="18"/>
+          <w:szCs w:val="18"/>
+        </w:rPr>
+        <w:t>_p</w:t>
+      </w:r>
+      <w:r>
+        <w:rPr>
+          <w:rFonts w:ascii="Arial" w:hAnsi="Arial" w:cs="Arial"/>
+          <w:sz w:val="18"/>
+          <w:szCs w:val="18"/>
+        </w:rPr>
+        <w:t>engesahan }}</w:t>
+      </w:r>
+    </w:p>
+    <w:p>
+      <w:pPr>
+        <w:spacing w:after="0" w:line="240" w:lineRule="auto"/>
+        <w:rPr>
+          <w:rFonts w:ascii="Candara" w:hAnsi="Candara"/>
+          <w:i/>
+          <w:iCs/>
+          <w:sz w:val="18"/>
+          <w:szCs w:val="18"/>
+        </w:rPr>
+      </w:pPr>
+      <w:r>
+        <w:rPr>
+          <w:rFonts w:ascii="Candara" w:hAnsi="Candara"/>
+          <w:i/>
+          <w:iCs/>
+          <w:sz w:val="18"/>
+          <w:szCs w:val="18"/>
+        </w:rPr>
+        <w:t>Date of issue (dd/mm/yyyy)</w:t>
+      </w:r>
+    </w:p>
+    <w:p>
+      <w:pPr>
+        <w:tabs>
+          <w:tab w:val="left" w:pos="4116"/>
+        </w:tabs>
+        <w:spacing w:after="0" w:line="240" w:lineRule="auto"/>
+        <w:ind w:left="3969" w:hanging="3969"/>
+      </w:pPr>
+      <w:r>
+        <w:rPr>
+          <w:rFonts w:ascii="Candara" w:hAnsi="Candara"/>
+        </w:rPr>
+        <w:t>Jumlah halaman (termasuk halaman ini)</w:t>
+      </w:r>
+      <w:r>
+        <w:rPr>
+          <w:rFonts w:ascii="Candara" w:hAnsi="Candara"/>
+        </w:rPr>
         <w:tab/>
+        <w:t>:</w:t>
+      </w:r>
+      <w:r>
+        <w:t xml:space="preserve"> </w:t>
       </w:r>
       <w:r>
         <w:tab/>
-        <w:t xml:space="preserve">: </w:t>
-      </w:r>
-      <w:r>
-        <w:rPr>
-          <w:rFonts w:ascii="Arial" w:hAnsi="Arial" w:cs="Arial"/>
-        </w:rPr>
-        <w:t>{{ tglPengesahan }}</w:t>
-      </w:r>
-    </w:p>
-    <w:p>
-      <w:pPr>
-        <w:spacing w:after="0" w:line="240" w:lineRule="auto"/>
-        <w:rPr>
-          <w:i/>
-          <w:iCs/>
-          <w:sz w:val="18"/>
-          <w:szCs w:val="18"/>
-        </w:rPr>
-      </w:pPr>
-      <w:r>
-        <w:rPr>
-          <w:i/>
-          <w:iCs/>
-          <w:sz w:val="18"/>
-          <w:szCs w:val="18"/>
-        </w:rPr>
-        <w:t>Date of issue (dd/mm/yyyy)</w:t>
-      </w:r>
-    </w:p>
-    <w:p>
-      <w:pPr>
-        <w:spacing w:after="0" w:line="240" w:lineRule="auto"/>
-      </w:pPr>
-      <w:r>
-        <w:t>Jumlah halaman (termasuk halaman ini)</w:t>
-      </w:r>
-      <w:r>
-        <w:tab/>
-        <w:t xml:space="preserve">: </w:t>
-      </w:r>
-      <w:r>
-        <w:rPr>
-          <w:rFonts w:ascii="Arial" w:hAnsi="Arial" w:cs="Arial"/>
-        </w:rPr>
-        <w:t>{{ halaman }}</w:t>
-      </w:r>
-    </w:p>
-    <w:p>
-      <w:pPr>
-        <w:spacing w:after="0" w:line="240" w:lineRule="auto"/>
-        <w:rPr>
-          <w:i/>
-          <w:iCs/>
-        </w:rPr>
-      </w:pPr>
-      <w:r>
-        <w:rPr>
+      </w:r>
+    </w:p>
+    <w:p>
+      <w:pPr>
+        <w:spacing w:after="0" w:line="240" w:lineRule="auto"/>
+        <w:rPr>
+          <w:rFonts w:ascii="Candara" w:hAnsi="Candara"/>
+          <w:i/>
+          <w:iCs/>
+        </w:rPr>
+      </w:pPr>
+      <w:r>
+        <w:rPr>
+          <w:rFonts w:ascii="Candara" w:hAnsi="Candara"/>
           <w:i/>
           <w:iCs/>
           <w:sz w:val="18"/>
@@ -885,12 +1533,14 @@
         <w:ind w:left="1560"/>
         <w:jc w:val="both"/>
         <w:rPr>
-          <w:sz w:val="18"/>
-          <w:szCs w:val="18"/>
-        </w:rPr>
-      </w:pPr>
-      <w:r>
-        <w:rPr>
+          <w:rFonts w:ascii="Candara" w:hAnsi="Candara"/>
+          <w:sz w:val="18"/>
+          <w:szCs w:val="18"/>
+        </w:rPr>
+      </w:pPr>
+      <w:r>
+        <w:rPr>
+          <w:rFonts w:ascii="Candara" w:hAnsi="Candara"/>
           <w:sz w:val="18"/>
           <w:szCs w:val="18"/>
         </w:rPr>
@@ -903,14 +1553,16 @@
         <w:ind w:left="1560"/>
         <w:jc w:val="both"/>
         <w:rPr>
-          <w:i/>
-          <w:iCs/>
-          <w:sz w:val="18"/>
-          <w:szCs w:val="18"/>
-        </w:rPr>
-      </w:pPr>
-      <w:r>
-        <w:rPr>
+          <w:rFonts w:ascii="Candara" w:hAnsi="Candara"/>
+          <w:i/>
+          <w:iCs/>
+          <w:sz w:val="18"/>
+          <w:szCs w:val="18"/>
+        </w:rPr>
+      </w:pPr>
+      <w:r>
+        <w:rPr>
+          <w:rFonts w:ascii="Candara" w:hAnsi="Candara"/>
           <w:i/>
           <w:iCs/>
           <w:sz w:val="18"/>
@@ -924,12 +1576,14 @@
         <w:spacing w:after="0" w:line="240" w:lineRule="auto"/>
         <w:jc w:val="both"/>
         <w:rPr>
-          <w:sz w:val="18"/>
-          <w:szCs w:val="18"/>
-        </w:rPr>
-      </w:pPr>
-      <w:r>
-        <w:rPr>
+          <w:rFonts w:ascii="Candara" w:hAnsi="Candara"/>
+          <w:sz w:val="18"/>
+          <w:szCs w:val="18"/>
+        </w:rPr>
+      </w:pPr>
+      <w:r>
+        <w:rPr>
+          <w:rFonts w:ascii="Candara" w:hAnsi="Candara"/>
           <w:sz w:val="18"/>
           <w:szCs w:val="18"/>
         </w:rPr>
@@ -941,12 +1595,14 @@
         <w:spacing w:after="0" w:line="240" w:lineRule="auto"/>
         <w:jc w:val="both"/>
         <w:rPr>
-          <w:i/>
-          <w:iCs/>
-        </w:rPr>
-      </w:pPr>
-      <w:r>
-        <w:rPr>
+          <w:rFonts w:ascii="Candara" w:hAnsi="Candara"/>
+          <w:i/>
+          <w:iCs/>
+        </w:rPr>
+      </w:pPr>
+      <w:r>
+        <w:rPr>
+          <w:rFonts w:ascii="Candara" w:hAnsi="Candara"/>
           <w:i/>
           <w:iCs/>
           <w:sz w:val="18"/>
@@ -958,42 +1614,46 @@
     <w:p>
       <w:pPr>
         <w:spacing w:after="0" w:line="240" w:lineRule="auto"/>
-      </w:pPr>
-    </w:p>
-    <w:p>
-      <w:pPr>
-        <w:spacing w:after="0" w:line="240" w:lineRule="auto"/>
-      </w:pPr>
-    </w:p>
-    <w:p>
-      <w:pPr>
-        <w:spacing w:after="0" w:line="240" w:lineRule="auto"/>
-      </w:pPr>
-    </w:p>
-    <w:p>
-      <w:pPr>
-        <w:spacing w:after="0" w:line="240" w:lineRule="auto"/>
-      </w:pPr>
-      <w:r>
-        <w:pict w14:anchorId="508E3889">
-          <v:rect id="_x0000_i1025" style="width:0;height:1.5pt" o:hralign="center" o:hrstd="t" o:hr="t" fillcolor="#a0a0a0" stroked="f"/>
-        </w:pict>
-      </w:r>
+        <w:rPr>
+          <w:rFonts w:ascii="Candara" w:hAnsi="Candara"/>
+        </w:rPr>
+      </w:pPr>
+    </w:p>
+    <w:p>
+      <w:pPr>
+        <w:spacing w:after="0" w:line="240" w:lineRule="auto"/>
+        <w:rPr>
+          <w:rFonts w:ascii="Candara" w:hAnsi="Candara"/>
+        </w:rPr>
+      </w:pPr>
+    </w:p>
+    <w:p>
+      <w:pPr>
+        <w:pBdr>
+          <w:bottom w:val="single" w:sz="4" w:space="1" w:color="auto"/>
+        </w:pBdr>
+        <w:spacing w:after="0" w:line="240" w:lineRule="auto"/>
+        <w:rPr>
+          <w:rFonts w:ascii="Candara" w:hAnsi="Candara"/>
+        </w:rPr>
+      </w:pPr>
     </w:p>
     <w:p>
       <w:pPr>
         <w:pStyle w:val="Footer"/>
         <w:jc w:val="center"/>
         <w:rPr>
-          <w:sz w:val="14"/>
-          <w:szCs w:val="14"/>
+          <w:rFonts w:ascii="Candara" w:hAnsi="Candara"/>
+          <w:sz w:val="16"/>
+          <w:szCs w:val="16"/>
           <w:lang w:val="en-US"/>
         </w:rPr>
       </w:pPr>
       <w:r>
         <w:rPr>
-          <w:sz w:val="14"/>
-          <w:szCs w:val="14"/>
+          <w:rFonts w:ascii="Candara" w:hAnsi="Candara"/>
+          <w:sz w:val="16"/>
+          <w:szCs w:val="16"/>
           <w:lang w:val="en-US"/>
         </w:rPr>
         <w:t>Laboratorium Standar Nasional Satuan Ukuran, Badan Standarisasi Nasional (SNSU-BSN)</w:t>
@@ -1004,19 +1664,21 @@
         <w:pStyle w:val="Footer"/>
         <w:jc w:val="center"/>
         <w:rPr>
-          <w:i/>
-          <w:iCs/>
-          <w:sz w:val="14"/>
-          <w:szCs w:val="14"/>
+          <w:rFonts w:ascii="Candara" w:hAnsi="Candara"/>
+          <w:i/>
+          <w:iCs/>
+          <w:sz w:val="16"/>
+          <w:szCs w:val="16"/>
           <w:lang w:val="en-US"/>
         </w:rPr>
       </w:pPr>
       <w:r>
         <w:rPr>
-          <w:i/>
-          <w:iCs/>
-          <w:sz w:val="14"/>
-          <w:szCs w:val="14"/>
+          <w:rFonts w:ascii="Candara" w:hAnsi="Candara"/>
+          <w:i/>
+          <w:iCs/>
+          <w:sz w:val="16"/>
+          <w:szCs w:val="16"/>
           <w:lang w:val="en-US"/>
         </w:rPr>
         <w:t>Laboratory of National Measurement Standards, Nasional Standardization Agency of Indonesia</w:t>
@@ -1027,15 +1689,17 @@
         <w:pStyle w:val="Footer"/>
         <w:jc w:val="center"/>
         <w:rPr>
-          <w:sz w:val="14"/>
-          <w:szCs w:val="14"/>
+          <w:rFonts w:ascii="Candara" w:hAnsi="Candara"/>
+          <w:sz w:val="16"/>
+          <w:szCs w:val="16"/>
           <w:lang w:val="en-US"/>
         </w:rPr>
       </w:pPr>
       <w:r>
         <w:rPr>
-          <w:sz w:val="14"/>
-          <w:szCs w:val="14"/>
+          <w:rFonts w:ascii="Candara" w:hAnsi="Candara"/>
+          <w:sz w:val="16"/>
+          <w:szCs w:val="16"/>
           <w:lang w:val="en-US"/>
         </w:rPr>
         <w:t>Kompleks Puspiptek, Gedung 420, Setu, Tangerang Selatan, Banten 15314, Indonesia</w:t>
@@ -1046,14 +1710,16 @@
         <w:pStyle w:val="Footer"/>
         <w:jc w:val="center"/>
         <w:rPr>
-          <w:sz w:val="14"/>
-          <w:szCs w:val="14"/>
-        </w:rPr>
-      </w:pPr>
-      <w:r>
-        <w:rPr>
-          <w:sz w:val="14"/>
-          <w:szCs w:val="14"/>
+          <w:rFonts w:ascii="Candara" w:hAnsi="Candara"/>
+          <w:sz w:val="16"/>
+          <w:szCs w:val="16"/>
+        </w:rPr>
+      </w:pPr>
+      <w:r>
+        <w:rPr>
+          <w:rFonts w:ascii="Candara" w:hAnsi="Candara"/>
+          <w:sz w:val="16"/>
+          <w:szCs w:val="16"/>
         </w:rPr>
         <w:t xml:space="preserve">Telephone +62-21-7560534, +62-21-7560571, Mobile +62-857-8085-7833, Web </w:t>
       </w:r>
@@ -1061,9 +1727,10 @@
         <w:r>
           <w:rPr>
             <w:rStyle w:val="Hyperlink"/>
+            <w:rFonts w:ascii="Candara" w:hAnsi="Candara"/>
             <w:color w:val="auto"/>
-            <w:sz w:val="14"/>
-            <w:szCs w:val="14"/>
+            <w:sz w:val="16"/>
+            <w:szCs w:val="16"/>
             <w:u w:val="none"/>
           </w:rPr>
           <w:t>www.bsn.go.id</w:t>
@@ -1071,8 +1738,9 @@
       </w:hyperlink>
       <w:r>
         <w:rPr>
-          <w:sz w:val="14"/>
-          <w:szCs w:val="14"/>
+          <w:rFonts w:ascii="Candara" w:hAnsi="Candara"/>
+          <w:sz w:val="16"/>
+          <w:szCs w:val="16"/>
         </w:rPr>
         <w:t>, Email nmi@bsn.go.id</w:t>
       </w:r>
@@ -1085,42 +1753,178 @@
     <w:p>
       <w:pPr>
         <w:spacing w:after="0" w:line="240" w:lineRule="auto"/>
-      </w:pPr>
-    </w:p>
-    <w:p>
-      <w:pPr>
-        <w:spacing w:after="0" w:line="240" w:lineRule="auto"/>
-      </w:pPr>
-    </w:p>
-    <w:p>
-      <w:pPr>
-        <w:spacing w:after="0" w:line="240" w:lineRule="auto"/>
-      </w:pPr>
-    </w:p>
-    <w:p>
-      <w:pPr>
-        <w:spacing w:after="0" w:line="240" w:lineRule="auto"/>
-      </w:pPr>
-    </w:p>
-    <w:p>
-      <w:pPr>
-        <w:spacing w:after="0" w:line="240" w:lineRule="auto"/>
-      </w:pPr>
-    </w:p>
-    <w:p>
-      <w:pPr>
-        <w:spacing w:after="0" w:line="240" w:lineRule="auto"/>
-      </w:pPr>
-    </w:p>
-    <w:p>
-      <w:pPr>
-        <w:spacing w:after="0" w:line="240" w:lineRule="auto"/>
-      </w:pPr>
-    </w:p>
-    <w:p>
-      <w:pPr>
-        <w:spacing w:after="0" w:line="240" w:lineRule="auto"/>
-        <w:ind w:left="284"/>
+        <w:ind w:left="5670"/>
+      </w:pPr>
+      <w:r>
+        <w:lastRenderedPageBreak/>
+        <w:drawing>
+          <wp:anchor distT="0" distB="0" distL="114300" distR="114300" simplePos="0" relativeHeight="251660288" behindDoc="0" locked="0" layoutInCell="1" allowOverlap="1" wp14:anchorId="0DA44E4C" wp14:editId="02D32CE9">
+            <wp:simplePos x="0" y="0"/>
+            <wp:positionH relativeFrom="margin">
+              <wp:align>left</wp:align>
+            </wp:positionH>
+            <wp:positionV relativeFrom="paragraph">
+              <wp:posOffset>635</wp:posOffset>
+            </wp:positionV>
+            <wp:extent cx="2120900" cy="467995"/>
+            <wp:effectExtent l="0" t="0" r="0" b="8255"/>
+            <wp:wrapSquare wrapText="bothSides"/>
+            <wp:docPr id="1545287594" name="Picture 1" descr="A logo with blue and green letters&#10;&#10;AI-generated content may be incorrect."/>
+            <wp:cNvGraphicFramePr>
+              <a:graphicFrameLocks xmlns:a="http://schemas.openxmlformats.org/drawingml/2006/main" noChangeAspect="1"/>
+            </wp:cNvGraphicFramePr>
+            <a:graphic xmlns:a="http://schemas.openxmlformats.org/drawingml/2006/main">
+              <a:graphicData uri="http://schemas.openxmlformats.org/drawingml/2006/picture">
+                <pic:pic xmlns:pic="http://schemas.openxmlformats.org/drawingml/2006/picture">
+                  <pic:nvPicPr>
+                    <pic:cNvPr id="963582094" name="Picture 1" descr="A logo with blue and green letters&#10;&#10;AI-generated content may be incorrect."/>
+                    <pic:cNvPicPr>
+                      <a:picLocks noChangeAspect="1" noChangeArrowheads="1"/>
+                    </pic:cNvPicPr>
+                  </pic:nvPicPr>
+                  <pic:blipFill>
+                    <a:blip r:embed="rId7">
+                      <a:extLst>
+                        <a:ext uri="{28A0092B-C50C-407E-A947-70E740481C1C}">
+                          <a14:useLocalDpi xmlns:a14="http://schemas.microsoft.com/office/drawing/2010/main" val="0"/>
+                        </a:ext>
+                      </a:extLst>
+                    </a:blip>
+                    <a:srcRect/>
+                    <a:stretch>
+                      <a:fillRect/>
+                    </a:stretch>
+                  </pic:blipFill>
+                  <pic:spPr bwMode="auto">
+                    <a:xfrm>
+                      <a:off x="0" y="0"/>
+                      <a:ext cx="2120900" cy="467995"/>
+                    </a:xfrm>
+                    <a:prstGeom prst="rect">
+                      <a:avLst/>
+                    </a:prstGeom>
+                    <a:noFill/>
+                    <a:ln>
+                      <a:noFill/>
+                    </a:ln>
+                  </pic:spPr>
+                </pic:pic>
+              </a:graphicData>
+            </a:graphic>
+            <wp14:sizeRelH relativeFrom="margin">
+              <wp14:pctWidth>0</wp14:pctWidth>
+            </wp14:sizeRelH>
+            <wp14:sizeRelV relativeFrom="margin">
+              <wp14:pctHeight>0</wp14:pctHeight>
+            </wp14:sizeRelV>
+          </wp:anchor>
+        </w:drawing>
+      </w:r>
+      <w:r>
+        <w:rPr>
+          <w:rFonts w:ascii="Candara" w:hAnsi="Candara"/>
+        </w:rPr>
+        <w:t xml:space="preserve">No. Sertifikat / </w:t>
+      </w:r>
+      <w:r>
+        <w:rPr>
+          <w:rFonts w:ascii="Candara" w:hAnsi="Candara"/>
+          <w:i/>
+          <w:iCs/>
+          <w:sz w:val="20"/>
+          <w:szCs w:val="20"/>
+        </w:rPr>
+        <w:t>Cert. Number</w:t>
+      </w:r>
+      <w:r>
+        <w:rPr>
+          <w:rFonts w:ascii="Candara" w:hAnsi="Candara"/>
+        </w:rPr>
+        <w:t>:</w:t>
+      </w:r>
+      <w:r>
+        <w:rPr>
+          <w:rFonts w:ascii="Candara" w:hAnsi="Candara"/>
+          <w:sz w:val="28"/>
+          <w:szCs w:val="28"/>
+        </w:rPr>
+        <w:t xml:space="preserve"> </w:t>
+      </w:r>
+      <w:r>
+        <w:rPr>
+          <w:sz w:val="20"/>
+          <w:szCs w:val="20"/>
+        </w:rPr>
+        <w:t>{{ certificate }}</w:t>
+      </w:r>
+    </w:p>
+    <w:p>
+      <w:pPr>
+        <w:spacing w:after="0" w:line="240" w:lineRule="auto"/>
+        <w:ind w:left="5670"/>
+      </w:pPr>
+      <w:r>
+        <w:rPr>
+          <w:rFonts w:ascii="Candara" w:hAnsi="Candara"/>
+        </w:rPr>
+        <w:t xml:space="preserve">No. Order / </w:t>
+      </w:r>
+      <w:r>
+        <w:rPr>
+          <w:rFonts w:ascii="Candara" w:hAnsi="Candara"/>
+          <w:i/>
+          <w:iCs/>
+          <w:sz w:val="20"/>
+          <w:szCs w:val="20"/>
+        </w:rPr>
+        <w:t>Order Number</w:t>
+      </w:r>
+      <w:r>
+        <w:rPr>
+          <w:rFonts w:ascii="Candara" w:hAnsi="Candara"/>
+        </w:rPr>
+        <w:t>:</w:t>
+      </w:r>
+      <w:r>
+        <w:rPr>
+          <w:rFonts w:ascii="Candara" w:hAnsi="Candara"/>
+          <w:sz w:val="28"/>
+          <w:szCs w:val="28"/>
+        </w:rPr>
+        <w:t xml:space="preserve"> </w:t>
+      </w:r>
+      <w:r>
+        <w:rPr>
+          <w:sz w:val="20"/>
+          <w:szCs w:val="20"/>
+        </w:rPr>
+        <w:t>{{ order }}</w:t>
+      </w:r>
+    </w:p>
+    <w:p>
+      <w:pPr>
+        <w:spacing w:after="0" w:line="240" w:lineRule="auto"/>
+      </w:pPr>
+    </w:p>
+    <w:p>
+      <w:pPr>
+        <w:spacing w:after="0" w:line="240" w:lineRule="auto"/>
+      </w:pPr>
+    </w:p>
+    <w:p>
+      <w:pPr>
+        <w:spacing w:after="0" w:line="240" w:lineRule="auto"/>
+      </w:pPr>
+    </w:p>
+    <w:p>
+      <w:pPr>
+        <w:spacing w:after="0" w:line="240" w:lineRule="auto"/>
+      </w:pPr>
+    </w:p>
+    <w:p>
+      <w:pPr>
+        <w:spacing w:after="0" w:line="276" w:lineRule="auto"/>
+        <w:ind w:left="4820" w:hanging="4111"/>
         <w:rPr>
           <w:rFonts w:ascii="Times New Roman" w:hAnsi="Times New Roman" w:cs="Times New Roman"/>
         </w:rPr>
@@ -1136,6 +1940,8 @@
           <w:rFonts w:ascii="Times New Roman" w:hAnsi="Times New Roman" w:cs="Times New Roman"/>
           <w:i/>
           <w:iCs/>
+          <w:sz w:val="20"/>
+          <w:szCs w:val="20"/>
         </w:rPr>
         <w:t>Instrument Name</w:t>
       </w:r>
@@ -1144,88 +1950,200 @@
           <w:rFonts w:ascii="Times New Roman" w:hAnsi="Times New Roman" w:cs="Times New Roman"/>
         </w:rPr>
         <w:tab/>
+        <w:t xml:space="preserve">: </w:t>
+      </w:r>
+      <w:r>
+        <w:rPr>
+          <w:rFonts w:ascii="Times New Roman" w:hAnsi="Times New Roman" w:cs="Times New Roman"/>
+        </w:rPr>
+        <w:t xml:space="preserve">{{ </w:t>
+      </w:r>
+      <w:r>
+        <w:rPr>
+          <w:rFonts w:ascii="Times New Roman" w:hAnsi="Times New Roman" w:cs="Times New Roman"/>
+        </w:rPr>
+        <w:t xml:space="preserve">jenis </w:t>
+      </w:r>
+      <w:r>
+        <w:rPr>
+          <w:rFonts w:ascii="Times New Roman" w:hAnsi="Times New Roman" w:cs="Times New Roman"/>
+        </w:rPr>
+        <w:t>}}</w:t>
+      </w:r>
+    </w:p>
+    <w:p>
+      <w:pPr>
+        <w:spacing w:after="0" w:line="276" w:lineRule="auto"/>
+        <w:ind w:left="4820" w:hanging="4111"/>
+        <w:rPr>
+          <w:rFonts w:ascii="Times New Roman" w:hAnsi="Times New Roman" w:cs="Times New Roman"/>
+        </w:rPr>
+      </w:pPr>
+      <w:r>
+        <w:rPr>
+          <w:rFonts w:ascii="Times New Roman" w:hAnsi="Times New Roman" w:cs="Times New Roman"/>
+        </w:rPr>
+        <w:t>Pembuat/</w:t>
+      </w:r>
+      <w:r>
+        <w:rPr>
+          <w:rFonts w:ascii="Times New Roman" w:hAnsi="Times New Roman" w:cs="Times New Roman"/>
+          <w:i/>
+          <w:iCs/>
+          <w:sz w:val="20"/>
+          <w:szCs w:val="20"/>
+        </w:rPr>
+        <w:t>Manufacturer</w:t>
       </w:r>
       <w:r>
         <w:rPr>
           <w:rFonts w:ascii="Times New Roman" w:hAnsi="Times New Roman" w:cs="Times New Roman"/>
         </w:rPr>
         <w:tab/>
-        <w:t>: {{ nama</w:t>
-      </w:r>
-      <w:r>
-        <w:rPr>
-          <w:rFonts w:ascii="Times New Roman" w:hAnsi="Times New Roman" w:cs="Times New Roman"/>
-        </w:rPr>
-        <w:t>A</w:t>
-      </w:r>
-      <w:r>
-        <w:rPr>
-          <w:rFonts w:ascii="Times New Roman" w:hAnsi="Times New Roman" w:cs="Times New Roman"/>
-        </w:rPr>
-        <w:t>lat }}</w:t>
-      </w:r>
-    </w:p>
-    <w:p>
-      <w:pPr>
-        <w:spacing w:after="0" w:line="240" w:lineRule="auto"/>
-        <w:ind w:left="284"/>
-        <w:rPr>
-          <w:rFonts w:ascii="Times New Roman" w:hAnsi="Times New Roman" w:cs="Times New Roman"/>
-        </w:rPr>
-      </w:pPr>
-      <w:r>
-        <w:rPr>
-          <w:rFonts w:ascii="Times New Roman" w:hAnsi="Times New Roman" w:cs="Times New Roman"/>
-        </w:rPr>
-        <w:t>Pembuat/</w:t>
-      </w:r>
-      <w:r>
-        <w:rPr>
-          <w:rFonts w:ascii="Times New Roman" w:hAnsi="Times New Roman" w:cs="Times New Roman"/>
-          <w:i/>
-          <w:iCs/>
-        </w:rPr>
-        <w:t>Manufacturer</w:t>
+        <w:t xml:space="preserve">: {{ </w:t>
+      </w:r>
+      <w:r>
+        <w:rPr>
+          <w:rFonts w:ascii="Times New Roman" w:hAnsi="Times New Roman" w:cs="Times New Roman"/>
+        </w:rPr>
+        <w:t xml:space="preserve">merek </w:t>
+      </w:r>
+      <w:r>
+        <w:rPr>
+          <w:rFonts w:ascii="Times New Roman" w:hAnsi="Times New Roman" w:cs="Times New Roman"/>
+        </w:rPr>
+        <w:t>}}</w:t>
+      </w:r>
+    </w:p>
+    <w:p>
+      <w:pPr>
+        <w:spacing w:after="0" w:line="276" w:lineRule="auto"/>
+        <w:ind w:left="4820" w:hanging="4111"/>
+        <w:rPr>
+          <w:rFonts w:ascii="Times New Roman" w:hAnsi="Times New Roman" w:cs="Times New Roman"/>
+        </w:rPr>
+      </w:pPr>
+      <w:r>
+        <w:rPr>
+          <w:rFonts w:ascii="Times New Roman" w:hAnsi="Times New Roman" w:cs="Times New Roman"/>
+        </w:rPr>
+        <w:t>Model/</w:t>
+      </w:r>
+      <w:r>
+        <w:rPr>
+          <w:rFonts w:ascii="Times New Roman" w:hAnsi="Times New Roman" w:cs="Times New Roman"/>
+          <w:i/>
+          <w:iCs/>
+          <w:sz w:val="20"/>
+          <w:szCs w:val="20"/>
+        </w:rPr>
+        <w:t>Model</w:t>
       </w:r>
       <w:r>
         <w:rPr>
           <w:rFonts w:ascii="Times New Roman" w:hAnsi="Times New Roman" w:cs="Times New Roman"/>
         </w:rPr>
         <w:tab/>
+        <w:t xml:space="preserve">: {{ </w:t>
+      </w:r>
+      <w:r>
+        <w:rPr>
+          <w:rFonts w:ascii="Times New Roman" w:hAnsi="Times New Roman" w:cs="Times New Roman"/>
+        </w:rPr>
+        <w:t xml:space="preserve">tipe </w:t>
+      </w:r>
+      <w:r>
+        <w:rPr>
+          <w:rFonts w:ascii="Times New Roman" w:hAnsi="Times New Roman" w:cs="Times New Roman"/>
+        </w:rPr>
+        <w:t>}}</w:t>
+      </w:r>
+    </w:p>
+    <w:p>
+      <w:pPr>
+        <w:spacing w:after="0" w:line="276" w:lineRule="auto"/>
+        <w:ind w:left="4820" w:hanging="4111"/>
+        <w:rPr>
+          <w:rFonts w:ascii="Times New Roman" w:hAnsi="Times New Roman" w:cs="Times New Roman"/>
+        </w:rPr>
+      </w:pPr>
+      <w:r>
+        <w:rPr>
+          <w:rFonts w:ascii="Times New Roman" w:hAnsi="Times New Roman" w:cs="Times New Roman"/>
+        </w:rPr>
+        <w:t>No. Seri/</w:t>
+      </w:r>
+      <w:r>
+        <w:rPr>
+          <w:rFonts w:ascii="Times New Roman" w:hAnsi="Times New Roman" w:cs="Times New Roman"/>
+          <w:i/>
+          <w:iCs/>
+          <w:sz w:val="20"/>
+          <w:szCs w:val="20"/>
+        </w:rPr>
+        <w:t>Serial Number</w:t>
       </w:r>
       <w:r>
         <w:rPr>
           <w:rFonts w:ascii="Times New Roman" w:hAnsi="Times New Roman" w:cs="Times New Roman"/>
         </w:rPr>
         <w:tab/>
-        <w:t>: {{ pembuat }}</w:t>
-      </w:r>
-    </w:p>
-    <w:p>
-      <w:pPr>
-        <w:spacing w:after="0" w:line="240" w:lineRule="auto"/>
-        <w:ind w:left="284"/>
-        <w:rPr>
-          <w:rFonts w:ascii="Times New Roman" w:hAnsi="Times New Roman" w:cs="Times New Roman"/>
-        </w:rPr>
-      </w:pPr>
-      <w:r>
-        <w:rPr>
-          <w:rFonts w:ascii="Times New Roman" w:hAnsi="Times New Roman" w:cs="Times New Roman"/>
-        </w:rPr>
-        <w:t>Model/</w:t>
-      </w:r>
-      <w:r>
-        <w:rPr>
-          <w:rFonts w:ascii="Times New Roman" w:hAnsi="Times New Roman" w:cs="Times New Roman"/>
-          <w:i/>
-          <w:iCs/>
-        </w:rPr>
-        <w:t>Model</w:t>
-      </w:r>
-      <w:r>
-        <w:rPr>
-          <w:rFonts w:ascii="Times New Roman" w:hAnsi="Times New Roman" w:cs="Times New Roman"/>
+        <w:t xml:space="preserve">: {{ </w:t>
+      </w:r>
+      <w:r>
+        <w:rPr>
+          <w:rFonts w:ascii="Times New Roman" w:hAnsi="Times New Roman" w:cs="Times New Roman"/>
+        </w:rPr>
+        <w:t>seri</w:t>
+      </w:r>
+      <w:r>
+        <w:rPr>
+          <w:rFonts w:ascii="Times New Roman" w:hAnsi="Times New Roman" w:cs="Times New Roman"/>
+        </w:rPr>
+        <w:t>_i</w:t>
+      </w:r>
+      <w:r>
+        <w:rPr>
+          <w:rFonts w:ascii="Times New Roman" w:hAnsi="Times New Roman" w:cs="Times New Roman"/>
+        </w:rPr>
+        <w:t xml:space="preserve">tem </w:t>
+      </w:r>
+      <w:r>
+        <w:rPr>
+          <w:rFonts w:ascii="Times New Roman" w:hAnsi="Times New Roman" w:cs="Times New Roman"/>
+        </w:rPr>
+        <w:t>}}</w:t>
+      </w:r>
+    </w:p>
+    <w:p>
+      <w:pPr>
+        <w:spacing w:after="0" w:line="276" w:lineRule="auto"/>
+        <w:ind w:left="4820" w:hanging="4111"/>
+        <w:rPr>
+          <w:rFonts w:ascii="Times New Roman" w:hAnsi="Times New Roman" w:cs="Times New Roman"/>
+        </w:rPr>
+      </w:pPr>
+      <w:r>
+        <w:rPr>
+          <w:rFonts w:ascii="Times New Roman" w:hAnsi="Times New Roman" w:cs="Times New Roman"/>
+        </w:rPr>
+        <w:t>Tanggal Kalibrasi/</w:t>
+      </w:r>
+      <w:r>
+        <w:rPr>
+          <w:rFonts w:ascii="Times New Roman" w:hAnsi="Times New Roman" w:cs="Times New Roman"/>
+          <w:i/>
+          <w:iCs/>
+          <w:sz w:val="20"/>
+          <w:szCs w:val="20"/>
+        </w:rPr>
+        <w:t>Calibration Date</w:t>
+      </w:r>
+      <w:r>
+        <w:rPr>
+          <w:rFonts w:ascii="Times New Roman" w:hAnsi="Times New Roman" w:cs="Times New Roman"/>
+          <w:i/>
+          <w:iCs/>
         </w:rPr>
         <w:tab/>
       </w:r>
@@ -1233,93 +2151,25 @@
         <w:rPr>
           <w:rFonts w:ascii="Times New Roman" w:hAnsi="Times New Roman" w:cs="Times New Roman"/>
         </w:rPr>
-        <w:tab/>
-      </w:r>
-      <w:r>
-        <w:rPr>
-          <w:rFonts w:ascii="Times New Roman" w:hAnsi="Times New Roman" w:cs="Times New Roman"/>
-        </w:rPr>
-        <w:tab/>
-        <w:t>: {{ model }}</w:t>
-      </w:r>
-    </w:p>
-    <w:p>
-      <w:pPr>
-        <w:spacing w:after="0" w:line="240" w:lineRule="auto"/>
-        <w:ind w:left="284"/>
-        <w:rPr>
-          <w:rFonts w:ascii="Times New Roman" w:hAnsi="Times New Roman" w:cs="Times New Roman"/>
-        </w:rPr>
-      </w:pPr>
-      <w:r>
-        <w:rPr>
-          <w:rFonts w:ascii="Times New Roman" w:hAnsi="Times New Roman" w:cs="Times New Roman"/>
-        </w:rPr>
-        <w:t>No. Seri/</w:t>
-      </w:r>
-      <w:r>
-        <w:rPr>
-          <w:rFonts w:ascii="Times New Roman" w:hAnsi="Times New Roman" w:cs="Times New Roman"/>
-          <w:i/>
-          <w:iCs/>
-        </w:rPr>
-        <w:t>Serial Number</w:t>
-      </w:r>
-      <w:r>
-        <w:rPr>
-          <w:rFonts w:ascii="Times New Roman" w:hAnsi="Times New Roman" w:cs="Times New Roman"/>
-        </w:rPr>
-        <w:tab/>
-      </w:r>
-      <w:r>
-        <w:rPr>
-          <w:rFonts w:ascii="Times New Roman" w:hAnsi="Times New Roman" w:cs="Times New Roman"/>
-        </w:rPr>
-        <w:tab/>
-        <w:t>: {{ noSeri }}</w:t>
-      </w:r>
-    </w:p>
-    <w:p>
-      <w:pPr>
-        <w:spacing w:after="0" w:line="240" w:lineRule="auto"/>
-        <w:ind w:left="284"/>
-        <w:rPr>
-          <w:rFonts w:ascii="Times New Roman" w:hAnsi="Times New Roman" w:cs="Times New Roman"/>
-        </w:rPr>
-      </w:pPr>
-      <w:r>
-        <w:rPr>
-          <w:rFonts w:ascii="Times New Roman" w:hAnsi="Times New Roman" w:cs="Times New Roman"/>
-        </w:rPr>
-        <w:t>Tanggal Kalibrasi/</w:t>
-      </w:r>
-      <w:r>
-        <w:rPr>
-          <w:rFonts w:ascii="Times New Roman" w:hAnsi="Times New Roman" w:cs="Times New Roman"/>
-          <w:i/>
-          <w:iCs/>
-        </w:rPr>
-        <w:t>Calibration Date</w:t>
-      </w:r>
-      <w:r>
-        <w:rPr>
-          <w:rFonts w:ascii="Times New Roman" w:hAnsi="Times New Roman" w:cs="Times New Roman"/>
-          <w:i/>
-          <w:iCs/>
-        </w:rPr>
-        <w:tab/>
-      </w:r>
-      <w:r>
-        <w:rPr>
-          <w:rFonts w:ascii="Times New Roman" w:hAnsi="Times New Roman" w:cs="Times New Roman"/>
-        </w:rPr>
         <w:t xml:space="preserve">: {{ </w:t>
       </w:r>
       <w:r>
         <w:rPr>
           <w:rFonts w:ascii="Times New Roman" w:hAnsi="Times New Roman" w:cs="Times New Roman"/>
         </w:rPr>
-        <w:t>tglMulai</w:t>
+        <w:t>tgl</w:t>
+      </w:r>
+      <w:r>
+        <w:rPr>
+          <w:rFonts w:ascii="Times New Roman" w:hAnsi="Times New Roman" w:cs="Times New Roman"/>
+        </w:rPr>
+        <w:t>_m</w:t>
+      </w:r>
+      <w:r>
+        <w:rPr>
+          <w:rFonts w:ascii="Times New Roman" w:hAnsi="Times New Roman" w:cs="Times New Roman"/>
+        </w:rPr>
+        <w:t>ulai</w:t>
       </w:r>
       <w:r>
         <w:rPr>
@@ -1331,7 +2181,19 @@
         <w:rPr>
           <w:rFonts w:ascii="Times New Roman" w:hAnsi="Times New Roman" w:cs="Times New Roman"/>
         </w:rPr>
-        <w:t>tglAkhir</w:t>
+        <w:t>tgl</w:t>
+      </w:r>
+      <w:r>
+        <w:rPr>
+          <w:rFonts w:ascii="Times New Roman" w:hAnsi="Times New Roman" w:cs="Times New Roman"/>
+        </w:rPr>
+        <w:t>_a</w:t>
+      </w:r>
+      <w:r>
+        <w:rPr>
+          <w:rFonts w:ascii="Times New Roman" w:hAnsi="Times New Roman" w:cs="Times New Roman"/>
+        </w:rPr>
+        <w:t>khir</w:t>
       </w:r>
       <w:r>
         <w:rPr>
@@ -1342,8 +2204,8 @@
     </w:p>
     <w:p>
       <w:pPr>
-        <w:spacing w:after="0" w:line="240" w:lineRule="auto"/>
-        <w:ind w:left="284"/>
+        <w:spacing w:after="0" w:line="276" w:lineRule="auto"/>
+        <w:ind w:left="4820" w:hanging="4111"/>
         <w:rPr>
           <w:rFonts w:ascii="Times New Roman" w:hAnsi="Times New Roman" w:cs="Times New Roman"/>
         </w:rPr>
@@ -1359,6 +2221,8 @@
           <w:rFonts w:ascii="Times New Roman" w:hAnsi="Times New Roman" w:cs="Times New Roman"/>
           <w:i/>
           <w:iCs/>
+          <w:sz w:val="20"/>
+          <w:szCs w:val="20"/>
         </w:rPr>
         <w:t>Calibration Place</w:t>
       </w:r>
@@ -1370,9 +2234,721 @@
         <w:t>: {{ tempat }}</w:t>
       </w:r>
     </w:p>
+    <w:p>
+      <w:pPr>
+        <w:spacing w:after="0" w:line="276" w:lineRule="auto"/>
+        <w:ind w:left="4820" w:hanging="4111"/>
+        <w:rPr>
+          <w:rFonts w:ascii="Times New Roman" w:hAnsi="Times New Roman" w:cs="Times New Roman"/>
+        </w:rPr>
+      </w:pPr>
+    </w:p>
+    <w:p>
+      <w:pPr>
+        <w:spacing w:after="0" w:line="276" w:lineRule="auto"/>
+        <w:ind w:left="4820" w:hanging="4111"/>
+        <w:rPr>
+          <w:rFonts w:ascii="Times New Roman" w:hAnsi="Times New Roman" w:cs="Times New Roman"/>
+        </w:rPr>
+      </w:pPr>
+    </w:p>
+    <w:p>
+      <w:pPr>
+        <w:spacing w:after="0" w:line="276" w:lineRule="auto"/>
+        <w:ind w:left="4820" w:hanging="4678"/>
+        <w:jc w:val="center"/>
+        <w:rPr>
+          <w:rFonts w:ascii="Times New Roman" w:hAnsi="Times New Roman" w:cs="Times New Roman"/>
+          <w:b/>
+          <w:bCs/>
+          <w:i/>
+          <w:iCs/>
+          <w:sz w:val="20"/>
+          <w:szCs w:val="20"/>
+          <w:u w:val="single"/>
+        </w:rPr>
+      </w:pPr>
+      <w:r>
+        <w:rPr>
+          <w:rFonts w:ascii="Times New Roman" w:hAnsi="Times New Roman" w:cs="Times New Roman"/>
+          <w:b/>
+          <w:bCs/>
+          <w:u w:val="single"/>
+        </w:rPr>
+        <w:t>Hasil Kalibrasi/</w:t>
+      </w:r>
+      <w:r>
+        <w:rPr>
+          <w:rFonts w:ascii="Times New Roman" w:hAnsi="Times New Roman" w:cs="Times New Roman"/>
+          <w:b/>
+          <w:bCs/>
+          <w:i/>
+          <w:iCs/>
+          <w:sz w:val="20"/>
+          <w:szCs w:val="20"/>
+          <w:u w:val="single"/>
+        </w:rPr>
+        <w:t>Calibration Result</w:t>
+      </w:r>
+    </w:p>
+    <w:p>
+      <w:pPr>
+        <w:spacing w:after="0" w:line="276" w:lineRule="auto"/>
+        <w:ind w:left="4820" w:hanging="4111"/>
+        <w:rPr>
+          <w:rFonts w:ascii="Times New Roman" w:hAnsi="Times New Roman" w:cs="Times New Roman"/>
+        </w:rPr>
+      </w:pPr>
+    </w:p>
+    <w:p>
+      <w:pPr>
+        <w:spacing w:after="0" w:line="276" w:lineRule="auto"/>
+        <w:ind w:left="4820" w:hanging="4111"/>
+        <w:rPr>
+          <w:rFonts w:ascii="Times New Roman" w:hAnsi="Times New Roman" w:cs="Times New Roman"/>
+          <w:b/>
+          <w:bCs/>
+          <w:i/>
+          <w:iCs/>
+          <w:sz w:val="20"/>
+          <w:szCs w:val="20"/>
+        </w:rPr>
+      </w:pPr>
+      <w:r>
+        <w:rPr>
+          <w:rFonts w:ascii="Times New Roman" w:hAnsi="Times New Roman" w:cs="Times New Roman"/>
+          <w:b/>
+          <w:bCs/>
+        </w:rPr>
+        <w:t>Kondisi Ruangan/</w:t>
+      </w:r>
+      <w:r>
+        <w:rPr>
+          <w:rFonts w:ascii="Times New Roman" w:hAnsi="Times New Roman" w:cs="Times New Roman"/>
+          <w:b/>
+          <w:bCs/>
+          <w:i/>
+          <w:iCs/>
+          <w:sz w:val="20"/>
+          <w:szCs w:val="20"/>
+        </w:rPr>
+        <w:t>Environmental Condition</w:t>
+      </w:r>
+    </w:p>
+    <w:p>
+      <w:pPr>
+        <w:spacing w:after="0" w:line="276" w:lineRule="auto"/>
+        <w:ind w:left="4820" w:hanging="4111"/>
+        <w:rPr>
+          <w:rFonts w:ascii="Times New Roman" w:hAnsi="Times New Roman" w:cs="Times New Roman"/>
+          <w:sz w:val="20"/>
+          <w:szCs w:val="20"/>
+        </w:rPr>
+      </w:pPr>
+      <w:r>
+        <w:rPr>
+          <w:rFonts w:ascii="Times New Roman" w:hAnsi="Times New Roman" w:cs="Times New Roman"/>
+        </w:rPr>
+        <w:t>Suhu/</w:t>
+      </w:r>
+      <w:r>
+        <w:rPr>
+          <w:rFonts w:ascii="Times New Roman" w:hAnsi="Times New Roman" w:cs="Times New Roman"/>
+          <w:i/>
+          <w:iCs/>
+          <w:sz w:val="20"/>
+          <w:szCs w:val="20"/>
+        </w:rPr>
+        <w:t>Temperature</w:t>
+      </w:r>
+      <w:r>
+        <w:rPr>
+          <w:rFonts w:ascii="Times New Roman" w:hAnsi="Times New Roman" w:cs="Times New Roman"/>
+          <w:sz w:val="18"/>
+          <w:szCs w:val="18"/>
+        </w:rPr>
+        <w:t xml:space="preserve"> </w:t>
+      </w:r>
+      <w:r>
+        <w:rPr>
+          <w:rFonts w:ascii="Times New Roman" w:hAnsi="Times New Roman" w:cs="Times New Roman"/>
+          <w:sz w:val="20"/>
+          <w:szCs w:val="20"/>
+        </w:rPr>
+        <w:tab/>
+      </w:r>
+      <w:r>
+        <w:rPr>
+          <w:rFonts w:ascii="Times New Roman" w:hAnsi="Times New Roman" w:cs="Times New Roman"/>
+        </w:rPr>
+        <w:t xml:space="preserve">: </w:t>
+      </w:r>
+      <w:r>
+        <w:rPr>
+          <w:rFonts w:ascii="Times New Roman" w:hAnsi="Times New Roman" w:cs="Times New Roman"/>
+        </w:rPr>
+        <w:t>({{ suhu }} ± {{ rentang</w:t>
+      </w:r>
+      <w:r>
+        <w:rPr>
+          <w:rFonts w:ascii="Times New Roman" w:hAnsi="Times New Roman" w:cs="Times New Roman"/>
+        </w:rPr>
+        <w:t>_s</w:t>
+      </w:r>
+      <w:r>
+        <w:rPr>
+          <w:rFonts w:ascii="Times New Roman" w:hAnsi="Times New Roman" w:cs="Times New Roman"/>
+        </w:rPr>
+        <w:t>uhu</w:t>
+      </w:r>
+      <w:r>
+        <w:rPr>
+          <w:rFonts w:ascii="Times New Roman" w:hAnsi="Times New Roman" w:cs="Times New Roman"/>
+        </w:rPr>
+        <w:t xml:space="preserve"> }}) ºC</w:t>
+      </w:r>
+    </w:p>
+    <w:p>
+      <w:pPr>
+        <w:spacing w:after="0" w:line="276" w:lineRule="auto"/>
+        <w:ind w:left="4820" w:hanging="4111"/>
+        <w:rPr>
+          <w:rFonts w:ascii="Times New Roman" w:hAnsi="Times New Roman" w:cs="Times New Roman"/>
+        </w:rPr>
+      </w:pPr>
+      <w:r>
+        <w:rPr>
+          <w:rFonts w:ascii="Times New Roman" w:hAnsi="Times New Roman" w:cs="Times New Roman"/>
+        </w:rPr>
+        <w:t>Kelembapan</w:t>
+      </w:r>
+      <w:r>
+        <w:rPr>
+          <w:rFonts w:ascii="Times New Roman" w:hAnsi="Times New Roman" w:cs="Times New Roman"/>
+        </w:rPr>
+        <w:t xml:space="preserve"> Relatif/</w:t>
+      </w:r>
+      <w:r>
+        <w:rPr>
+          <w:rFonts w:ascii="Times New Roman" w:hAnsi="Times New Roman" w:cs="Times New Roman"/>
+          <w:i/>
+          <w:iCs/>
+          <w:sz w:val="20"/>
+          <w:szCs w:val="20"/>
+        </w:rPr>
+        <w:t>Relative Humidity</w:t>
+      </w:r>
+      <w:r>
+        <w:rPr>
+          <w:rFonts w:ascii="Times New Roman" w:hAnsi="Times New Roman" w:cs="Times New Roman"/>
+          <w:sz w:val="16"/>
+          <w:szCs w:val="16"/>
+        </w:rPr>
+        <w:tab/>
+      </w:r>
+      <w:r>
+        <w:rPr>
+          <w:rFonts w:ascii="Times New Roman" w:hAnsi="Times New Roman" w:cs="Times New Roman"/>
+        </w:rPr>
+        <w:t xml:space="preserve">: ({{ lembap }} </w:t>
+      </w:r>
+      <w:r>
+        <w:rPr>
+          <w:rFonts w:ascii="Times New Roman" w:hAnsi="Times New Roman" w:cs="Times New Roman"/>
+        </w:rPr>
+        <w:t>±</w:t>
+      </w:r>
+      <w:r>
+        <w:rPr>
+          <w:rFonts w:ascii="Times New Roman" w:hAnsi="Times New Roman" w:cs="Times New Roman"/>
+        </w:rPr>
+        <w:t xml:space="preserve"> {{ rentang</w:t>
+      </w:r>
+      <w:r>
+        <w:rPr>
+          <w:rFonts w:ascii="Times New Roman" w:hAnsi="Times New Roman" w:cs="Times New Roman"/>
+        </w:rPr>
+        <w:t>_l</w:t>
+      </w:r>
+      <w:r>
+        <w:rPr>
+          <w:rFonts w:ascii="Times New Roman" w:hAnsi="Times New Roman" w:cs="Times New Roman"/>
+        </w:rPr>
+        <w:t>embap }}) %RH</w:t>
+      </w:r>
+    </w:p>
+    <w:p>
+      <w:pPr>
+        <w:spacing w:after="0" w:line="276" w:lineRule="auto"/>
+        <w:ind w:left="4820" w:hanging="4111"/>
+        <w:rPr>
+          <w:rFonts w:ascii="Times New Roman" w:hAnsi="Times New Roman" w:cs="Times New Roman"/>
+        </w:rPr>
+      </w:pPr>
+    </w:p>
+    <w:p>
+      <w:pPr>
+        <w:spacing w:after="0" w:line="276" w:lineRule="auto"/>
+        <w:ind w:left="4820" w:hanging="4111"/>
+        <w:rPr>
+          <w:rFonts w:ascii="Times New Roman" w:hAnsi="Times New Roman" w:cs="Times New Roman"/>
+        </w:rPr>
+      </w:pPr>
+      <w:r>
+        <w:rPr>
+          <w:rFonts w:ascii="Times New Roman" w:hAnsi="Times New Roman" w:cs="Times New Roman"/>
+        </w:rPr>
+        <w:t>{{ tabel }}</w:t>
+      </w:r>
+    </w:p>
+    <w:p>
+      <w:pPr>
+        <w:spacing w:after="0" w:line="276" w:lineRule="auto"/>
+        <w:ind w:left="4820" w:hanging="4111"/>
+        <w:rPr>
+          <w:rFonts w:ascii="Times New Roman" w:hAnsi="Times New Roman" w:cs="Times New Roman"/>
+        </w:rPr>
+      </w:pPr>
+    </w:p>
+    <w:p>
+      <w:pPr>
+        <w:spacing w:after="0" w:line="276" w:lineRule="auto"/>
+        <w:ind w:left="4820" w:hanging="4111"/>
+        <w:rPr>
+          <w:rFonts w:ascii="Times New Roman" w:hAnsi="Times New Roman" w:cs="Times New Roman"/>
+          <w:b/>
+          <w:bCs/>
+          <w:i/>
+          <w:iCs/>
+          <w:sz w:val="20"/>
+          <w:szCs w:val="20"/>
+        </w:rPr>
+      </w:pPr>
+      <w:r>
+        <w:rPr>
+          <w:rFonts w:ascii="Times New Roman" w:hAnsi="Times New Roman" w:cs="Times New Roman"/>
+          <w:b/>
+          <w:bCs/>
+        </w:rPr>
+        <w:t>Catatan/</w:t>
+      </w:r>
+      <w:r>
+        <w:rPr>
+          <w:rFonts w:ascii="Times New Roman" w:hAnsi="Times New Roman" w:cs="Times New Roman"/>
+          <w:b/>
+          <w:bCs/>
+          <w:i/>
+          <w:iCs/>
+          <w:sz w:val="20"/>
+          <w:szCs w:val="20"/>
+        </w:rPr>
+        <w:t>Notes</w:t>
+      </w:r>
+    </w:p>
+    <w:p>
+      <w:pPr>
+        <w:spacing w:after="0" w:line="276" w:lineRule="auto"/>
+        <w:ind w:left="4820" w:hanging="4111"/>
+        <w:rPr>
+          <w:rFonts w:ascii="Times New Roman" w:hAnsi="Times New Roman" w:cs="Times New Roman"/>
+        </w:rPr>
+      </w:pPr>
+      <w:r>
+        <w:rPr>
+          <w:rFonts w:ascii="Times New Roman" w:hAnsi="Times New Roman" w:cs="Times New Roman"/>
+        </w:rPr>
+        <w:t>{{ statements }}</w:t>
+      </w:r>
+    </w:p>
+    <w:p>
+      <w:pPr>
+        <w:spacing w:after="0" w:line="276" w:lineRule="auto"/>
+        <w:rPr>
+          <w:rFonts w:ascii="Times New Roman" w:hAnsi="Times New Roman" w:cs="Times New Roman"/>
+          <w:sz w:val="20"/>
+          <w:szCs w:val="20"/>
+        </w:rPr>
+      </w:pPr>
+      <w:r>
+        <w:rPr>
+          <w:rFonts w:ascii="Times New Roman" w:hAnsi="Times New Roman" w:cs="Times New Roman"/>
+          <w:sz w:val="20"/>
+          <w:szCs w:val="20"/>
+        </w:rPr>
+        <w:tab/>
+      </w:r>
+    </w:p>
+    <w:p>
+      <w:pPr>
+        <w:spacing w:after="0" w:line="276" w:lineRule="auto"/>
+        <w:ind w:left="3402" w:hanging="2693"/>
+        <w:rPr>
+          <w:rFonts w:ascii="Times New Roman" w:hAnsi="Times New Roman" w:cs="Times New Roman"/>
+          <w:sz w:val="20"/>
+          <w:szCs w:val="20"/>
+        </w:rPr>
+      </w:pPr>
+      <w:r>
+        <w:rPr>
+          <w:rFonts w:ascii="Times New Roman" w:hAnsi="Times New Roman" w:cs="Times New Roman"/>
+          <w:sz w:val="20"/>
+          <w:szCs w:val="20"/>
+        </w:rPr>
+        <w:t>Dik</w:t>
+      </w:r>
+      <w:r>
+        <w:rPr>
+          <w:rFonts w:ascii="Times New Roman" w:hAnsi="Times New Roman" w:cs="Times New Roman"/>
+          <w:sz w:val="20"/>
+          <w:szCs w:val="20"/>
+        </w:rPr>
+        <w:t>alibrasi</w:t>
+      </w:r>
+      <w:r>
+        <w:rPr>
+          <w:rFonts w:ascii="Times New Roman" w:hAnsi="Times New Roman" w:cs="Times New Roman"/>
+          <w:sz w:val="20"/>
+          <w:szCs w:val="20"/>
+        </w:rPr>
+        <w:t xml:space="preserve"> oleh</w:t>
+      </w:r>
+      <w:r>
+        <w:rPr>
+          <w:rFonts w:ascii="Times New Roman" w:hAnsi="Times New Roman" w:cs="Times New Roman"/>
+          <w:sz w:val="20"/>
+          <w:szCs w:val="20"/>
+        </w:rPr>
+        <w:t>/</w:t>
+      </w:r>
+      <w:r>
+        <w:rPr>
+          <w:rFonts w:ascii="Times New Roman" w:hAnsi="Times New Roman" w:cs="Times New Roman"/>
+          <w:i/>
+          <w:iCs/>
+          <w:sz w:val="18"/>
+          <w:szCs w:val="18"/>
+        </w:rPr>
+        <w:t>Calibrat</w:t>
+      </w:r>
+      <w:r>
+        <w:rPr>
+          <w:rFonts w:ascii="Times New Roman" w:hAnsi="Times New Roman" w:cs="Times New Roman"/>
+          <w:i/>
+          <w:iCs/>
+          <w:sz w:val="18"/>
+          <w:szCs w:val="18"/>
+        </w:rPr>
+        <w:t>ed by</w:t>
+      </w:r>
+      <w:r>
+        <w:rPr>
+          <w:rFonts w:ascii="Times New Roman" w:hAnsi="Times New Roman" w:cs="Times New Roman"/>
+          <w:i/>
+          <w:iCs/>
+          <w:sz w:val="18"/>
+          <w:szCs w:val="18"/>
+        </w:rPr>
+        <w:tab/>
+      </w:r>
+      <w:r>
+        <w:rPr>
+          <w:rFonts w:ascii="Times New Roman" w:hAnsi="Times New Roman" w:cs="Times New Roman"/>
+          <w:sz w:val="20"/>
+          <w:szCs w:val="20"/>
+        </w:rPr>
+        <w:t>: {{ pelaksana }}</w:t>
+      </w:r>
+    </w:p>
+    <w:p>
+      <w:pPr>
+        <w:spacing w:after="0" w:line="276" w:lineRule="auto"/>
+        <w:ind w:left="3544"/>
+        <w:rPr>
+          <w:rFonts w:ascii="Times New Roman" w:hAnsi="Times New Roman" w:cs="Times New Roman"/>
+          <w:sz w:val="20"/>
+          <w:szCs w:val="20"/>
+        </w:rPr>
+      </w:pPr>
+      <w:r>
+        <w:rPr>
+          <w:rFonts w:ascii="Times New Roman" w:hAnsi="Times New Roman" w:cs="Times New Roman"/>
+          <w:sz w:val="20"/>
+          <w:szCs w:val="20"/>
+        </w:rPr>
+        <w:t>(Pelaksana/</w:t>
+      </w:r>
+      <w:r>
+        <w:rPr>
+          <w:rFonts w:ascii="Times New Roman" w:hAnsi="Times New Roman" w:cs="Times New Roman"/>
+          <w:i/>
+          <w:iCs/>
+          <w:sz w:val="18"/>
+          <w:szCs w:val="18"/>
+        </w:rPr>
+        <w:t>Technician</w:t>
+      </w:r>
+      <w:r>
+        <w:rPr>
+          <w:rFonts w:ascii="Times New Roman" w:hAnsi="Times New Roman" w:cs="Times New Roman"/>
+          <w:sz w:val="20"/>
+          <w:szCs w:val="20"/>
+        </w:rPr>
+        <w:t>)</w:t>
+      </w:r>
+    </w:p>
+    <w:p>
+      <w:pPr>
+        <w:spacing w:after="0" w:line="276" w:lineRule="auto"/>
+        <w:ind w:left="3402" w:hanging="2693"/>
+        <w:rPr>
+          <w:rFonts w:ascii="Times New Roman" w:hAnsi="Times New Roman" w:cs="Times New Roman"/>
+          <w:sz w:val="20"/>
+          <w:szCs w:val="20"/>
+        </w:rPr>
+      </w:pPr>
+      <w:r>
+        <w:rPr>
+          <w:rFonts w:ascii="Times New Roman" w:hAnsi="Times New Roman" w:cs="Times New Roman"/>
+          <w:sz w:val="20"/>
+          <w:szCs w:val="20"/>
+        </w:rPr>
+        <w:t>Diperiksa oleh</w:t>
+      </w:r>
+      <w:r>
+        <w:rPr>
+          <w:rFonts w:ascii="Times New Roman" w:hAnsi="Times New Roman" w:cs="Times New Roman"/>
+          <w:sz w:val="20"/>
+          <w:szCs w:val="20"/>
+        </w:rPr>
+        <w:t>/</w:t>
+      </w:r>
+      <w:r>
+        <w:rPr>
+          <w:rFonts w:ascii="Times New Roman" w:hAnsi="Times New Roman" w:cs="Times New Roman"/>
+          <w:i/>
+          <w:iCs/>
+          <w:sz w:val="18"/>
+          <w:szCs w:val="18"/>
+        </w:rPr>
+        <w:t>Checked by</w:t>
+      </w:r>
+      <w:r>
+        <w:rPr>
+          <w:rFonts w:ascii="Times New Roman" w:hAnsi="Times New Roman" w:cs="Times New Roman"/>
+          <w:sz w:val="18"/>
+          <w:szCs w:val="18"/>
+        </w:rPr>
+        <w:tab/>
+      </w:r>
+      <w:r>
+        <w:rPr>
+          <w:rFonts w:ascii="Times New Roman" w:hAnsi="Times New Roman" w:cs="Times New Roman"/>
+          <w:sz w:val="20"/>
+          <w:szCs w:val="20"/>
+        </w:rPr>
+        <w:t>: {{ penyelia }}</w:t>
+      </w:r>
+    </w:p>
+    <w:p>
+      <w:pPr>
+        <w:spacing w:after="0" w:line="276" w:lineRule="auto"/>
+        <w:ind w:left="3544"/>
+        <w:rPr>
+          <w:rFonts w:ascii="Times New Roman" w:hAnsi="Times New Roman" w:cs="Times New Roman"/>
+          <w:sz w:val="20"/>
+          <w:szCs w:val="20"/>
+        </w:rPr>
+      </w:pPr>
+      <w:r>
+        <w:rPr>
+          <w:rFonts w:ascii="Times New Roman" w:hAnsi="Times New Roman" w:cs="Times New Roman"/>
+          <w:sz w:val="20"/>
+          <w:szCs w:val="20"/>
+        </w:rPr>
+        <w:t>(Penyelia/</w:t>
+      </w:r>
+      <w:r>
+        <w:rPr>
+          <w:rFonts w:ascii="Times New Roman" w:hAnsi="Times New Roman" w:cs="Times New Roman"/>
+          <w:i/>
+          <w:iCs/>
+          <w:sz w:val="18"/>
+          <w:szCs w:val="18"/>
+        </w:rPr>
+        <w:t>Supervisor</w:t>
+      </w:r>
+      <w:r>
+        <w:rPr>
+          <w:rFonts w:ascii="Times New Roman" w:hAnsi="Times New Roman" w:cs="Times New Roman"/>
+          <w:sz w:val="20"/>
+          <w:szCs w:val="20"/>
+        </w:rPr>
+        <w:t>)</w:t>
+      </w:r>
+    </w:p>
+    <w:p>
+      <w:pPr>
+        <w:spacing w:after="0" w:line="276" w:lineRule="auto"/>
+        <w:ind w:left="3402"/>
+        <w:rPr>
+          <w:rFonts w:ascii="Times New Roman" w:hAnsi="Times New Roman" w:cs="Times New Roman"/>
+          <w:sz w:val="20"/>
+          <w:szCs w:val="20"/>
+        </w:rPr>
+      </w:pPr>
+      <w:r>
+        <w:rPr>
+          <w:rFonts w:ascii="Times New Roman" w:hAnsi="Times New Roman" w:cs="Times New Roman"/>
+          <w:sz w:val="20"/>
+          <w:szCs w:val="20"/>
+        </w:rPr>
+        <w:t xml:space="preserve">: {{ </w:t>
+      </w:r>
+      <w:r>
+        <w:rPr>
+          <w:rFonts w:ascii="Times New Roman" w:hAnsi="Times New Roman" w:cs="Times New Roman"/>
+          <w:sz w:val="20"/>
+          <w:szCs w:val="20"/>
+        </w:rPr>
+        <w:t>kepala</w:t>
+      </w:r>
+      <w:r>
+        <w:rPr>
+          <w:rFonts w:ascii="Times New Roman" w:hAnsi="Times New Roman" w:cs="Times New Roman"/>
+          <w:sz w:val="20"/>
+          <w:szCs w:val="20"/>
+        </w:rPr>
+        <w:t>_l</w:t>
+      </w:r>
+      <w:r>
+        <w:rPr>
+          <w:rFonts w:ascii="Times New Roman" w:hAnsi="Times New Roman" w:cs="Times New Roman"/>
+          <w:sz w:val="20"/>
+          <w:szCs w:val="20"/>
+        </w:rPr>
+        <w:t>ab }}</w:t>
+      </w:r>
+    </w:p>
+    <w:p>
+      <w:pPr>
+        <w:spacing w:after="0" w:line="276" w:lineRule="auto"/>
+        <w:ind w:left="3544"/>
+        <w:rPr>
+          <w:rFonts w:ascii="Times New Roman" w:hAnsi="Times New Roman" w:cs="Times New Roman"/>
+          <w:sz w:val="20"/>
+          <w:szCs w:val="20"/>
+        </w:rPr>
+      </w:pPr>
+      <w:r>
+        <w:rPr>
+          <w:rFonts w:ascii="Times New Roman" w:hAnsi="Times New Roman" w:cs="Times New Roman"/>
+          <w:sz w:val="20"/>
+          <w:szCs w:val="20"/>
+        </w:rPr>
+        <w:t>({{ jabatan</w:t>
+      </w:r>
+      <w:r>
+        <w:rPr>
+          <w:rFonts w:ascii="Times New Roman" w:hAnsi="Times New Roman" w:cs="Times New Roman"/>
+          <w:sz w:val="20"/>
+          <w:szCs w:val="20"/>
+        </w:rPr>
+        <w:t>_k</w:t>
+      </w:r>
+      <w:r>
+        <w:rPr>
+          <w:rFonts w:ascii="Times New Roman" w:hAnsi="Times New Roman" w:cs="Times New Roman"/>
+          <w:sz w:val="20"/>
+          <w:szCs w:val="20"/>
+        </w:rPr>
+        <w:t>epala</w:t>
+      </w:r>
+      <w:r>
+        <w:rPr>
+          <w:rFonts w:ascii="Times New Roman" w:hAnsi="Times New Roman" w:cs="Times New Roman"/>
+          <w:sz w:val="20"/>
+          <w:szCs w:val="20"/>
+        </w:rPr>
+        <w:t>_l</w:t>
+      </w:r>
+      <w:r>
+        <w:rPr>
+          <w:rFonts w:ascii="Times New Roman" w:hAnsi="Times New Roman" w:cs="Times New Roman"/>
+          <w:sz w:val="20"/>
+          <w:szCs w:val="20"/>
+        </w:rPr>
+        <w:t>ab }})</w:t>
+      </w:r>
+    </w:p>
+    <w:p>
+      <w:pPr>
+        <w:pBdr>
+          <w:bottom w:val="single" w:sz="12" w:space="1" w:color="auto"/>
+        </w:pBdr>
+        <w:spacing w:after="0" w:line="276" w:lineRule="auto"/>
+        <w:ind w:left="4820" w:hanging="4111"/>
+        <w:rPr>
+          <w:rFonts w:ascii="Times New Roman" w:hAnsi="Times New Roman" w:cs="Times New Roman"/>
+          <w:b/>
+          <w:bCs/>
+          <w:sz w:val="20"/>
+          <w:szCs w:val="20"/>
+        </w:rPr>
+      </w:pPr>
+    </w:p>
+    <w:p>
+      <w:pPr>
+        <w:spacing w:after="0" w:line="276" w:lineRule="auto"/>
+        <w:ind w:left="4820" w:hanging="4111"/>
+        <w:jc w:val="center"/>
+        <w:rPr>
+          <w:rFonts w:ascii="Times New Roman" w:hAnsi="Times New Roman" w:cs="Times New Roman"/>
+          <w:b/>
+          <w:bCs/>
+        </w:rPr>
+      </w:pPr>
+      <w:r>
+        <w:rPr>
+          <w:rFonts w:ascii="Times New Roman" w:hAnsi="Times New Roman" w:cs="Times New Roman"/>
+          <w:b/>
+          <w:bCs/>
+        </w:rPr>
+        <w:t>==== Akhir dari Sertifikat/</w:t>
+      </w:r>
+      <w:r>
+        <w:rPr>
+          <w:rFonts w:ascii="Times New Roman" w:hAnsi="Times New Roman" w:cs="Times New Roman"/>
+          <w:b/>
+          <w:bCs/>
+          <w:i/>
+          <w:iCs/>
+          <w:sz w:val="20"/>
+          <w:szCs w:val="20"/>
+        </w:rPr>
+        <w:t>End of Certificate</w:t>
+      </w:r>
+      <w:r>
+        <w:rPr>
+          <w:rFonts w:ascii="Times New Roman" w:hAnsi="Times New Roman" w:cs="Times New Roman"/>
+          <w:b/>
+          <w:bCs/>
+          <w:sz w:val="20"/>
+          <w:szCs w:val="20"/>
+        </w:rPr>
+        <w:t xml:space="preserve"> </w:t>
+      </w:r>
+      <w:r>
+        <w:rPr>
+          <w:rFonts w:ascii="Times New Roman" w:hAnsi="Times New Roman" w:cs="Times New Roman"/>
+          <w:b/>
+          <w:bCs/>
+        </w:rPr>
+        <w:t>====</w:t>
+      </w:r>
+    </w:p>
     <w:sectPr>
       <w:pgSz w:w="12240" w:h="15840"/>
-      <w:pgMar w:top="709" w:right="1247" w:bottom="142" w:left="1247" w:header="720" w:footer="720" w:gutter="0"/>
+      <w:pgMar w:top="709" w:right="1418" w:bottom="142" w:left="1418" w:header="720" w:footer="720" w:gutter="0"/>
       <w:cols w:space="720"/>
       <w:docGrid w:linePitch="360"/>
     </w:sectPr>
@@ -1829,6 +3405,7 @@
   <w:style w:type="paragraph" w:default="1" w:styleId="Normal">
     <w:name w:val="Normal"/>
     <w:qFormat/>
+    <w:rsid w:val="002D5684"/>
     <w:rPr>
       <w:noProof/>
     </w:rPr>

</xml_diff>

<commit_message>
Updated code to handle image uploads, processing, database schema to reflect changes, and base64 encoding. Modified template to display processed images and formulas
</commit_message>
<xml_diff>
--- a/backend/assets/template DCC.docx
+++ b/backend/assets/template DCC.docx
@@ -8,7 +8,7 @@
       </w:pPr>
       <w:r>
         <w:drawing>
-          <wp:anchor distT="0" distB="0" distL="114300" distR="114300" simplePos="0" relativeHeight="251659264" behindDoc="0" locked="0" layoutInCell="1" allowOverlap="1" wp14:anchorId="5F824660" wp14:editId="7665C930">
+          <wp:anchor distT="0" distB="0" distL="114300" distR="114300" simplePos="0" relativeHeight="251659264" behindDoc="0" locked="0" layoutInCell="1" allowOverlap="1" wp14:anchorId="5F824660" wp14:editId="4C8AA011">
             <wp:simplePos x="0" y="0"/>
             <wp:positionH relativeFrom="margin">
               <wp:posOffset>4843780</wp:posOffset>
@@ -502,54 +502,6 @@
         </w:rPr>
         <w:tab/>
       </w:r>
-      <w:r>
-        <w:rPr>
-          <w:rFonts w:ascii="Arial" w:hAnsi="Arial" w:cs="Arial"/>
-          <w:sz w:val="18"/>
-          <w:szCs w:val="18"/>
-        </w:rPr>
-        <w:t xml:space="preserve">{{ </w:t>
-      </w:r>
-      <w:r>
-        <w:rPr>
-          <w:rFonts w:ascii="Arial" w:hAnsi="Arial" w:cs="Arial"/>
-          <w:sz w:val="18"/>
-          <w:szCs w:val="18"/>
-        </w:rPr>
-        <w:t>item</w:t>
-      </w:r>
-      <w:r>
-        <w:rPr>
-          <w:rFonts w:ascii="Arial" w:hAnsi="Arial" w:cs="Arial"/>
-          <w:sz w:val="18"/>
-          <w:szCs w:val="18"/>
-        </w:rPr>
-        <w:t>_i</w:t>
-      </w:r>
-      <w:r>
-        <w:rPr>
-          <w:rFonts w:ascii="Arial" w:hAnsi="Arial" w:cs="Arial"/>
-          <w:sz w:val="18"/>
-          <w:szCs w:val="18"/>
-        </w:rPr>
-        <w:t>ssuer</w:t>
-      </w:r>
-      <w:r>
-        <w:rPr>
-          <w:rFonts w:ascii="Arial" w:hAnsi="Arial" w:cs="Arial"/>
-          <w:sz w:val="18"/>
-          <w:szCs w:val="18"/>
-        </w:rPr>
-        <w:t xml:space="preserve"> </w:t>
-      </w:r>
-      <w:r>
-        <w:rPr>
-          <w:rFonts w:ascii="Arial" w:hAnsi="Arial" w:cs="Arial"/>
-          <w:sz w:val="18"/>
-          <w:szCs w:val="18"/>
-        </w:rPr>
-        <w:t>}}</w:t>
-      </w:r>
     </w:p>
     <w:p>
       <w:pPr>
@@ -1270,15 +1222,15 @@
           <w:sz w:val="18"/>
           <w:szCs w:val="18"/>
         </w:rPr>
-        <w:t>peran</w:t>
-      </w:r>
-      <w:r>
-        <w:rPr>
-          <w:rFonts w:ascii="Arial" w:hAnsi="Arial" w:cs="Arial"/>
-          <w:sz w:val="18"/>
-          <w:szCs w:val="18"/>
-        </w:rPr>
-        <w:t xml:space="preserve"> }}</w:t>
+        <w:t xml:space="preserve">peran_direktur </w:t>
+      </w:r>
+      <w:r>
+        <w:rPr>
+          <w:rFonts w:ascii="Arial" w:hAnsi="Arial" w:cs="Arial"/>
+          <w:sz w:val="18"/>
+          <w:szCs w:val="18"/>
+        </w:rPr>
+        <w:t>}}</w:t>
       </w:r>
     </w:p>
     <w:p>
@@ -1339,23 +1291,23 @@
           <w:sz w:val="18"/>
           <w:szCs w:val="18"/>
         </w:rPr>
-        <w:t>{{ nama</w:t>
-      </w:r>
-      <w:r>
-        <w:rPr>
-          <w:rFonts w:ascii="Arial" w:hAnsi="Arial" w:cs="Arial"/>
-          <w:sz w:val="18"/>
-          <w:szCs w:val="18"/>
-        </w:rPr>
-        <w:t>_resp</w:t>
-      </w:r>
-      <w:r>
-        <w:rPr>
-          <w:rFonts w:ascii="Arial" w:hAnsi="Arial" w:cs="Arial"/>
-          <w:sz w:val="18"/>
-          <w:szCs w:val="18"/>
-        </w:rPr>
-        <w:t xml:space="preserve"> }}</w:t>
+        <w:t xml:space="preserve">{{ </w:t>
+      </w:r>
+      <w:r>
+        <w:rPr>
+          <w:rFonts w:ascii="Arial" w:hAnsi="Arial" w:cs="Arial"/>
+          <w:sz w:val="18"/>
+          <w:szCs w:val="18"/>
+        </w:rPr>
+        <w:t xml:space="preserve">nama_resp_direktur </w:t>
+      </w:r>
+      <w:r>
+        <w:rPr>
+          <w:rFonts w:ascii="Arial" w:hAnsi="Arial" w:cs="Arial"/>
+          <w:sz w:val="18"/>
+          <w:szCs w:val="18"/>
+        </w:rPr>
+        <w:t>}}</w:t>
       </w:r>
     </w:p>
     <w:p>
@@ -1394,15 +1346,15 @@
           <w:sz w:val="18"/>
           <w:szCs w:val="18"/>
         </w:rPr>
-        <w:t>nip</w:t>
-      </w:r>
-      <w:r>
-        <w:rPr>
-          <w:rFonts w:ascii="Arial" w:hAnsi="Arial" w:cs="Arial"/>
-          <w:sz w:val="18"/>
-          <w:szCs w:val="18"/>
-        </w:rPr>
-        <w:t xml:space="preserve"> }}</w:t>
+        <w:t xml:space="preserve">nip_resp_direktur </w:t>
+      </w:r>
+      <w:r>
+        <w:rPr>
+          <w:rFonts w:ascii="Arial" w:hAnsi="Arial" w:cs="Arial"/>
+          <w:sz w:val="18"/>
+          <w:szCs w:val="18"/>
+        </w:rPr>
+        <w:t>}}</w:t>
       </w:r>
     </w:p>
     <w:p>
@@ -2341,116 +2293,62 @@
         <w:ind w:left="4820" w:hanging="4111"/>
         <w:rPr>
           <w:rFonts w:ascii="Times New Roman" w:hAnsi="Times New Roman" w:cs="Times New Roman"/>
-          <w:sz w:val="20"/>
-          <w:szCs w:val="20"/>
-        </w:rPr>
-      </w:pPr>
-      <w:r>
-        <w:rPr>
-          <w:rFonts w:ascii="Times New Roman" w:hAnsi="Times New Roman" w:cs="Times New Roman"/>
-        </w:rPr>
-        <w:t>Suhu/</w:t>
-      </w:r>
-      <w:r>
-        <w:rPr>
-          <w:rFonts w:ascii="Times New Roman" w:hAnsi="Times New Roman" w:cs="Times New Roman"/>
-          <w:i/>
-          <w:iCs/>
-          <w:sz w:val="20"/>
-          <w:szCs w:val="20"/>
-        </w:rPr>
-        <w:t>Temperature</w:t>
-      </w:r>
-      <w:r>
-        <w:rPr>
-          <w:rFonts w:ascii="Times New Roman" w:hAnsi="Times New Roman" w:cs="Times New Roman"/>
-          <w:sz w:val="18"/>
-          <w:szCs w:val="18"/>
+        </w:rPr>
+      </w:pPr>
+      <w:r>
+        <w:rPr>
+          <w:rFonts w:ascii="Times New Roman" w:hAnsi="Times New Roman" w:cs="Times New Roman"/>
+        </w:rPr>
+        <w:t xml:space="preserve">{{ </w:t>
+      </w:r>
+      <w:r>
+        <w:rPr>
+          <w:rFonts w:ascii="Times New Roman" w:hAnsi="Times New Roman" w:cs="Times New Roman"/>
+        </w:rPr>
+        <w:t>jenis_kondisi</w:t>
+      </w:r>
+      <w:r>
+        <w:rPr>
+          <w:rFonts w:ascii="Times New Roman" w:hAnsi="Times New Roman" w:cs="Times New Roman"/>
         </w:rPr>
         <w:t xml:space="preserve"> </w:t>
       </w:r>
       <w:r>
         <w:rPr>
           <w:rFonts w:ascii="Times New Roman" w:hAnsi="Times New Roman" w:cs="Times New Roman"/>
-          <w:sz w:val="20"/>
-          <w:szCs w:val="20"/>
+        </w:rPr>
+        <w:t>}}</w:t>
+      </w:r>
+      <w:r>
+        <w:rPr>
+          <w:rFonts w:ascii="Times New Roman" w:hAnsi="Times New Roman" w:cs="Times New Roman"/>
         </w:rPr>
         <w:tab/>
-      </w:r>
-      <w:r>
-        <w:rPr>
-          <w:rFonts w:ascii="Times New Roman" w:hAnsi="Times New Roman" w:cs="Times New Roman"/>
-        </w:rPr>
-        <w:t xml:space="preserve">: </w:t>
-      </w:r>
-      <w:r>
-        <w:rPr>
-          <w:rFonts w:ascii="Times New Roman" w:hAnsi="Times New Roman" w:cs="Times New Roman"/>
-        </w:rPr>
-        <w:t>({{ suhu }} ± {{ rentang</w:t>
-      </w:r>
-      <w:r>
-        <w:rPr>
-          <w:rFonts w:ascii="Times New Roman" w:hAnsi="Times New Roman" w:cs="Times New Roman"/>
-        </w:rPr>
-        <w:t>_s</w:t>
-      </w:r>
-      <w:r>
-        <w:rPr>
-          <w:rFonts w:ascii="Times New Roman" w:hAnsi="Times New Roman" w:cs="Times New Roman"/>
-        </w:rPr>
-        <w:t>uhu</w:t>
-      </w:r>
-      <w:r>
-        <w:rPr>
-          <w:rFonts w:ascii="Times New Roman" w:hAnsi="Times New Roman" w:cs="Times New Roman"/>
-        </w:rPr>
-        <w:t xml:space="preserve"> }}) ºC</w:t>
-      </w:r>
-    </w:p>
-    <w:p>
-      <w:pPr>
-        <w:spacing w:after="0" w:line="276" w:lineRule="auto"/>
-        <w:ind w:left="4820" w:hanging="4111"/>
-        <w:rPr>
-          <w:rFonts w:ascii="Times New Roman" w:hAnsi="Times New Roman" w:cs="Times New Roman"/>
-        </w:rPr>
-      </w:pPr>
-      <w:r>
-        <w:rPr>
-          <w:rFonts w:ascii="Times New Roman" w:hAnsi="Times New Roman" w:cs="Times New Roman"/>
-        </w:rPr>
-        <w:t>Kelembapan</w:t>
-      </w:r>
-      <w:r>
-        <w:rPr>
-          <w:rFonts w:ascii="Times New Roman" w:hAnsi="Times New Roman" w:cs="Times New Roman"/>
-        </w:rPr>
-        <w:t xml:space="preserve"> Relatif/</w:t>
-      </w:r>
-      <w:r>
-        <w:rPr>
-          <w:rFonts w:ascii="Times New Roman" w:hAnsi="Times New Roman" w:cs="Times New Roman"/>
-          <w:i/>
-          <w:iCs/>
-          <w:sz w:val="20"/>
-          <w:szCs w:val="20"/>
-        </w:rPr>
-        <w:t>Relative Humidity</w:t>
-      </w:r>
-      <w:r>
-        <w:rPr>
-          <w:rFonts w:ascii="Times New Roman" w:hAnsi="Times New Roman" w:cs="Times New Roman"/>
-          <w:sz w:val="16"/>
-          <w:szCs w:val="16"/>
-        </w:rPr>
-        <w:tab/>
-      </w:r>
-      <w:r>
-        <w:rPr>
-          <w:rFonts w:ascii="Times New Roman" w:hAnsi="Times New Roman" w:cs="Times New Roman"/>
-        </w:rPr>
-        <w:t xml:space="preserve">: ({{ lembap }} </w:t>
+        <w:t>: ({{ tengah }}</w:t>
+      </w:r>
+      <w:r>
+        <w:rPr>
+          <w:rFonts w:ascii="Times New Roman" w:hAnsi="Times New Roman" w:cs="Times New Roman"/>
+        </w:rPr>
+        <w:t xml:space="preserve"> {{ </w:t>
+      </w:r>
+      <w:r>
+        <w:rPr>
+          <w:rFonts w:ascii="Times New Roman" w:hAnsi="Times New Roman" w:cs="Times New Roman"/>
+        </w:rPr>
+        <w:t>tengah_unit</w:t>
+      </w:r>
+      <w:r>
+        <w:rPr>
+          <w:rFonts w:ascii="Times New Roman" w:hAnsi="Times New Roman" w:cs="Times New Roman"/>
+        </w:rPr>
+        <w:t xml:space="preserve"> }}</w:t>
+      </w:r>
+      <w:r>
+        <w:rPr>
+          <w:rFonts w:ascii="Times New Roman" w:hAnsi="Times New Roman" w:cs="Times New Roman"/>
+        </w:rPr>
+        <w:t xml:space="preserve"> </w:t>
       </w:r>
       <w:r>
         <w:rPr>
@@ -2468,13 +2366,31 @@
         <w:rPr>
           <w:rFonts w:ascii="Times New Roman" w:hAnsi="Times New Roman" w:cs="Times New Roman"/>
         </w:rPr>
-        <w:t>_l</w:t>
-      </w:r>
-      <w:r>
-        <w:rPr>
-          <w:rFonts w:ascii="Times New Roman" w:hAnsi="Times New Roman" w:cs="Times New Roman"/>
-        </w:rPr>
-        <w:t>embap }}) %RH</w:t>
+        <w:t xml:space="preserve"> </w:t>
+      </w:r>
+      <w:r>
+        <w:rPr>
+          <w:rFonts w:ascii="Times New Roman" w:hAnsi="Times New Roman" w:cs="Times New Roman"/>
+        </w:rPr>
+        <w:t xml:space="preserve">}})  {{ </w:t>
+      </w:r>
+      <w:r>
+        <w:rPr>
+          <w:rFonts w:ascii="Times New Roman" w:hAnsi="Times New Roman" w:cs="Times New Roman"/>
+        </w:rPr>
+        <w:t>rentang_unit</w:t>
+      </w:r>
+      <w:r>
+        <w:rPr>
+          <w:rFonts w:ascii="Times New Roman" w:hAnsi="Times New Roman" w:cs="Times New Roman"/>
+        </w:rPr>
+        <w:t xml:space="preserve"> </w:t>
+      </w:r>
+      <w:r>
+        <w:rPr>
+          <w:rFonts w:ascii="Times New Roman" w:hAnsi="Times New Roman" w:cs="Times New Roman"/>
+        </w:rPr>
+        <w:t>}}</w:t>
       </w:r>
     </w:p>
     <w:p>
@@ -2557,26 +2473,593 @@
         <w:rPr>
           <w:rFonts w:ascii="Times New Roman" w:hAnsi="Times New Roman" w:cs="Times New Roman"/>
         </w:rPr>
-        <w:t>{{ statements }}</w:t>
-      </w:r>
-    </w:p>
-    <w:p>
-      <w:pPr>
-        <w:spacing w:after="0" w:line="276" w:lineRule="auto"/>
-        <w:rPr>
-          <w:rFonts w:ascii="Times New Roman" w:hAnsi="Times New Roman" w:cs="Times New Roman"/>
-          <w:sz w:val="20"/>
-          <w:szCs w:val="20"/>
-        </w:rPr>
-      </w:pPr>
-      <w:r>
-        <w:rPr>
-          <w:rFonts w:ascii="Times New Roman" w:hAnsi="Times New Roman" w:cs="Times New Roman"/>
-          <w:sz w:val="20"/>
-          <w:szCs w:val="20"/>
+        <w:t>{% for i in range(methods_count) %}</w:t>
+      </w:r>
+    </w:p>
+    <w:p>
+      <w:pPr>
+        <w:spacing w:after="0" w:line="276" w:lineRule="auto"/>
+        <w:ind w:left="4820" w:hanging="4111"/>
+        <w:rPr>
+          <w:rFonts w:ascii="Times New Roman" w:hAnsi="Times New Roman" w:cs="Times New Roman"/>
+        </w:rPr>
+      </w:pPr>
+      <w:r>
+        <w:rPr>
+          <w:rFonts w:ascii="Times New Roman" w:hAnsi="Times New Roman" w:cs="Times New Roman"/>
+        </w:rPr>
+        <w:t>{{ methods_name[i] }}</w:t>
+      </w:r>
+    </w:p>
+    <w:p>
+      <w:pPr>
+        <w:spacing w:after="0" w:line="276" w:lineRule="auto"/>
+        <w:ind w:left="4820" w:hanging="4111"/>
+        <w:rPr>
+          <w:rFonts w:ascii="Times New Roman" w:hAnsi="Times New Roman" w:cs="Times New Roman"/>
+        </w:rPr>
+      </w:pPr>
+      <w:r>
+        <w:rPr>
+          <w:rFonts w:ascii="Times New Roman" w:hAnsi="Times New Roman" w:cs="Times New Roman"/>
+        </w:rPr>
+        <w:t>{{ methods_desc[i] }}</w:t>
+      </w:r>
+    </w:p>
+    <w:p>
+      <w:pPr>
+        <w:spacing w:after="0" w:line="276" w:lineRule="auto"/>
+        <w:ind w:left="4820" w:hanging="4111"/>
+        <w:rPr>
+          <w:rFonts w:ascii="Times New Roman" w:hAnsi="Times New Roman" w:cs="Times New Roman"/>
+        </w:rPr>
+      </w:pPr>
+      <w:r>
+        <w:rPr>
+          <w:rFonts w:ascii="Times New Roman" w:hAnsi="Times New Roman" w:cs="Times New Roman"/>
+        </w:rPr>
+        <w:t>{% if methods_has_formula[i] %}</w:t>
+      </w:r>
+    </w:p>
+    <w:p>
+      <w:pPr>
+        <w:spacing w:after="0" w:line="276" w:lineRule="auto"/>
+        <w:ind w:left="4820" w:hanging="4111"/>
+        <w:rPr>
+          <w:rFonts w:ascii="Times New Roman" w:hAnsi="Times New Roman" w:cs="Times New Roman"/>
+        </w:rPr>
+      </w:pPr>
+      <w:r>
+        <w:rPr>
+          <w:rFonts w:ascii="Times New Roman" w:hAnsi="Times New Roman" w:cs="Times New Roman"/>
+        </w:rPr>
+        <w:t>{{ methods_formula_latex[i] }}</w:t>
+      </w:r>
+    </w:p>
+    <w:p>
+      <w:pPr>
+        <w:spacing w:after="0" w:line="276" w:lineRule="auto"/>
+        <w:ind w:left="4820" w:hanging="4111"/>
+        <w:rPr>
+          <w:rFonts w:ascii="Times New Roman" w:hAnsi="Times New Roman" w:cs="Times New Roman"/>
+        </w:rPr>
+      </w:pPr>
+      <w:r>
+        <w:rPr>
+          <w:rFonts w:ascii="Times New Roman" w:hAnsi="Times New Roman" w:cs="Times New Roman"/>
+        </w:rPr>
+        <w:t>{{ methods_formula_mathml[i] }}</w:t>
+      </w:r>
+    </w:p>
+    <w:p>
+      <w:pPr>
+        <w:spacing w:after="0" w:line="276" w:lineRule="auto"/>
+        <w:ind w:left="4820" w:hanging="4111"/>
+        <w:rPr>
+          <w:rFonts w:ascii="Times New Roman" w:hAnsi="Times New Roman" w:cs="Times New Roman"/>
+        </w:rPr>
+      </w:pPr>
+      <w:r>
+        <w:rPr>
+          <w:rFonts w:ascii="Times New Roman" w:hAnsi="Times New Roman" w:cs="Times New Roman"/>
+        </w:rPr>
+        <w:t>{% endif %}</w:t>
+      </w:r>
+    </w:p>
+    <w:p>
+      <w:pPr>
+        <w:spacing w:after="0" w:line="276" w:lineRule="auto"/>
+        <w:ind w:left="4820" w:hanging="4111"/>
+        <w:rPr>
+          <w:rFonts w:ascii="Times New Roman" w:hAnsi="Times New Roman" w:cs="Times New Roman"/>
+        </w:rPr>
+      </w:pPr>
+      <w:r>
+        <w:rPr>
+          <w:rFonts w:ascii="Times New Roman" w:hAnsi="Times New Roman" w:cs="Times New Roman"/>
+        </w:rPr>
+        <w:t>{{ methods_norm[i] }}</w:t>
+      </w:r>
+    </w:p>
+    <w:p>
+      <w:pPr>
+        <w:spacing w:after="0" w:line="276" w:lineRule="auto"/>
+        <w:ind w:left="4820" w:hanging="4111"/>
+        <w:rPr>
+          <w:rFonts w:ascii="Times New Roman" w:hAnsi="Times New Roman" w:cs="Times New Roman"/>
+        </w:rPr>
+      </w:pPr>
+      <w:r>
+        <w:rPr>
+          <w:rFonts w:ascii="Times New Roman" w:hAnsi="Times New Roman" w:cs="Times New Roman"/>
+        </w:rPr>
+        <w:t>{% if methods_has_image[i] and methods_image_path[i] %}</w:t>
+      </w:r>
+    </w:p>
+    <w:p>
+      <w:pPr>
+        <w:spacing w:after="0" w:line="276" w:lineRule="auto"/>
+        <w:ind w:left="4820" w:hanging="4111"/>
+        <w:rPr>
+          <w:rFonts w:ascii="Times New Roman" w:hAnsi="Times New Roman" w:cs="Times New Roman"/>
+        </w:rPr>
+      </w:pPr>
+      <w:r>
+        <w:rPr>
+          <w:rFonts w:ascii="Times New Roman" w:hAnsi="Times New Roman" w:cs="Times New Roman"/>
+        </w:rPr>
+        <w:t>{{ methods_image_caption[i] }}</w:t>
+      </w:r>
+    </w:p>
+    <w:p>
+      <w:pPr>
+        <w:spacing w:after="0" w:line="276" w:lineRule="auto"/>
+        <w:ind w:left="4820" w:hanging="4111"/>
+        <w:rPr>
+          <w:rFonts w:ascii="Times New Roman" w:hAnsi="Times New Roman" w:cs="Times New Roman"/>
+        </w:rPr>
+      </w:pPr>
+      <w:r>
+        <w:rPr>
+          <w:rFonts w:ascii="Times New Roman" w:hAnsi="Times New Roman" w:cs="Times New Roman"/>
+        </w:rPr>
+        <w:t>{{ methods_image_path[i] }}</w:t>
+      </w:r>
+    </w:p>
+    <w:p>
+      <w:pPr>
+        <w:spacing w:after="0" w:line="276" w:lineRule="auto"/>
+        <w:ind w:left="4820" w:hanging="4111"/>
+        <w:rPr>
+          <w:rFonts w:ascii="Times New Roman" w:hAnsi="Times New Roman" w:cs="Times New Roman"/>
+        </w:rPr>
+      </w:pPr>
+      <w:r>
+        <w:rPr>
+          <w:rFonts w:ascii="Times New Roman" w:hAnsi="Times New Roman" w:cs="Times New Roman"/>
+        </w:rPr>
+        <w:t>{% endif %}</w:t>
+      </w:r>
+    </w:p>
+    <w:p>
+      <w:pPr>
+        <w:spacing w:after="0" w:line="276" w:lineRule="auto"/>
+        <w:ind w:left="4820" w:hanging="4111"/>
+        <w:rPr>
+          <w:rFonts w:ascii="Times New Roman" w:hAnsi="Times New Roman" w:cs="Times New Roman"/>
+        </w:rPr>
+      </w:pPr>
+      <w:r>
+        <w:rPr>
+          <w:rFonts w:ascii="Times New Roman" w:hAnsi="Times New Roman" w:cs="Times New Roman"/>
+        </w:rPr>
+        <w:t>--------------------------</w:t>
+      </w:r>
+    </w:p>
+    <w:p>
+      <w:pPr>
+        <w:spacing w:after="0" w:line="276" w:lineRule="auto"/>
+        <w:ind w:left="4820" w:hanging="4111"/>
+        <w:rPr>
+          <w:rFonts w:ascii="Times New Roman" w:hAnsi="Times New Roman" w:cs="Times New Roman"/>
+        </w:rPr>
+      </w:pPr>
+      <w:r>
+        <w:rPr>
+          <w:rFonts w:ascii="Times New Roman" w:hAnsi="Times New Roman" w:cs="Times New Roman"/>
+        </w:rPr>
+        <w:t>{% endfor %}</w:t>
+      </w:r>
+    </w:p>
+    <w:p>
+      <w:pPr>
+        <w:spacing w:after="0" w:line="276" w:lineRule="auto"/>
+        <w:ind w:left="4820" w:hanging="4111"/>
+        <w:rPr>
+          <w:rFonts w:ascii="Times New Roman" w:hAnsi="Times New Roman" w:cs="Times New Roman"/>
+        </w:rPr>
+      </w:pPr>
+    </w:p>
+    <w:p>
+      <w:pPr>
+        <w:spacing w:after="0" w:line="276" w:lineRule="auto"/>
+        <w:ind w:left="709"/>
+        <w:rPr>
+          <w:rFonts w:ascii="Times New Roman" w:hAnsi="Times New Roman" w:cs="Times New Roman"/>
+        </w:rPr>
+      </w:pPr>
+      <w:r>
+        <w:rPr>
+          <w:rFonts w:ascii="Times New Roman" w:hAnsi="Times New Roman" w:cs="Times New Roman"/>
+        </w:rPr>
+        <w:t>{% for i in range(statements_count) %}</w:t>
+      </w:r>
+    </w:p>
+    <w:p>
+      <w:pPr>
+        <w:spacing w:after="0" w:line="276" w:lineRule="auto"/>
+        <w:ind w:left="709"/>
+        <w:rPr>
+          <w:rFonts w:ascii="Times New Roman" w:hAnsi="Times New Roman" w:cs="Times New Roman"/>
+        </w:rPr>
+      </w:pPr>
+      <w:r>
+        <w:rPr>
+          <w:rFonts w:ascii="Times New Roman" w:hAnsi="Times New Roman" w:cs="Times New Roman"/>
+        </w:rPr>
+        <w:t>Statement {{ i+1 }}:</w:t>
+      </w:r>
+    </w:p>
+    <w:p>
+      <w:pPr>
+        <w:spacing w:after="0" w:line="276" w:lineRule="auto"/>
+        <w:ind w:left="709"/>
+        <w:rPr>
+          <w:rFonts w:ascii="Times New Roman" w:hAnsi="Times New Roman" w:cs="Times New Roman"/>
+        </w:rPr>
+      </w:pPr>
+      <w:r>
+        <w:rPr>
+          <w:rFonts w:ascii="Times New Roman" w:hAnsi="Times New Roman" w:cs="Times New Roman"/>
+        </w:rPr>
+        <w:t>{{ statements_text[i] }}</w:t>
+      </w:r>
+    </w:p>
+    <w:p>
+      <w:pPr>
+        <w:spacing w:after="0" w:line="276" w:lineRule="auto"/>
+        <w:ind w:left="709"/>
+        <w:rPr>
+          <w:rFonts w:ascii="Times New Roman" w:hAnsi="Times New Roman" w:cs="Times New Roman"/>
+        </w:rPr>
+      </w:pPr>
+      <w:r>
+        <w:rPr>
+          <w:rFonts w:ascii="Times New Roman" w:hAnsi="Times New Roman" w:cs="Times New Roman"/>
+        </w:rPr>
+        <w:t>{% if statements_has_formula[i] %}</w:t>
+      </w:r>
+    </w:p>
+    <w:p>
+      <w:pPr>
+        <w:spacing w:after="0" w:line="276" w:lineRule="auto"/>
+        <w:ind w:left="709"/>
+        <w:rPr>
+          <w:rFonts w:ascii="Times New Roman" w:hAnsi="Times New Roman" w:cs="Times New Roman"/>
+        </w:rPr>
+      </w:pPr>
+      <w:r>
+        <w:rPr>
+          <w:rFonts w:ascii="Times New Roman" w:hAnsi="Times New Roman" w:cs="Times New Roman"/>
+        </w:rPr>
+        <w:t>{{ statements_formula_latex[i] }}</w:t>
+      </w:r>
+    </w:p>
+    <w:p>
+      <w:pPr>
+        <w:spacing w:after="0" w:line="276" w:lineRule="auto"/>
+        <w:ind w:left="709"/>
+        <w:rPr>
+          <w:rFonts w:ascii="Times New Roman" w:hAnsi="Times New Roman" w:cs="Times New Roman"/>
+        </w:rPr>
+      </w:pPr>
+      <w:r>
+        <w:rPr>
+          <w:rFonts w:ascii="Times New Roman" w:hAnsi="Times New Roman" w:cs="Times New Roman"/>
+        </w:rPr>
+        <w:t>{{ statements_formula_mathml[i] }}</w:t>
+      </w:r>
+    </w:p>
+    <w:p>
+      <w:pPr>
+        <w:spacing w:after="0" w:line="276" w:lineRule="auto"/>
+        <w:ind w:left="709"/>
+        <w:rPr>
+          <w:rFonts w:ascii="Times New Roman" w:hAnsi="Times New Roman" w:cs="Times New Roman"/>
+        </w:rPr>
+      </w:pPr>
+      <w:r>
+        <w:rPr>
+          <w:rFonts w:ascii="Times New Roman" w:hAnsi="Times New Roman" w:cs="Times New Roman"/>
+        </w:rPr>
+        <w:t>{% endif %}</w:t>
+      </w:r>
+    </w:p>
+    <w:p>
+      <w:pPr>
+        <w:spacing w:after="0" w:line="276" w:lineRule="auto"/>
+        <w:ind w:left="709"/>
+        <w:rPr>
+          <w:rFonts w:ascii="Times New Roman" w:hAnsi="Times New Roman" w:cs="Times New Roman"/>
+        </w:rPr>
+      </w:pPr>
+      <w:r>
+        <w:rPr>
+          <w:rFonts w:ascii="Times New Roman" w:hAnsi="Times New Roman" w:cs="Times New Roman"/>
+        </w:rPr>
+        <w:t>{% if statements_has_image[i] %}</w:t>
+      </w:r>
+    </w:p>
+    <w:p>
+      <w:pPr>
+        <w:spacing w:after="0" w:line="276" w:lineRule="auto"/>
+        <w:ind w:left="709"/>
+        <w:rPr>
+          <w:rFonts w:ascii="Times New Roman" w:hAnsi="Times New Roman" w:cs="Times New Roman"/>
+        </w:rPr>
+      </w:pPr>
+      <w:r>
+        <w:rPr>
+          <w:rFonts w:ascii="Times New Roman" w:hAnsi="Times New Roman" w:cs="Times New Roman"/>
+        </w:rPr>
+        <w:t>{{ statements_image_caption[i] }}</w:t>
+      </w:r>
+    </w:p>
+    <w:p>
+      <w:pPr>
+        <w:spacing w:after="0" w:line="276" w:lineRule="auto"/>
+        <w:ind w:left="709"/>
+        <w:rPr>
+          <w:rFonts w:ascii="Times New Roman" w:hAnsi="Times New Roman" w:cs="Times New Roman"/>
+        </w:rPr>
+      </w:pPr>
+      <w:r>
+        <w:rPr>
+          <w:rFonts w:ascii="Times New Roman" w:hAnsi="Times New Roman" w:cs="Times New Roman"/>
+        </w:rPr>
+        <w:t>{% if statements_image_path[i] %}</w:t>
+      </w:r>
+    </w:p>
+    <w:p>
+      <w:pPr>
+        <w:spacing w:after="0" w:line="276" w:lineRule="auto"/>
+        <w:ind w:left="709"/>
+        <w:rPr>
+          <w:rFonts w:ascii="Times New Roman" w:hAnsi="Times New Roman" w:cs="Times New Roman"/>
+        </w:rPr>
+      </w:pPr>
+      <w:r>
+        <w:rPr>
+          <w:rFonts w:ascii="Times New Roman" w:hAnsi="Times New Roman" w:cs="Times New Roman"/>
+        </w:rPr>
+        <w:t>{{ statements_image_path[i] }}</w:t>
+      </w:r>
+    </w:p>
+    <w:p>
+      <w:pPr>
+        <w:spacing w:after="0" w:line="276" w:lineRule="auto"/>
+        <w:ind w:left="709"/>
+        <w:rPr>
+          <w:rFonts w:ascii="Times New Roman" w:hAnsi="Times New Roman" w:cs="Times New Roman"/>
+        </w:rPr>
+      </w:pPr>
+      <w:r>
+        <w:rPr>
+          <w:rFonts w:ascii="Times New Roman" w:hAnsi="Times New Roman" w:cs="Times New Roman"/>
+        </w:rPr>
+        <w:t>{% endif %}</w:t>
+      </w:r>
+    </w:p>
+    <w:p>
+      <w:pPr>
+        <w:spacing w:after="0" w:line="276" w:lineRule="auto"/>
+        <w:ind w:left="709"/>
+        <w:rPr>
+          <w:rFonts w:ascii="Times New Roman" w:hAnsi="Times New Roman" w:cs="Times New Roman"/>
+        </w:rPr>
+      </w:pPr>
+      <w:r>
+        <w:rPr>
+          <w:rFonts w:ascii="Times New Roman" w:hAnsi="Times New Roman" w:cs="Times New Roman"/>
+        </w:rPr>
+        <w:t>{% endif %}</w:t>
+      </w:r>
+    </w:p>
+    <w:p>
+      <w:pPr>
+        <w:spacing w:after="0" w:line="276" w:lineRule="auto"/>
+        <w:ind w:left="709"/>
+        <w:rPr>
+          <w:rFonts w:ascii="Times New Roman" w:hAnsi="Times New Roman" w:cs="Times New Roman"/>
+        </w:rPr>
+      </w:pPr>
+      <w:r>
+        <w:rPr>
+          <w:rFonts w:ascii="Times New Roman" w:hAnsi="Times New Roman" w:cs="Times New Roman"/>
+        </w:rPr>
+        <w:lastRenderedPageBreak/>
+        <w:t>---------------------------</w:t>
+      </w:r>
+    </w:p>
+    <w:p>
+      <w:pPr>
+        <w:spacing w:after="0" w:line="276" w:lineRule="auto"/>
+        <w:ind w:left="709"/>
+        <w:rPr>
+          <w:rFonts w:ascii="Times New Roman" w:hAnsi="Times New Roman" w:cs="Times New Roman"/>
+          <w:sz w:val="20"/>
+          <w:szCs w:val="20"/>
+        </w:rPr>
+      </w:pPr>
+      <w:r>
+        <w:rPr>
+          <w:rFonts w:ascii="Times New Roman" w:hAnsi="Times New Roman" w:cs="Times New Roman"/>
+        </w:rPr>
+        <w:t>{% endfor %}</w:t>
+      </w:r>
+    </w:p>
+    <w:p>
+      <w:pPr>
+        <w:spacing w:after="0" w:line="276" w:lineRule="auto"/>
+        <w:ind w:left="709"/>
+        <w:rPr>
+          <w:rFonts w:ascii="Times New Roman" w:hAnsi="Times New Roman" w:cs="Times New Roman"/>
+          <w:sz w:val="20"/>
+          <w:szCs w:val="20"/>
+        </w:rPr>
+      </w:pPr>
+    </w:p>
+    <w:p>
+      <w:pPr>
+        <w:spacing w:after="0" w:line="276" w:lineRule="auto"/>
+        <w:ind w:left="3402" w:hanging="2693"/>
+        <w:rPr>
+          <w:rFonts w:ascii="Times New Roman" w:hAnsi="Times New Roman" w:cs="Times New Roman"/>
+          <w:sz w:val="20"/>
+          <w:szCs w:val="20"/>
+        </w:rPr>
+      </w:pPr>
+      <w:r>
+        <w:rPr>
+          <w:rFonts w:ascii="Times New Roman" w:hAnsi="Times New Roman" w:cs="Times New Roman"/>
+          <w:sz w:val="20"/>
+          <w:szCs w:val="20"/>
+        </w:rPr>
+        <w:t>Dik</w:t>
+      </w:r>
+      <w:r>
+        <w:rPr>
+          <w:rFonts w:ascii="Times New Roman" w:hAnsi="Times New Roman" w:cs="Times New Roman"/>
+          <w:sz w:val="20"/>
+          <w:szCs w:val="20"/>
+        </w:rPr>
+        <w:t>alibrasi</w:t>
+      </w:r>
+      <w:r>
+        <w:rPr>
+          <w:rFonts w:ascii="Times New Roman" w:hAnsi="Times New Roman" w:cs="Times New Roman"/>
+          <w:sz w:val="20"/>
+          <w:szCs w:val="20"/>
+        </w:rPr>
+        <w:t xml:space="preserve"> oleh</w:t>
+      </w:r>
+      <w:r>
+        <w:rPr>
+          <w:rFonts w:ascii="Times New Roman" w:hAnsi="Times New Roman" w:cs="Times New Roman"/>
+          <w:sz w:val="20"/>
+          <w:szCs w:val="20"/>
+        </w:rPr>
+        <w:t>/</w:t>
+      </w:r>
+      <w:r>
+        <w:rPr>
+          <w:rFonts w:ascii="Times New Roman" w:hAnsi="Times New Roman" w:cs="Times New Roman"/>
+          <w:i/>
+          <w:iCs/>
+          <w:sz w:val="18"/>
+          <w:szCs w:val="18"/>
+        </w:rPr>
+        <w:t>Calibrat</w:t>
+      </w:r>
+      <w:r>
+        <w:rPr>
+          <w:rFonts w:ascii="Times New Roman" w:hAnsi="Times New Roman" w:cs="Times New Roman"/>
+          <w:i/>
+          <w:iCs/>
+          <w:sz w:val="18"/>
+          <w:szCs w:val="18"/>
+        </w:rPr>
+        <w:t>ed by</w:t>
+      </w:r>
+      <w:r>
+        <w:rPr>
+          <w:rFonts w:ascii="Times New Roman" w:hAnsi="Times New Roman" w:cs="Times New Roman"/>
+          <w:i/>
+          <w:iCs/>
+          <w:sz w:val="18"/>
+          <w:szCs w:val="18"/>
         </w:rPr>
         <w:tab/>
       </w:r>
+      <w:r>
+        <w:rPr>
+          <w:rFonts w:ascii="Times New Roman" w:hAnsi="Times New Roman" w:cs="Times New Roman"/>
+          <w:sz w:val="20"/>
+          <w:szCs w:val="20"/>
+        </w:rPr>
+        <w:t xml:space="preserve">: {{ </w:t>
+      </w:r>
+      <w:r>
+        <w:rPr>
+          <w:rFonts w:ascii="Times New Roman" w:hAnsi="Times New Roman" w:cs="Times New Roman"/>
+          <w:sz w:val="20"/>
+          <w:szCs w:val="20"/>
+        </w:rPr>
+        <w:t>nama_resp_pelaksana</w:t>
+      </w:r>
+      <w:r>
+        <w:rPr>
+          <w:rFonts w:ascii="Times New Roman" w:hAnsi="Times New Roman" w:cs="Times New Roman"/>
+          <w:sz w:val="20"/>
+          <w:szCs w:val="20"/>
+        </w:rPr>
+        <w:t xml:space="preserve"> </w:t>
+      </w:r>
+      <w:r>
+        <w:rPr>
+          <w:rFonts w:ascii="Times New Roman" w:hAnsi="Times New Roman" w:cs="Times New Roman"/>
+          <w:sz w:val="20"/>
+          <w:szCs w:val="20"/>
+        </w:rPr>
+        <w:t>}}</w:t>
+      </w:r>
+    </w:p>
+    <w:p>
+      <w:pPr>
+        <w:spacing w:after="0" w:line="276" w:lineRule="auto"/>
+        <w:ind w:left="3544"/>
+        <w:rPr>
+          <w:rFonts w:ascii="Times New Roman" w:hAnsi="Times New Roman" w:cs="Times New Roman"/>
+          <w:sz w:val="20"/>
+          <w:szCs w:val="20"/>
+        </w:rPr>
+      </w:pPr>
+      <w:r>
+        <w:rPr>
+          <w:rFonts w:ascii="Times New Roman" w:hAnsi="Times New Roman" w:cs="Times New Roman"/>
+          <w:sz w:val="20"/>
+          <w:szCs w:val="20"/>
+        </w:rPr>
+        <w:t>(Pelaksana/</w:t>
+      </w:r>
+      <w:r>
+        <w:rPr>
+          <w:rFonts w:ascii="Times New Roman" w:hAnsi="Times New Roman" w:cs="Times New Roman"/>
+          <w:i/>
+          <w:iCs/>
+          <w:sz w:val="18"/>
+          <w:szCs w:val="18"/>
+        </w:rPr>
+        <w:t>Technician</w:t>
+      </w:r>
+      <w:r>
+        <w:rPr>
+          <w:rFonts w:ascii="Times New Roman" w:hAnsi="Times New Roman" w:cs="Times New Roman"/>
+          <w:sz w:val="20"/>
+          <w:szCs w:val="20"/>
+        </w:rPr>
+        <w:t>)</w:t>
+      </w:r>
     </w:p>
     <w:p>
       <w:pPr>
@@ -2594,23 +3077,7 @@
           <w:sz w:val="20"/>
           <w:szCs w:val="20"/>
         </w:rPr>
-        <w:t>Dik</w:t>
-      </w:r>
-      <w:r>
-        <w:rPr>
-          <w:rFonts w:ascii="Times New Roman" w:hAnsi="Times New Roman" w:cs="Times New Roman"/>
-          <w:sz w:val="20"/>
-          <w:szCs w:val="20"/>
-        </w:rPr>
-        <w:t>alibrasi</w:t>
-      </w:r>
-      <w:r>
-        <w:rPr>
-          <w:rFonts w:ascii="Times New Roman" w:hAnsi="Times New Roman" w:cs="Times New Roman"/>
-          <w:sz w:val="20"/>
-          <w:szCs w:val="20"/>
-        </w:rPr>
-        <w:t xml:space="preserve"> oleh</w:t>
+        <w:t>Diperiksa oleh</w:t>
       </w:r>
       <w:r>
         <w:rPr>
@@ -2628,23 +3095,11 @@
           <w:sz w:val="18"/>
           <w:szCs w:val="18"/>
         </w:rPr>
-        <w:t>Calibrat</w:t>
-      </w:r>
-      <w:r>
-        <w:rPr>
-          <w:rFonts w:ascii="Times New Roman" w:hAnsi="Times New Roman" w:cs="Times New Roman"/>
-          <w:i/>
-          <w:iCs/>
-          <w:sz w:val="18"/>
-          <w:szCs w:val="18"/>
-        </w:rPr>
-        <w:t>ed by</w:t>
-      </w:r>
-      <w:r>
-        <w:rPr>
-          <w:rFonts w:ascii="Times New Roman" w:hAnsi="Times New Roman" w:cs="Times New Roman"/>
-          <w:i/>
-          <w:iCs/>
+        <w:t>Checked by</w:t>
+      </w:r>
+      <w:r>
+        <w:rPr>
+          <w:rFonts w:ascii="Times New Roman" w:hAnsi="Times New Roman" w:cs="Times New Roman"/>
           <w:sz w:val="18"/>
           <w:szCs w:val="18"/>
         </w:rPr>
@@ -2656,7 +3111,31 @@
           <w:sz w:val="20"/>
           <w:szCs w:val="20"/>
         </w:rPr>
-        <w:t>: {{ pelaksana }}</w:t>
+        <w:t xml:space="preserve">: {{ </w:t>
+      </w:r>
+      <w:r>
+        <w:rPr>
+          <w:rFonts w:ascii="Times New Roman" w:hAnsi="Times New Roman" w:cs="Times New Roman"/>
+          <w:sz w:val="20"/>
+          <w:szCs w:val="20"/>
+        </w:rPr>
+        <w:t>nama_resp_penyelia</w:t>
+      </w:r>
+      <w:r>
+        <w:rPr>
+          <w:rFonts w:ascii="Times New Roman" w:hAnsi="Times New Roman" w:cs="Times New Roman"/>
+          <w:sz w:val="20"/>
+          <w:szCs w:val="20"/>
+        </w:rPr>
+        <w:t xml:space="preserve"> </w:t>
+      </w:r>
+      <w:r>
+        <w:rPr>
+          <w:rFonts w:ascii="Times New Roman" w:hAnsi="Times New Roman" w:cs="Times New Roman"/>
+          <w:sz w:val="20"/>
+          <w:szCs w:val="20"/>
+        </w:rPr>
+        <w:t>}}</w:t>
       </w:r>
     </w:p>
     <w:p>
@@ -2675,17 +3154,17 @@
           <w:sz w:val="20"/>
           <w:szCs w:val="20"/>
         </w:rPr>
-        <w:t>(Pelaksana/</w:t>
-      </w:r>
-      <w:r>
-        <w:rPr>
-          <w:rFonts w:ascii="Times New Roman" w:hAnsi="Times New Roman" w:cs="Times New Roman"/>
-          <w:i/>
-          <w:iCs/>
-          <w:sz w:val="18"/>
-          <w:szCs w:val="18"/>
-        </w:rPr>
-        <w:t>Technician</w:t>
+        <w:t>(Penyelia/</w:t>
+      </w:r>
+      <w:r>
+        <w:rPr>
+          <w:rFonts w:ascii="Times New Roman" w:hAnsi="Times New Roman" w:cs="Times New Roman"/>
+          <w:i/>
+          <w:iCs/>
+          <w:sz w:val="18"/>
+          <w:szCs w:val="18"/>
+        </w:rPr>
+        <w:t>Supervisor</w:t>
       </w:r>
       <w:r>
         <w:rPr>
@@ -2699,54 +3178,44 @@
     <w:p>
       <w:pPr>
         <w:spacing w:after="0" w:line="276" w:lineRule="auto"/>
-        <w:ind w:left="3402" w:hanging="2693"/>
-        <w:rPr>
-          <w:rFonts w:ascii="Times New Roman" w:hAnsi="Times New Roman" w:cs="Times New Roman"/>
-          <w:sz w:val="20"/>
-          <w:szCs w:val="20"/>
-        </w:rPr>
-      </w:pPr>
-      <w:r>
-        <w:rPr>
-          <w:rFonts w:ascii="Times New Roman" w:hAnsi="Times New Roman" w:cs="Times New Roman"/>
-          <w:sz w:val="20"/>
-          <w:szCs w:val="20"/>
-        </w:rPr>
-        <w:t>Diperiksa oleh</w:t>
-      </w:r>
-      <w:r>
-        <w:rPr>
-          <w:rFonts w:ascii="Times New Roman" w:hAnsi="Times New Roman" w:cs="Times New Roman"/>
-          <w:sz w:val="20"/>
-          <w:szCs w:val="20"/>
-        </w:rPr>
-        <w:t>/</w:t>
-      </w:r>
-      <w:r>
-        <w:rPr>
-          <w:rFonts w:ascii="Times New Roman" w:hAnsi="Times New Roman" w:cs="Times New Roman"/>
-          <w:i/>
-          <w:iCs/>
-          <w:sz w:val="18"/>
-          <w:szCs w:val="18"/>
-        </w:rPr>
-        <w:t>Checked by</w:t>
-      </w:r>
-      <w:r>
-        <w:rPr>
-          <w:rFonts w:ascii="Times New Roman" w:hAnsi="Times New Roman" w:cs="Times New Roman"/>
-          <w:sz w:val="18"/>
-          <w:szCs w:val="18"/>
-        </w:rPr>
-        <w:tab/>
-      </w:r>
-      <w:r>
-        <w:rPr>
-          <w:rFonts w:ascii="Times New Roman" w:hAnsi="Times New Roman" w:cs="Times New Roman"/>
-          <w:sz w:val="20"/>
-          <w:szCs w:val="20"/>
-        </w:rPr>
-        <w:t>: {{ penyelia }}</w:t>
+        <w:ind w:left="3402"/>
+        <w:rPr>
+          <w:rFonts w:ascii="Times New Roman" w:hAnsi="Times New Roman" w:cs="Times New Roman"/>
+          <w:sz w:val="20"/>
+          <w:szCs w:val="20"/>
+        </w:rPr>
+      </w:pPr>
+      <w:r>
+        <w:rPr>
+          <w:rFonts w:ascii="Times New Roman" w:hAnsi="Times New Roman" w:cs="Times New Roman"/>
+          <w:sz w:val="20"/>
+          <w:szCs w:val="20"/>
+        </w:rPr>
+        <w:t xml:space="preserve">: {{ </w:t>
+      </w:r>
+      <w:r>
+        <w:rPr>
+          <w:rFonts w:ascii="Times New Roman" w:hAnsi="Times New Roman" w:cs="Times New Roman"/>
+          <w:sz w:val="20"/>
+          <w:szCs w:val="20"/>
+        </w:rPr>
+        <w:t>nama_resp_kepala</w:t>
+      </w:r>
+      <w:r>
+        <w:rPr>
+          <w:rFonts w:ascii="Times New Roman" w:hAnsi="Times New Roman" w:cs="Times New Roman"/>
+          <w:sz w:val="20"/>
+          <w:szCs w:val="20"/>
+        </w:rPr>
+        <w:t xml:space="preserve"> </w:t>
+      </w:r>
+      <w:r>
+        <w:rPr>
+          <w:rFonts w:ascii="Times New Roman" w:hAnsi="Times New Roman" w:cs="Times New Roman"/>
+          <w:sz w:val="20"/>
+          <w:szCs w:val="20"/>
+        </w:rPr>
+        <w:t>}}</w:t>
       </w:r>
     </w:p>
     <w:p>
@@ -2765,25 +3234,31 @@
           <w:sz w:val="20"/>
           <w:szCs w:val="20"/>
         </w:rPr>
-        <w:t>(Penyelia/</w:t>
-      </w:r>
-      <w:r>
-        <w:rPr>
-          <w:rFonts w:ascii="Times New Roman" w:hAnsi="Times New Roman" w:cs="Times New Roman"/>
-          <w:i/>
-          <w:iCs/>
-          <w:sz w:val="18"/>
-          <w:szCs w:val="18"/>
-        </w:rPr>
-        <w:t>Supervisor</w:t>
-      </w:r>
-      <w:r>
-        <w:rPr>
-          <w:rFonts w:ascii="Times New Roman" w:hAnsi="Times New Roman" w:cs="Times New Roman"/>
-          <w:sz w:val="20"/>
-          <w:szCs w:val="20"/>
-        </w:rPr>
-        <w:t>)</w:t>
+        <w:t xml:space="preserve">({{ </w:t>
+      </w:r>
+      <w:r>
+        <w:rPr>
+          <w:rFonts w:ascii="Times New Roman" w:hAnsi="Times New Roman" w:cs="Times New Roman"/>
+          <w:sz w:val="20"/>
+          <w:szCs w:val="20"/>
+        </w:rPr>
+        <w:t>peran_kepala</w:t>
+      </w:r>
+      <w:r>
+        <w:rPr>
+          <w:rFonts w:ascii="Times New Roman" w:hAnsi="Times New Roman" w:cs="Times New Roman"/>
+          <w:sz w:val="20"/>
+          <w:szCs w:val="20"/>
+        </w:rPr>
+        <w:t xml:space="preserve"> </w:t>
+      </w:r>
+      <w:r>
+        <w:rPr>
+          <w:rFonts w:ascii="Times New Roman" w:hAnsi="Times New Roman" w:cs="Times New Roman"/>
+          <w:sz w:val="20"/>
+          <w:szCs w:val="20"/>
+        </w:rPr>
+        <w:t>}})</w:t>
       </w:r>
     </w:p>
     <w:p>
@@ -2810,23 +3285,23 @@
           <w:sz w:val="20"/>
           <w:szCs w:val="20"/>
         </w:rPr>
-        <w:t>kepala</w:t>
-      </w:r>
-      <w:r>
-        <w:rPr>
-          <w:rFonts w:ascii="Times New Roman" w:hAnsi="Times New Roman" w:cs="Times New Roman"/>
-          <w:sz w:val="20"/>
-          <w:szCs w:val="20"/>
-        </w:rPr>
-        <w:t>_l</w:t>
-      </w:r>
-      <w:r>
-        <w:rPr>
-          <w:rFonts w:ascii="Times New Roman" w:hAnsi="Times New Roman" w:cs="Times New Roman"/>
-          <w:sz w:val="20"/>
-          <w:szCs w:val="20"/>
-        </w:rPr>
-        <w:t>ab }}</w:t>
+        <w:t>nama_resp_direktur</w:t>
+      </w:r>
+      <w:r>
+        <w:rPr>
+          <w:rFonts w:ascii="Times New Roman" w:hAnsi="Times New Roman" w:cs="Times New Roman"/>
+          <w:sz w:val="20"/>
+          <w:szCs w:val="20"/>
+        </w:rPr>
+        <w:t xml:space="preserve"> </w:t>
+      </w:r>
+      <w:r>
+        <w:rPr>
+          <w:rFonts w:ascii="Times New Roman" w:hAnsi="Times New Roman" w:cs="Times New Roman"/>
+          <w:sz w:val="20"/>
+          <w:szCs w:val="20"/>
+        </w:rPr>
+        <w:t>}}</w:t>
       </w:r>
     </w:p>
     <w:p>
@@ -2845,39 +3320,31 @@
           <w:sz w:val="20"/>
           <w:szCs w:val="20"/>
         </w:rPr>
-        <w:t>({{ jabatan</w:t>
-      </w:r>
-      <w:r>
-        <w:rPr>
-          <w:rFonts w:ascii="Times New Roman" w:hAnsi="Times New Roman" w:cs="Times New Roman"/>
-          <w:sz w:val="20"/>
-          <w:szCs w:val="20"/>
-        </w:rPr>
-        <w:t>_k</w:t>
-      </w:r>
-      <w:r>
-        <w:rPr>
-          <w:rFonts w:ascii="Times New Roman" w:hAnsi="Times New Roman" w:cs="Times New Roman"/>
-          <w:sz w:val="20"/>
-          <w:szCs w:val="20"/>
-        </w:rPr>
-        <w:t>epala</w:t>
-      </w:r>
-      <w:r>
-        <w:rPr>
-          <w:rFonts w:ascii="Times New Roman" w:hAnsi="Times New Roman" w:cs="Times New Roman"/>
-          <w:sz w:val="20"/>
-          <w:szCs w:val="20"/>
-        </w:rPr>
-        <w:t>_l</w:t>
-      </w:r>
-      <w:r>
-        <w:rPr>
-          <w:rFonts w:ascii="Times New Roman" w:hAnsi="Times New Roman" w:cs="Times New Roman"/>
-          <w:sz w:val="20"/>
-          <w:szCs w:val="20"/>
-        </w:rPr>
-        <w:t>ab }})</w:t>
+        <w:t xml:space="preserve">({{ </w:t>
+      </w:r>
+      <w:r>
+        <w:rPr>
+          <w:rFonts w:ascii="Times New Roman" w:hAnsi="Times New Roman" w:cs="Times New Roman"/>
+          <w:sz w:val="20"/>
+          <w:szCs w:val="20"/>
+        </w:rPr>
+        <w:t>peran_direktur</w:t>
+      </w:r>
+      <w:r>
+        <w:rPr>
+          <w:rFonts w:ascii="Times New Roman" w:hAnsi="Times New Roman" w:cs="Times New Roman"/>
+          <w:sz w:val="20"/>
+          <w:szCs w:val="20"/>
+        </w:rPr>
+        <w:t xml:space="preserve"> </w:t>
+      </w:r>
+      <w:r>
+        <w:rPr>
+          <w:rFonts w:ascii="Times New Roman" w:hAnsi="Times New Roman" w:cs="Times New Roman"/>
+          <w:sz w:val="20"/>
+          <w:szCs w:val="20"/>
+        </w:rPr>
+        <w:t>}})</w:t>
       </w:r>
     </w:p>
     <w:p>
@@ -3612,7 +4079,6 @@
   <w:style w:type="character" w:default="1" w:styleId="DefaultParagraphFont">
     <w:name w:val="Default Paragraph Font"/>
     <w:uiPriority w:val="1"/>
-    <w:semiHidden/>
     <w:unhideWhenUsed/>
   </w:style>
   <w:style w:type="table" w:default="1" w:styleId="TableNormal">

</xml_diff>